<commit_message>
Refactor account generation from seed
</commit_message>
<xml_diff>
--- a/Outputs/Documents/Word/hallambaker-mesh-2-udf.docx
+++ b/Outputs/Documents/Word/hallambaker-mesh-2-udf.docx
@@ -1,6 +1,6 @@
 
 <file path=word/document.xml><?xml version="1.0" encoding="utf-8"?>
-<w:document xmlns:wpc="http://schemas.microsoft.com/office/word/2010/wordprocessingCanvas" xmlns:cx="http://schemas.microsoft.com/office/drawing/2014/chartex" xmlns:cx1="http://schemas.microsoft.com/office/drawing/2015/9/8/chartex" xmlns:cx2="http://schemas.microsoft.com/office/drawing/2015/10/21/chartex" xmlns:cx3="http://schemas.microsoft.com/office/drawing/2016/5/9/chartex" xmlns:cx4="http://schemas.microsoft.com/office/drawing/2016/5/10/chartex" xmlns:cx5="http://schemas.microsoft.com/office/drawing/2016/5/11/chartex" xmlns:cx6="http://schemas.microsoft.com/office/drawing/2016/5/12/chartex" xmlns:cx7="http://schemas.microsoft.com/office/drawing/2016/5/13/chartex" xmlns:cx8="http://schemas.microsoft.com/office/drawing/2016/5/14/chartex" xmlns:mc="http://schemas.openxmlformats.org/markup-compatibility/2006" xmlns:aink="http://schemas.microsoft.com/office/drawing/2016/ink" xmlns:am3d="http://schemas.microsoft.com/office/drawing/2017/model3d" xmlns:o="urn:schemas-microsoft-com:office:office" xmlns:r="http://schemas.openxmlformats.org/officeDocument/2006/relationships" xmlns:m="http://schemas.openxmlformats.org/officeDocument/2006/math" xmlns:v="urn:schemas-microsoft-com:vml" xmlns:wp14="http://schemas.microsoft.com/office/word/2010/wordprocessingDrawing" xmlns:wp="http://schemas.openxmlformats.org/drawingml/2006/wordprocessingDrawing" xmlns:w10="urn:schemas-microsoft-com:office:word" xmlns:w="http://schemas.openxmlformats.org/wordprocessingml/2006/main" xmlns:w14="http://schemas.microsoft.com/office/word/2010/wordml" xmlns:w15="http://schemas.microsoft.com/office/word/2012/wordml" xmlns:w16cid="http://schemas.microsoft.com/office/word/2016/wordml/cid" xmlns:w16se="http://schemas.microsoft.com/office/word/2015/wordml/symex" xmlns:wpg="http://schemas.microsoft.com/office/word/2010/wordprocessingGroup" xmlns:wpi="http://schemas.microsoft.com/office/word/2010/wordprocessingInk" xmlns:wne="http://schemas.microsoft.com/office/word/2006/wordml" xmlns:wps="http://schemas.microsoft.com/office/word/2010/wordprocessingShape" mc:Ignorable="w14 w15 w16se w16cid wp14">
+<w:document xmlns:wpc="http://schemas.microsoft.com/office/word/2010/wordprocessingCanvas" xmlns:cx="http://schemas.microsoft.com/office/drawing/2014/chartex" xmlns:cx1="http://schemas.microsoft.com/office/drawing/2015/9/8/chartex" xmlns:cx2="http://schemas.microsoft.com/office/drawing/2015/10/21/chartex" xmlns:cx3="http://schemas.microsoft.com/office/drawing/2016/5/9/chartex" xmlns:cx4="http://schemas.microsoft.com/office/drawing/2016/5/10/chartex" xmlns:cx5="http://schemas.microsoft.com/office/drawing/2016/5/11/chartex" xmlns:cx6="http://schemas.microsoft.com/office/drawing/2016/5/12/chartex" xmlns:cx7="http://schemas.microsoft.com/office/drawing/2016/5/13/chartex" xmlns:cx8="http://schemas.microsoft.com/office/drawing/2016/5/14/chartex" xmlns:mc="http://schemas.openxmlformats.org/markup-compatibility/2006" xmlns:aink="http://schemas.microsoft.com/office/drawing/2016/ink" xmlns:am3d="http://schemas.microsoft.com/office/drawing/2017/model3d" xmlns:o="urn:schemas-microsoft-com:office:office" xmlns:r="http://schemas.openxmlformats.org/officeDocument/2006/relationships" xmlns:m="http://schemas.openxmlformats.org/officeDocument/2006/math" xmlns:v="urn:schemas-microsoft-com:vml" xmlns:wp14="http://schemas.microsoft.com/office/word/2010/wordprocessingDrawing" xmlns:wp="http://schemas.openxmlformats.org/drawingml/2006/wordprocessingDrawing" xmlns:w10="urn:schemas-microsoft-com:office:word" xmlns:w="http://schemas.openxmlformats.org/wordprocessingml/2006/main" xmlns:w14="http://schemas.microsoft.com/office/word/2010/wordml" xmlns:w15="http://schemas.microsoft.com/office/word/2012/wordml" xmlns:w16cex="http://schemas.microsoft.com/office/word/2018/wordml/cex" xmlns:w16cid="http://schemas.microsoft.com/office/word/2016/wordml/cid" xmlns:w16="http://schemas.microsoft.com/office/word/2018/wordml" xmlns:w16se="http://schemas.microsoft.com/office/word/2015/wordml/symex" xmlns:wpg="http://schemas.microsoft.com/office/word/2010/wordprocessingGroup" xmlns:wpi="http://schemas.microsoft.com/office/word/2010/wordprocessingInk" xmlns:wne="http://schemas.microsoft.com/office/word/2006/wordml" xmlns:wps="http://schemas.microsoft.com/office/word/2010/wordprocessingShape" mc:Ignorable="w14 w15 w16se w16cid w16 w16cex wp14">
   <w:body>
     <w:p>
       <w:pPr>
@@ -79,7 +79,15 @@
         <w:pStyle w:val="meta"/>
       </w:pPr>
       <w:r>
-        <w:t>&lt;ipr&gt;trust200902</w:t>
+        <w:t>&lt;</w:t>
+      </w:r>
+      <w:proofErr w:type="spellStart"/>
+      <w:r>
+        <w:t>ipr</w:t>
+      </w:r>
+      <w:proofErr w:type="spellEnd"/>
+      <w:r>
+        <w:t>&gt;trust200902</w:t>
       </w:r>
     </w:p>
     <w:p>
@@ -148,13 +156,8 @@
         <w:t>ThresholdSecrets</w:t>
       </w:r>
       <w:r>
-        <w:t>.co</w:t>
-      </w:r>
-      <w:r>
-        <w:t>m</w:t>
-      </w:r>
-      <w:bookmarkStart w:id="0" w:name="_GoBack"/>
-      <w:bookmarkEnd w:id="0"/>
+        <w:t>.com</w:t>
+      </w:r>
     </w:p>
     <w:p>
       <w:pPr>
@@ -304,7 +307,15 @@
         <w:t xml:space="preserve">, a </w:t>
       </w:r>
       <w:r>
-        <w:t xml:space="preserve">nonce value or a </w:t>
+        <w:t xml:space="preserve">nonce </w:t>
+      </w:r>
+      <w:proofErr w:type="gramStart"/>
+      <w:r>
+        <w:t>value</w:t>
+      </w:r>
+      <w:proofErr w:type="gramEnd"/>
+      <w:r>
+        <w:t xml:space="preserve"> or a </w:t>
       </w:r>
       <w:r>
         <w:t>share of a secret</w:t>
@@ -567,8 +578,13 @@
         <w:t xml:space="preserve"> sequence, the first octet of which </w:t>
       </w:r>
       <w:r>
-        <w:t>is a Type Identifier</w:t>
-      </w:r>
+        <w:t xml:space="preserve">is a Type </w:t>
+      </w:r>
+      <w:proofErr w:type="gramStart"/>
+      <w:r>
+        <w:t>Identifier</w:t>
+      </w:r>
+      <w:proofErr w:type="gramEnd"/>
       <w:r>
         <w:t xml:space="preserve"> </w:t>
       </w:r>
@@ -617,11 +633,16 @@
       <w:r>
         <w:t>&lt;include=</w:t>
       </w:r>
+      <w:proofErr w:type="gramStart"/>
       <w:r>
         <w:t>"</w:t>
       </w:r>
       <w:r>
-        <w:t>..\</w:t>
+        <w:t>..</w:t>
+      </w:r>
+      <w:proofErr w:type="gramEnd"/>
+      <w:r>
+        <w:t>\</w:t>
       </w:r>
       <w:r>
         <w:t>Examples\</w:t>
@@ -756,11 +777,16 @@
       <w:r>
         <w:t>&lt;include=</w:t>
       </w:r>
+      <w:proofErr w:type="gramStart"/>
       <w:r>
         <w:t>"</w:t>
       </w:r>
       <w:r>
-        <w:t>..\</w:t>
+        <w:t>..</w:t>
+      </w:r>
+      <w:proofErr w:type="gramEnd"/>
+      <w:r>
+        <w:t>\</w:t>
       </w:r>
       <w:r>
         <w:t>Examples\</w:t>
@@ -805,11 +831,16 @@
       <w:r>
         <w:t>&lt;include=</w:t>
       </w:r>
+      <w:proofErr w:type="gramStart"/>
       <w:r>
         <w:t>"</w:t>
       </w:r>
       <w:r>
-        <w:t>..\</w:t>
+        <w:t>..</w:t>
+      </w:r>
+      <w:proofErr w:type="gramEnd"/>
+      <w:r>
+        <w:t>\</w:t>
       </w:r>
       <w:r>
         <w:t>Examples\</w:t>
@@ -883,11 +914,16 @@
       <w:r>
         <w:t>&lt;include=</w:t>
       </w:r>
+      <w:proofErr w:type="gramStart"/>
       <w:r>
         <w:t>"</w:t>
       </w:r>
       <w:r>
-        <w:t>..\</w:t>
+        <w:t>..</w:t>
+      </w:r>
+      <w:proofErr w:type="gramEnd"/>
+      <w:r>
+        <w:t>\</w:t>
       </w:r>
       <w:r>
         <w:t>Examples\</w:t>
@@ -986,7 +1022,15 @@
         <w:t>hms are currently supported, SHA-2-512 (M</w:t>
       </w:r>
       <w:r>
-        <w:t>, for Merkle Damgard) and SHA-3-512 (K, for Keccak).</w:t>
+        <w:t xml:space="preserve">, for Merkle </w:t>
+      </w:r>
+      <w:proofErr w:type="spellStart"/>
+      <w:r>
+        <w:t>Damgard</w:t>
+      </w:r>
+      <w:proofErr w:type="spellEnd"/>
+      <w:r>
+        <w:t>) and SHA-3-512 (K, for Keccak).</w:t>
       </w:r>
     </w:p>
     <w:p>
@@ -1016,11 +1060,16 @@
       <w:r>
         <w:t>&lt;include=</w:t>
       </w:r>
+      <w:proofErr w:type="gramStart"/>
       <w:r>
         <w:t>"</w:t>
       </w:r>
       <w:r>
-        <w:t>..\</w:t>
+        <w:t>..</w:t>
+      </w:r>
+      <w:proofErr w:type="gramEnd"/>
+      <w:r>
+        <w:t>\</w:t>
       </w:r>
       <w:r>
         <w:t>Examples\</w:t>
@@ -1076,11 +1125,16 @@
       <w:r>
         <w:t>&lt;include=</w:t>
       </w:r>
+      <w:proofErr w:type="gramStart"/>
       <w:r>
         <w:t>"</w:t>
       </w:r>
       <w:r>
-        <w:t>..\</w:t>
+        <w:t>..</w:t>
+      </w:r>
+      <w:proofErr w:type="gramEnd"/>
+      <w:r>
+        <w:t>\</w:t>
       </w:r>
       <w:r>
         <w:t>Examples\</w:t>
@@ -1138,7 +1192,15 @@
         <w:t>URI scheme has two form</w:t>
       </w:r>
       <w:r>
-        <w:t>s, name and locator.</w:t>
+        <w:t xml:space="preserve">s, </w:t>
+      </w:r>
+      <w:proofErr w:type="gramStart"/>
+      <w:r>
+        <w:t>name</w:t>
+      </w:r>
+      <w:proofErr w:type="gramEnd"/>
+      <w:r>
+        <w:t xml:space="preserve"> and locator.</w:t>
       </w:r>
     </w:p>
     <w:p>
@@ -1179,11 +1241,16 @@
       <w:r>
         <w:t>&lt;include=</w:t>
       </w:r>
+      <w:proofErr w:type="gramStart"/>
       <w:r>
         <w:t>"</w:t>
       </w:r>
       <w:r>
-        <w:t>..\</w:t>
+        <w:t>..</w:t>
+      </w:r>
+      <w:proofErr w:type="gramEnd"/>
+      <w:r>
+        <w:t>\</w:t>
       </w:r>
       <w:r>
         <w:t>Examples\</w:t>
@@ -1239,8 +1306,13 @@
       <w:r>
         <w:t>&lt;include=</w:t>
       </w:r>
-      <w:r>
-        <w:t>"..\</w:t>
+      <w:proofErr w:type="gramStart"/>
+      <w:r>
+        <w:t>"..</w:t>
+      </w:r>
+      <w:proofErr w:type="gramEnd"/>
+      <w:r>
+        <w:t>\</w:t>
       </w:r>
       <w:r>
         <w:t>Examples\</w:t>
@@ -1276,10 +1348,26 @@
     </w:p>
     <w:p>
       <w:r>
-        <w:t xml:space="preserve">UDF locator form URIs presenting an Encryptor/Authenticator </w:t>
-      </w:r>
-      <w:r>
-        <w:t xml:space="preserve">type UDF provide a mechanism for identification, discovery and decryption of </w:t>
+        <w:t xml:space="preserve">UDF locator form URIs presenting an </w:t>
+      </w:r>
+      <w:proofErr w:type="spellStart"/>
+      <w:r>
+        <w:t>Encryptor</w:t>
+      </w:r>
+      <w:proofErr w:type="spellEnd"/>
+      <w:r>
+        <w:t xml:space="preserve">/Authenticator </w:t>
+      </w:r>
+      <w:r>
+        <w:t xml:space="preserve">type UDF provide a mechanism for identification, </w:t>
+      </w:r>
+      <w:proofErr w:type="gramStart"/>
+      <w:r>
+        <w:t>discovery</w:t>
+      </w:r>
+      <w:proofErr w:type="gramEnd"/>
+      <w:r>
+        <w:t xml:space="preserve"> and decryption of </w:t>
       </w:r>
       <w:r>
         <w:t xml:space="preserve">encrypted content. </w:t>
@@ -1330,11 +1418,16 @@
       <w:r>
         <w:t>&lt;include=</w:t>
       </w:r>
+      <w:proofErr w:type="gramStart"/>
       <w:r>
         <w:t>"</w:t>
       </w:r>
       <w:r>
-        <w:t>..\</w:t>
+        <w:t>..</w:t>
+      </w:r>
+      <w:proofErr w:type="gramEnd"/>
+      <w:r>
+        <w:t>\</w:t>
       </w:r>
       <w:r>
         <w:t>Examples\</w:t>
@@ -1362,13 +1455,26 @@
         <w:pStyle w:val="meta"/>
       </w:pPr>
       <w:r>
-        <w:t>&lt;figuresvg="../Generated/</w:t>
-      </w:r>
+        <w:t>&lt;</w:t>
+      </w:r>
+      <w:proofErr w:type="spellStart"/>
+      <w:r>
+        <w:t>figuresvg</w:t>
+      </w:r>
+      <w:proofErr w:type="spellEnd"/>
+      <w:r>
+        <w:t>="../Generated/</w:t>
+      </w:r>
+      <w:proofErr w:type="spellStart"/>
       <w:r>
         <w:t>UDFDigestEARLRAW</w:t>
       </w:r>
       <w:r>
-        <w:t>.svg"</w:t>
+        <w:t>.svg</w:t>
+      </w:r>
+      <w:proofErr w:type="spellEnd"/>
+      <w:r>
+        <w:t>"</w:t>
       </w:r>
       <w:r>
         <w:t xml:space="preserve"> width="200"</w:t>
@@ -1406,8 +1512,13 @@
       <w:r>
         <w:t>&lt;include=</w:t>
       </w:r>
-      <w:r>
-        <w:t>"..\</w:t>
+      <w:proofErr w:type="gramStart"/>
+      <w:r>
+        <w:t>"..</w:t>
+      </w:r>
+      <w:proofErr w:type="gramEnd"/>
+      <w:r>
+        <w:t>\</w:t>
       </w:r>
       <w:r>
         <w:t>Examples\</w:t>
@@ -1521,11 +1632,16 @@
       <w:r>
         <w:t>&lt;include=</w:t>
       </w:r>
+      <w:proofErr w:type="gramStart"/>
       <w:r>
         <w:t>"</w:t>
       </w:r>
       <w:r>
-        <w:t>..\</w:t>
+        <w:t>..</w:t>
+      </w:r>
+      <w:proofErr w:type="gramEnd"/>
+      <w:r>
+        <w:t>\</w:t>
       </w:r>
       <w:r>
         <w:t>Examples\</w:t>
@@ -2224,7 +2340,15 @@
         <w:t xml:space="preserve">that the first character of the Base32 presentation of the UDF provides a mnemonic for its </w:t>
       </w:r>
       <w:r>
-        <w:t>type. A SHA-2 fingerprint UDF will always have M (for Merkle Damgard)</w:t>
+        <w:t xml:space="preserve">type. A SHA-2 fingerprint UDF will always have M (for Merkle </w:t>
+      </w:r>
+      <w:proofErr w:type="spellStart"/>
+      <w:r>
+        <w:t>Damgard</w:t>
+      </w:r>
+      <w:proofErr w:type="spellEnd"/>
+      <w:r>
+        <w:t>)</w:t>
       </w:r>
       <w:r>
         <w:t xml:space="preserve"> as the initial letter,</w:t>
@@ -2901,7 +3025,15 @@
     </w:p>
     <w:p>
       <w:r>
-        <w:t>For example, the SSH and OpenPGP applications both make use of fingerprints as identifiers for the public keys used but using different digest algorithms and data formats for representing the public key data. While no such vulnerability has been demonstrated to date, it is certainly conceivable that a crafty attacker might construct an SSH key in such a fashion that OpenPGP interprets the data in an insecure fashion. If the number of applications making use of fingerprint format that permits such substitutions is sufficiently large, the probability of a semantic substitution vulnerability being possible becomes unacceptably large.</w:t>
+        <w:t xml:space="preserve">For example, the SSH and OpenPGP applications both make use of fingerprints as identifiers for the public keys used but using different digest algorithms and data formats for representing the public key data. While no such vulnerability has been demonstrated to date, it is certainly conceivable that a crafty attacker might construct an SSH key in such a fashion that OpenPGP interprets the data in an insecure fashion. If the number of applications making use of fingerprint format that permits such substitutions is sufficiently large, the probability of a semantic substitution vulnerability being </w:t>
+      </w:r>
+      <w:proofErr w:type="gramStart"/>
+      <w:r>
+        <w:t>possible</w:t>
+      </w:r>
+      <w:proofErr w:type="gramEnd"/>
+      <w:r>
+        <w:t xml:space="preserve"> becomes unacceptably large.</w:t>
       </w:r>
     </w:p>
     <w:p>
@@ -3232,7 +3364,23 @@
     </w:p>
     <w:p>
       <w:r>
-        <w:t>The use of a Word List to encode fingerprint values was introduced by Patrick Juola and Philip Zimmerman for the PGPfone application. The PGP Word List is designed to facilitate exchange and verification of fingerprint values in a voice application. To minimize the risk of misinterpretation, two-word lists of 256 values each are used to encode alternative fingerprint bytes. The compact size of the lists used allowed the compilers to curate them so as to maximize the phonetic distance of the words selected.</w:t>
+        <w:t xml:space="preserve">The use of a Word List to encode fingerprint values was introduced by Patrick </w:t>
+      </w:r>
+      <w:proofErr w:type="spellStart"/>
+      <w:r>
+        <w:t>Juola</w:t>
+      </w:r>
+      <w:proofErr w:type="spellEnd"/>
+      <w:r>
+        <w:t xml:space="preserve"> and Philip Zimmerman for the </w:t>
+      </w:r>
+      <w:proofErr w:type="spellStart"/>
+      <w:r>
+        <w:t>PGPfone</w:t>
+      </w:r>
+      <w:proofErr w:type="spellEnd"/>
+      <w:r>
+        <w:t xml:space="preserve"> application. The PGP Word List is designed to facilitate exchange and verification of fingerprint values in a voice application. To minimize the risk of misinterpretation, two-word lists of 256 values each are used to encode alternative fingerprint bytes. The compact size of the lists used allowed the compilers to curate them so as to maximize the phonetic distance of the words selected.</w:t>
       </w:r>
     </w:p>
     <w:p>
@@ -3242,7 +3390,15 @@
     </w:p>
     <w:p>
       <w:r>
-        <w:t xml:space="preserve">For example, a word list with 16384 entries permits 14 bits of the fingerprint to be encoded at once, 65536 entries permits </w:t>
+        <w:t xml:space="preserve">For example, a word list with 16384 entries permits 14 bits of the fingerprint to be encoded at once, 65536 entries </w:t>
+      </w:r>
+      <w:proofErr w:type="gramStart"/>
+      <w:r>
+        <w:t>permits</w:t>
+      </w:r>
+      <w:proofErr w:type="gramEnd"/>
+      <w:r>
+        <w:t xml:space="preserve"> </w:t>
       </w:r>
       <w:r>
         <w:t xml:space="preserve">encoding of </w:t>
@@ -3254,13 +3410,21 @@
         <w:t xml:space="preserve"> bits</w:t>
       </w:r>
       <w:r>
-        <w:t>. These encodings allow a 12</w:t>
+        <w:t xml:space="preserve">. These encodings allow a </w:t>
+      </w:r>
+      <w:proofErr w:type="gramStart"/>
+      <w:r>
+        <w:t>12</w:t>
       </w:r>
       <w:r>
         <w:t>0</w:t>
       </w:r>
       <w:r>
-        <w:t xml:space="preserve"> bit fingerprint to be encoded in 9 and 8 words respectively.</w:t>
+        <w:t xml:space="preserve"> bit</w:t>
+      </w:r>
+      <w:proofErr w:type="gramEnd"/>
+      <w:r>
+        <w:t xml:space="preserve"> fingerprint to be encoded in 9 and 8 words respectively.</w:t>
       </w:r>
     </w:p>
     <w:p>
@@ -3288,7 +3452,15 @@
         <w:t xml:space="preserve"> </w:t>
       </w:r>
       <w:r>
-        <w:t>a 20 bit encoding allowing 120 bit precision fingerprints to be displayed in six images.</w:t>
+        <w:t xml:space="preserve">a </w:t>
+      </w:r>
+      <w:proofErr w:type="gramStart"/>
+      <w:r>
+        <w:t>20 bit</w:t>
+      </w:r>
+      <w:proofErr w:type="gramEnd"/>
+      <w:r>
+        <w:t xml:space="preserve"> encoding allowing 120 bit precision fingerprints to be displayed in six images.</w:t>
       </w:r>
     </w:p>
     <w:p>
@@ -3474,9 +3646,11 @@
       <w:r>
         <w:t xml:space="preserve">   </w:t>
       </w:r>
+      <w:proofErr w:type="spellStart"/>
       <w:r>
         <w:t>OIDInfo</w:t>
       </w:r>
+      <w:proofErr w:type="spellEnd"/>
       <w:r>
         <w:t xml:space="preserve"> ::=  SEQUENCE  {</w:t>
       </w:r>
@@ -3484,7 +3658,15 @@
         <w:br/>
       </w:r>
       <w:r>
-        <w:t xml:space="preserve">        algorithm            AlgorithmIdentifier,</w:t>
+        <w:t xml:space="preserve">        algorithm            </w:t>
+      </w:r>
+      <w:proofErr w:type="spellStart"/>
+      <w:r>
+        <w:t>AlgorithmIdentifier</w:t>
+      </w:r>
+      <w:proofErr w:type="spellEnd"/>
+      <w:r>
+        <w:t>,</w:t>
       </w:r>
       <w:r>
         <w:br/>
@@ -3499,7 +3681,15 @@
         <w:br/>
       </w:r>
       <w:r>
-        <w:t xml:space="preserve">   AlgorithmIdentifier  ::=  SEQUENCE  {</w:t>
+        <w:t xml:space="preserve">   </w:t>
+      </w:r>
+      <w:proofErr w:type="spellStart"/>
+      <w:r>
+        <w:t>AlgorithmIdentifier</w:t>
+      </w:r>
+      <w:proofErr w:type="spellEnd"/>
+      <w:r>
+        <w:t xml:space="preserve">  ::=  SEQUENCE  {</w:t>
       </w:r>
       <w:r>
         <w:br/>
@@ -3549,8 +3739,13 @@
       <w:r>
         <w:t>&lt;include=</w:t>
       </w:r>
-      <w:r>
-        <w:t>"..\</w:t>
+      <w:proofErr w:type="gramStart"/>
+      <w:r>
+        <w:t>"..</w:t>
+      </w:r>
+      <w:proofErr w:type="gramEnd"/>
+      <w:r>
+        <w:t>\</w:t>
       </w:r>
       <w:r>
         <w:t>Examples\</w:t>
@@ -3792,7 +3987,13 @@
         <w:t xml:space="preserve"> of the first byte </w:t>
       </w:r>
       <w:r>
-        <w:t>and bits 0-7 of the second specify the key algorithm in network byte order.</w:t>
+        <w:t xml:space="preserve">and bits 0-7 of the second specify the key </w:t>
+      </w:r>
+      <w:r>
+        <w:t>type</w:t>
+      </w:r>
+      <w:r>
+        <w:t xml:space="preserve"> in network byte order.</w:t>
       </w:r>
     </w:p>
     <w:p>
@@ -3927,6 +4128,19 @@
       </w:tr>
     </w:tbl>
     <w:p/>
+    <w:p>
+      <w:r>
+        <w:t xml:space="preserve">Two types of key </w:t>
+      </w:r>
+      <w:r>
+        <w:t>type are defined: Explicit and Generic.</w:t>
+      </w:r>
+    </w:p>
+    <w:p>
+      <w:r>
+        <w:t>Explicit key types specify a public key cryptographic algorithm and all the parameters required to generate a key pair. Generic key types are used to specify a type of key but not the algorithm which MUST be specified when the key is generated.</w:t>
+      </w:r>
+    </w:p>
     <w:p>
       <w:r>
         <w:t>Derivation of key pairs for the following algorithms is specified in this document:</w:t>
@@ -4296,8 +4510,13 @@
             <w:tcW w:w="7038" w:type="dxa"/>
           </w:tcPr>
           <w:p>
-            <w:r>
-              <w:t>2048 bit RSA keypair</w:t>
+            <w:proofErr w:type="gramStart"/>
+            <w:r>
+              <w:t>2048 bit</w:t>
+            </w:r>
+            <w:proofErr w:type="gramEnd"/>
+            <w:r>
+              <w:t xml:space="preserve"> RSA keypair</w:t>
             </w:r>
           </w:p>
         </w:tc>
@@ -4331,8 +4550,13 @@
             <w:tcW w:w="7038" w:type="dxa"/>
           </w:tcPr>
           <w:p>
-            <w:r>
-              <w:t>3072 bit RSA keypair</w:t>
+            <w:proofErr w:type="gramStart"/>
+            <w:r>
+              <w:t>3072 bit</w:t>
+            </w:r>
+            <w:proofErr w:type="gramEnd"/>
+            <w:r>
+              <w:t xml:space="preserve"> RSA keypair</w:t>
             </w:r>
           </w:p>
         </w:tc>
@@ -4363,25 +4587,130 @@
             <w:tcW w:w="7038" w:type="dxa"/>
           </w:tcPr>
           <w:p>
-            <w:r>
-              <w:t>4096 bit RSA keypair</w:t>
+            <w:proofErr w:type="gramStart"/>
+            <w:r>
+              <w:t>4096 bit</w:t>
+            </w:r>
+            <w:proofErr w:type="gramEnd"/>
+            <w:r>
+              <w:t xml:space="preserve"> RSA keypair</w:t>
             </w:r>
           </w:p>
         </w:tc>
       </w:tr>
     </w:tbl>
-    <w:p>
-      <w:r>
-        <w:t xml:space="preserve">It is intended that the key derivation mechanism completely specify all parameters of the keypair generated for all </w:t>
-      </w:r>
-      <w:r>
-        <w:t xml:space="preserve">key </w:t>
-      </w:r>
-      <w:r>
-        <w:t>algorithms</w:t>
-      </w:r>
-      <w:r>
-        <w:t xml:space="preserve"> other than type 0 which is intended for applications where multiple keys are to be generated.</w:t>
+    <w:p/>
+    <w:p>
+      <w:r>
+        <w:t xml:space="preserve">The key </w:t>
+      </w:r>
+      <w:r>
+        <w:t xml:space="preserve">parameter </w:t>
+      </w:r>
+      <w:r>
+        <w:t xml:space="preserve">derivation function takes as inputs, the UDF </w:t>
+      </w:r>
+      <w:r>
+        <w:t xml:space="preserve">seed value </w:t>
+      </w:r>
+      <w:r>
+        <w:rPr>
+          <w:u w:val="single"/>
+        </w:rPr>
+        <w:t>seed</w:t>
+      </w:r>
+      <w:r>
+        <w:t xml:space="preserve">, the </w:t>
+      </w:r>
+      <w:r>
+        <w:t>parameter</w:t>
+      </w:r>
+      <w:r>
+        <w:t xml:space="preserve"> </w:t>
+      </w:r>
+      <w:r>
+        <w:t xml:space="preserve">identifier </w:t>
+      </w:r>
+      <w:r>
+        <w:rPr>
+          <w:u w:val="single"/>
+        </w:rPr>
+        <w:t>param</w:t>
+      </w:r>
+      <w:r>
+        <w:t xml:space="preserve"> and </w:t>
+      </w:r>
+      <w:r>
+        <w:t xml:space="preserve">an optional </w:t>
+      </w:r>
+      <w:r>
+        <w:t xml:space="preserve">string specifying a key </w:t>
+      </w:r>
+      <w:r>
+        <w:t xml:space="preserve">name </w:t>
+      </w:r>
+      <w:proofErr w:type="spellStart"/>
+      <w:r>
+        <w:rPr>
+          <w:u w:val="single"/>
+        </w:rPr>
+        <w:t>keyname</w:t>
+      </w:r>
+      <w:proofErr w:type="spellEnd"/>
+      <w:r>
+        <w:t>.</w:t>
+      </w:r>
+    </w:p>
+    <w:p>
+      <w:pPr>
+        <w:pStyle w:val="pre"/>
+      </w:pPr>
+      <w:proofErr w:type="spellStart"/>
+      <w:r>
+        <w:t>KeyParam</w:t>
+      </w:r>
+      <w:proofErr w:type="spellEnd"/>
+      <w:r>
+        <w:t xml:space="preserve"> </w:t>
+      </w:r>
+      <w:r>
+        <w:t>(</w:t>
+      </w:r>
+      <w:r>
+        <w:t>seed</w:t>
+      </w:r>
+      <w:r>
+        <w:t xml:space="preserve">, </w:t>
+      </w:r>
+      <w:r>
+        <w:t>param</w:t>
+      </w:r>
+      <w:r>
+        <w:t xml:space="preserve">, </w:t>
+      </w:r>
+      <w:proofErr w:type="spellStart"/>
+      <w:r>
+        <w:t>keyname</w:t>
+      </w:r>
+      <w:proofErr w:type="spellEnd"/>
+      <w:r>
+        <w:t>)</w:t>
+      </w:r>
+    </w:p>
+    <w:p>
+      <w:r>
+        <w:t xml:space="preserve">The value param is an octet sequence determined by the actual key type generated. The first two octets of </w:t>
+      </w:r>
+      <w:proofErr w:type="spellStart"/>
+      <w:r>
+        <w:t>parm</w:t>
+      </w:r>
+      <w:proofErr w:type="spellEnd"/>
+      <w:r>
+        <w:t xml:space="preserve"> are always equal to the key identifier for the key algorithm and key usage being generated. If the key derivation algorithm requires multiple inputs, additional octets </w:t>
+      </w:r>
+      <w:r>
+        <w:t>are specified for each of the different inputs required.</w:t>
       </w:r>
     </w:p>
     <w:p>
@@ -4515,37 +4844,134 @@
       <w:r>
         <w:t xml:space="preserve"> as originally specified.</w:t>
       </w:r>
-    </w:p>
-    <w:p>
-      <w:r>
-        <w:t xml:space="preserve">The salt </w:t>
-      </w:r>
-      <w:r>
-        <w:t xml:space="preserve">value is </w:t>
-      </w:r>
-      <w:r>
-        <w:t xml:space="preserve">the </w:t>
-      </w:r>
-      <w:r>
-        <w:t>16-bit Key Specifier value</w:t>
+      <w:r>
+        <w:t xml:space="preserve"> The salt value is null.</w:t>
+      </w:r>
+    </w:p>
+    <w:p>
+      <w:r>
+        <w:t xml:space="preserve">The </w:t>
+      </w:r>
+      <w:r>
+        <w:t>output from the extraction step forms the input to the expand step:</w:t>
+      </w:r>
+    </w:p>
+    <w:p>
+      <w:pPr>
+        <w:pStyle w:val="pre"/>
+      </w:pPr>
+      <w:r>
+        <w:t>HKDF-Expand(PRK, info, L) -&gt; OK</w:t>
+      </w:r>
+      <w:r>
+        <w:t>M</w:t>
+      </w:r>
+    </w:p>
+    <w:p>
+      <w:r>
+        <w:t xml:space="preserve">The </w:t>
+      </w:r>
+      <w:r>
+        <w:t xml:space="preserve">info parameter of the HKDF function is </w:t>
+      </w:r>
+      <w:r>
+        <w:t xml:space="preserve">the concatenation of </w:t>
+      </w:r>
+      <w:proofErr w:type="spellStart"/>
+      <w:r>
+        <w:rPr>
+          <w:u w:val="single"/>
+        </w:rPr>
+        <w:t>alg</w:t>
+      </w:r>
+      <w:proofErr w:type="spellEnd"/>
+      <w:r>
+        <w:t xml:space="preserve">, </w:t>
+      </w:r>
+      <w:r>
+        <w:rPr>
+          <w:u w:val="single"/>
+        </w:rPr>
+        <w:t>param</w:t>
       </w:r>
       <w:r>
         <w:t xml:space="preserve"> </w:t>
       </w:r>
       <w:r>
-        <w:t>specifying the algorithm for which the key pair is</w:t>
-      </w:r>
-      <w:r>
-        <w:t xml:space="preserve"> to be derived in network byte order.</w:t>
-      </w:r>
-      <w:r>
-        <w:t xml:space="preserve"> Note that this value MAY differ </w:t>
-      </w:r>
-      <w:r>
-        <w:t xml:space="preserve">from the one specified in the Binary Data Sequence </w:t>
-      </w:r>
-      <w:r>
-        <w:t>by the replacement of algorithm type or key use Any with a specific algorithm or key use.</w:t>
+        <w:t xml:space="preserve">and the UTF8 binary representation of </w:t>
+      </w:r>
+      <w:proofErr w:type="spellStart"/>
+      <w:r>
+        <w:rPr>
+          <w:u w:val="single"/>
+        </w:rPr>
+        <w:t>keyname</w:t>
+      </w:r>
+      <w:proofErr w:type="spellEnd"/>
+      <w:r>
+        <w:t>.</w:t>
+      </w:r>
+    </w:p>
+    <w:p>
+      <w:pPr>
+        <w:pStyle w:val="pre"/>
+      </w:pPr>
+      <w:r>
+        <w:t xml:space="preserve">info = </w:t>
+      </w:r>
+      <w:r>
+        <w:t xml:space="preserve">param + </w:t>
+      </w:r>
+      <w:r>
+        <w:t>keyname.UTF8()</w:t>
+      </w:r>
+    </w:p>
+    <w:p>
+      <w:pPr>
+        <w:pStyle w:val="meta"/>
+      </w:pPr>
+      <w:r>
+        <w:t>&lt;include=</w:t>
+      </w:r>
+      <w:proofErr w:type="gramStart"/>
+      <w:r>
+        <w:t>"..</w:t>
+      </w:r>
+      <w:proofErr w:type="gramEnd"/>
+      <w:r>
+        <w:t>\</w:t>
+      </w:r>
+      <w:r>
+        <w:t>Examples\</w:t>
+      </w:r>
+      <w:r>
+        <w:t>UDFDerive</w:t>
+      </w:r>
+      <w:r>
+        <w:t>CFRG</w:t>
+      </w:r>
+      <w:r>
+        <w:t>.md</w:t>
+      </w:r>
+      <w:r>
+        <w:t>"</w:t>
+      </w:r>
+      <w:r>
+        <w:t>&gt;</w:t>
+      </w:r>
+    </w:p>
+    <w:p>
+      <w:pPr>
+        <w:pStyle w:val="h3"/>
+      </w:pPr>
+      <w:r>
+        <w:t xml:space="preserve">Elliptic Curve Diffie Hellman Key Pairs </w:t>
+      </w:r>
+      <w:r>
+        <w:t>type 1-4</w:t>
+      </w:r>
+      <w:r>
+        <w:t xml:space="preserve"> </w:t>
       </w:r>
     </w:p>
     <w:p>
@@ -4553,146 +4979,38 @@
         <w:t xml:space="preserve">The </w:t>
       </w:r>
       <w:r>
-        <w:t>output from the extraction step forms the input to the expand step:</w:t>
-      </w:r>
-    </w:p>
-    <w:p>
-      <w:pPr>
-        <w:pStyle w:val="pre"/>
-      </w:pPr>
-      <w:r>
-        <w:t>HKDF-Expand(PRK, info, L) -&gt; OK</w:t>
-      </w:r>
-      <w:r>
-        <w:t>M</w:t>
-      </w:r>
-    </w:p>
-    <w:p>
-      <w:r>
-        <w:t xml:space="preserve">For cases where </w:t>
-      </w:r>
-      <w:r>
-        <w:t>the key pair generation requires a single parameter</w:t>
-      </w:r>
-      <w:r>
-        <w:t xml:space="preserve">, the value </w:t>
-      </w:r>
-      <w:r>
-        <w:rPr>
-          <w:u w:val="single"/>
-        </w:rPr>
-        <w:t>info</w:t>
-      </w:r>
-      <w:r>
-        <w:t xml:space="preserve"> is </w:t>
-      </w:r>
-      <w:r>
-        <w:t xml:space="preserve">the null string and it suffices to specify the number of bits required and how they are to </w:t>
-      </w:r>
-      <w:r>
-        <w:t>be used to generate the algorithm parameter.</w:t>
-      </w:r>
-    </w:p>
-    <w:p>
-      <w:r>
-        <w:t xml:space="preserve">For cases where the key pair generation requires multiple parameters, a different value of the </w:t>
-      </w:r>
-      <w:r>
-        <w:rPr>
-          <w:u w:val="single"/>
-        </w:rPr>
-        <w:t>info</w:t>
-      </w:r>
-      <w:r>
-        <w:t xml:space="preserve"> parameter is </w:t>
-      </w:r>
-      <w:r>
-        <w:t>required</w:t>
-      </w:r>
-      <w:r>
-        <w:t xml:space="preserve"> for each.</w:t>
-      </w:r>
-    </w:p>
-    <w:p>
-      <w:pPr>
-        <w:pStyle w:val="meta"/>
-      </w:pPr>
-      <w:r>
-        <w:t>&lt;include=</w:t>
-      </w:r>
-      <w:r>
-        <w:t>"..\</w:t>
-      </w:r>
-      <w:r>
-        <w:t>Examples\</w:t>
-      </w:r>
-      <w:r>
-        <w:t>UDFDerive</w:t>
-      </w:r>
-      <w:r>
-        <w:t>CFRG</w:t>
-      </w:r>
-      <w:r>
-        <w:t>.md</w:t>
+        <w:t xml:space="preserve">generation of key pairs for </w:t>
+      </w:r>
+      <w:r>
+        <w:t xml:space="preserve">X25519, X448, Ed25519 and Ed448 is specified in </w:t>
+      </w:r>
+      <w:r>
+        <w:t>&lt;norm="</w:t>
+      </w:r>
+      <w:r>
+        <w:t>RFC7748</w:t>
       </w:r>
       <w:r>
         <w:t>"</w:t>
       </w:r>
       <w:r>
+        <w:t>/</w:t>
+      </w:r>
+      <w:r>
+        <w:t>&gt; and &lt;norm="</w:t>
+      </w:r>
+      <w:r>
+        <w:t>RFC</w:t>
+      </w:r>
+      <w:r>
+        <w:t>8032"</w:t>
+      </w:r>
+      <w:r>
+        <w:t>/</w:t>
+      </w:r>
+      <w:r>
         <w:t>&gt;</w:t>
       </w:r>
-    </w:p>
-    <w:p>
-      <w:pPr>
-        <w:pStyle w:val="h3"/>
-      </w:pPr>
-      <w:r>
-        <w:t xml:space="preserve">Elliptic Curve Diffie Hellman Key Pairs </w:t>
-      </w:r>
-      <w:r>
-        <w:t>type 1-4</w:t>
-      </w:r>
-      <w:r>
-        <w:t xml:space="preserve"> </w:t>
-      </w:r>
-    </w:p>
-    <w:p>
-      <w:r>
-        <w:t xml:space="preserve">The </w:t>
-      </w:r>
-      <w:r>
-        <w:t xml:space="preserve">generation of key pairs for </w:t>
-      </w:r>
-      <w:r>
-        <w:t xml:space="preserve">X25519, X448, Ed25519 and Ed448 is specified in </w:t>
-      </w:r>
-      <w:r>
-        <w:t>&lt;norm="</w:t>
-      </w:r>
-      <w:r>
-        <w:t>RFC7748</w:t>
-      </w:r>
-      <w:r>
-        <w:t>"</w:t>
-      </w:r>
-      <w:r>
-        <w:t>/</w:t>
-      </w:r>
-      <w:r>
-        <w:t>&gt; and &lt;norm="</w:t>
-      </w:r>
-      <w:r>
-        <w:t>RFC</w:t>
-      </w:r>
-      <w:r>
-        <w:t>8032"</w:t>
-      </w:r>
-      <w:r>
-        <w:t>/</w:t>
-      </w:r>
-      <w:r>
-        <w:t>&gt;</w:t>
-      </w:r>
       <w:r>
         <w:t xml:space="preserve">. In each case, the public and private key parameters are generated from a </w:t>
       </w:r>
@@ -4714,7 +5032,15 @@
         <w:t>,</w:t>
       </w:r>
       <w:r>
-        <w:t xml:space="preserve"> info is the null string and the value L is </w:t>
+        <w:t xml:space="preserve"> info is the null </w:t>
+      </w:r>
+      <w:proofErr w:type="gramStart"/>
+      <w:r>
+        <w:t>string</w:t>
+      </w:r>
+      <w:proofErr w:type="gramEnd"/>
+      <w:r>
+        <w:t xml:space="preserve"> and the value L is </w:t>
       </w:r>
       <w:r>
         <w:t xml:space="preserve">specified as follows: </w:t>
@@ -5122,8 +5448,13 @@
       <w:r>
         <w:t>&lt;include=</w:t>
       </w:r>
-      <w:r>
-        <w:t>"..\</w:t>
+      <w:proofErr w:type="gramStart"/>
+      <w:r>
+        <w:t>"..</w:t>
+      </w:r>
+      <w:proofErr w:type="gramEnd"/>
+      <w:r>
+        <w:t>\</w:t>
       </w:r>
       <w:r>
         <w:t>Examples\</w:t>
@@ -5151,7 +5482,15 @@
     </w:p>
     <w:p>
       <w:r>
-        <w:t xml:space="preserve">Generation of RSA key pairs requires </w:t>
+        <w:t xml:space="preserve">Generation of RSA key pairs </w:t>
+      </w:r>
+      <w:proofErr w:type="gramStart"/>
+      <w:r>
+        <w:t>requires</w:t>
+      </w:r>
+      <w:proofErr w:type="gramEnd"/>
+      <w:r>
+        <w:t xml:space="preserve"> </w:t>
       </w:r>
       <w:r>
         <w:t xml:space="preserve">two </w:t>
@@ -5161,6 +5500,20 @@
       </w:r>
       <w:r>
         <w:t xml:space="preserve">. </w:t>
+      </w:r>
+    </w:p>
+    <w:p>
+      <w:r>
+        <w:t xml:space="preserve">The value of the param input used to calculate info is the value of the key identifier value with one of the following </w:t>
+      </w:r>
+      <w:r>
+        <w:rPr>
+          <w:u w:val="single"/>
+        </w:rPr>
+        <w:t>tag</w:t>
+      </w:r>
+      <w:r>
+        <w:t xml:space="preserve"> values concatenated to the end.</w:t>
       </w:r>
     </w:p>
     <w:tbl>
@@ -5190,8 +5543,22 @@
             <w:tcW w:w="4275" w:type="dxa"/>
           </w:tcPr>
           <w:p>
-            <w:r>
-              <w:t xml:space="preserve">Info </w:t>
+            <w:pPr>
+              <w:rPr>
+                <w:u w:val="single"/>
+              </w:rPr>
+            </w:pPr>
+            <w:r>
+              <w:rPr>
+                <w:u w:val="single"/>
+              </w:rPr>
+              <w:t>Tag</w:t>
+            </w:r>
+            <w:r>
+              <w:rPr>
+                <w:u w:val="single"/>
+              </w:rPr>
+              <w:t xml:space="preserve"> </w:t>
             </w:r>
           </w:p>
         </w:tc>
@@ -5440,8 +5807,13 @@
         <w:t xml:space="preserve">. If </w:t>
       </w:r>
       <w:r>
-        <w:t>an application requires the use of primes with conditions</w:t>
-      </w:r>
+        <w:t xml:space="preserve">an application requires the use of primes with </w:t>
+      </w:r>
+      <w:proofErr w:type="gramStart"/>
+      <w:r>
+        <w:t>conditions</w:t>
+      </w:r>
+      <w:proofErr w:type="gramEnd"/>
       <w:r>
         <w:t xml:space="preserve"> it will be necessary to </w:t>
       </w:r>
@@ -5459,8 +5831,13 @@
       <w:r>
         <w:t>&lt;include=</w:t>
       </w:r>
-      <w:r>
-        <w:t>"..\</w:t>
+      <w:proofErr w:type="gramStart"/>
+      <w:r>
+        <w:t>"..</w:t>
+      </w:r>
+      <w:proofErr w:type="gramEnd"/>
+      <w:r>
+        <w:t>\</w:t>
       </w:r>
       <w:r>
         <w:t>Examples\</w:t>
@@ -5525,8 +5902,13 @@
       <w:r>
         <w:t>&lt;include=</w:t>
       </w:r>
-      <w:r>
-        <w:t>"..\</w:t>
+      <w:proofErr w:type="gramStart"/>
+      <w:r>
+        <w:t>"..</w:t>
+      </w:r>
+      <w:proofErr w:type="gramEnd"/>
+      <w:r>
+        <w:t>\</w:t>
       </w:r>
       <w:r>
         <w:t>Examples\</w:t>
@@ -5702,8 +6084,13 @@
         <w:t xml:space="preserve"> </w:t>
       </w:r>
       <w:r>
-        <w:t>in network byte (big-endian) order with leading padding if necessary</w:t>
-      </w:r>
+        <w:t xml:space="preserve">in network byte (big-endian) order with leading padding if </w:t>
+      </w:r>
+      <w:proofErr w:type="gramStart"/>
+      <w:r>
+        <w:t>necessary</w:t>
+      </w:r>
+      <w:proofErr w:type="gramEnd"/>
       <w:r>
         <w:t xml:space="preserve"> </w:t>
       </w:r>
@@ -5916,7 +6303,11 @@
         <w:t>2</w:t>
       </w:r>
       <w:r>
-        <w:t xml:space="preserve"> + … a</w:t>
+        <w:t xml:space="preserve"> + … </w:t>
+      </w:r>
+      <w:proofErr w:type="spellStart"/>
+      <w:r>
+        <w:t>a</w:t>
       </w:r>
       <w:r>
         <w:rPr>
@@ -5933,6 +6324,7 @@
         </w:rPr>
         <w:t>n</w:t>
       </w:r>
+      <w:proofErr w:type="spellEnd"/>
     </w:p>
     <w:p>
       <w:r>
@@ -5957,9 +6349,11 @@
       <w:r>
         <w:t xml:space="preserve">, an integer multiple of </w:t>
       </w:r>
+      <w:proofErr w:type="gramStart"/>
       <w:r>
         <w:t>32.</w:t>
       </w:r>
+      <w:proofErr w:type="gramEnd"/>
     </w:p>
     <w:p>
       <w:pPr>
@@ -6055,7 +6449,11 @@
         <w:t>greater</w:t>
       </w:r>
       <w:r>
-        <w:t xml:space="preserve"> than 2</w:t>
+        <w:t xml:space="preserve"> than </w:t>
+      </w:r>
+      <w:proofErr w:type="gramStart"/>
+      <w:r>
+        <w:t>2</w:t>
       </w:r>
       <w:r>
         <w:rPr>
@@ -6066,6 +6464,7 @@
       <w:r>
         <w:t>.</w:t>
       </w:r>
+      <w:proofErr w:type="gramEnd"/>
     </w:p>
     <w:p>
       <w:r>
@@ -6113,8 +6512,13 @@
         <w:t>f</w:t>
       </w:r>
       <w:r>
-        <w:t>(2),…</w:t>
-      </w:r>
+        <w:t>(2</w:t>
+      </w:r>
+      <w:proofErr w:type="gramStart"/>
+      <w:r>
+        <w:t>),…</w:t>
+      </w:r>
+      <w:proofErr w:type="gramEnd"/>
       <w:r>
         <w:rPr>
           <w:i/>
@@ -6202,8 +6606,13 @@
         <w:t>f</w:t>
       </w:r>
       <w:r>
-        <w:t>(2),…</w:t>
-      </w:r>
+        <w:t>(2</w:t>
+      </w:r>
+      <w:proofErr w:type="gramStart"/>
+      <w:r>
+        <w:t>),…</w:t>
+      </w:r>
+      <w:proofErr w:type="gramEnd"/>
       <w:r>
         <w:rPr>
           <w:i/>
@@ -6237,8 +6646,13 @@
         <w:t>f</w:t>
       </w:r>
       <w:r>
-        <w:t>(2),…</w:t>
-      </w:r>
+        <w:t>(2</w:t>
+      </w:r>
+      <w:proofErr w:type="gramStart"/>
+      <w:r>
+        <w:t>),…</w:t>
+      </w:r>
+      <w:proofErr w:type="gramEnd"/>
       <w:r>
         <w:rPr>
           <w:i/>
@@ -6384,11 +6798,16 @@
       <w:r>
         <w:t>&lt;include=</w:t>
       </w:r>
+      <w:proofErr w:type="gramStart"/>
       <w:r>
         <w:t>"</w:t>
       </w:r>
       <w:r>
-        <w:t>..\</w:t>
+        <w:t>..</w:t>
+      </w:r>
+      <w:proofErr w:type="gramEnd"/>
+      <w:r>
+        <w:t>\</w:t>
       </w:r>
       <w:r>
         <w:t>Examples\</w:t>
@@ -6853,7 +7272,13 @@
         <w:pStyle w:val="dt"/>
       </w:pPr>
       <w:r>
-        <w:t>19 or fewer leading zero bits</w:t>
+        <w:t xml:space="preserve">19 or fewer </w:t>
+      </w:r>
+      <w:r>
+        <w:t xml:space="preserve">trailing </w:t>
+      </w:r>
+      <w:r>
+        <w:t>zero bits</w:t>
       </w:r>
     </w:p>
     <w:p>
@@ -6869,7 +7294,13 @@
         <w:pStyle w:val="dt"/>
       </w:pPr>
       <w:r>
-        <w:t>29 or fewer leading zero bits</w:t>
+        <w:t xml:space="preserve">29 or fewer </w:t>
+      </w:r>
+      <w:r>
+        <w:t xml:space="preserve">trailing </w:t>
+      </w:r>
+      <w:r>
+        <w:t>zero bits</w:t>
       </w:r>
     </w:p>
     <w:p>
@@ -6888,7 +7319,13 @@
         <w:t>3</w:t>
       </w:r>
       <w:r>
-        <w:t>9 or fewer leading zero bits</w:t>
+        <w:t xml:space="preserve">9 or fewer </w:t>
+      </w:r>
+      <w:r>
+        <w:t xml:space="preserve">trailing </w:t>
+      </w:r>
+      <w:r>
+        <w:t>zero bits</w:t>
       </w:r>
     </w:p>
     <w:p>
@@ -6913,7 +7350,13 @@
         <w:t>4</w:t>
       </w:r>
       <w:r>
-        <w:t>9 or fewer leading zero bits</w:t>
+        <w:t xml:space="preserve">9 or fewer </w:t>
+      </w:r>
+      <w:r>
+        <w:t xml:space="preserve">trailing </w:t>
+      </w:r>
+      <w:r>
+        <w:t>zero bits</w:t>
       </w:r>
     </w:p>
     <w:p>
@@ -6944,7 +7387,10 @@
         <w:t xml:space="preserve"> </w:t>
       </w:r>
       <w:r>
-        <w:t>leading zero bits</w:t>
+        <w:t xml:space="preserve">trailing </w:t>
+      </w:r>
+      <w:r>
+        <w:t>zero bits</w:t>
       </w:r>
     </w:p>
     <w:p>
@@ -7533,11 +7979,16 @@
       <w:r>
         <w:t>&lt;include=</w:t>
       </w:r>
+      <w:proofErr w:type="gramStart"/>
       <w:r>
         <w:t>"</w:t>
       </w:r>
       <w:r>
-        <w:t>..\</w:t>
+        <w:t>..</w:t>
+      </w:r>
+      <w:proofErr w:type="gramEnd"/>
+      <w:r>
+        <w:t>\</w:t>
       </w:r>
       <w:r>
         <w:t>Examples\</w:t>
@@ -7906,7 +8357,15 @@
         <w:t>(</w:t>
       </w:r>
       <w:r>
-        <w:t>UTF8 ("KeyedUDFMaster")</w:t>
+        <w:t>UTF8 ("</w:t>
+      </w:r>
+      <w:proofErr w:type="spellStart"/>
+      <w:r>
+        <w:t>KeyedUDFMaster</w:t>
+      </w:r>
+      <w:proofErr w:type="spellEnd"/>
+      <w:r>
+        <w:t>")</w:t>
       </w:r>
       <w:r>
         <w:t>, IKM)</w:t>
@@ -7924,14 +8383,24 @@
         <w:t xml:space="preserve">HKDF-Expand(PRK, </w:t>
       </w:r>
       <w:r>
-        <w:t>UTF8 ("KeyedUDFExpand")</w:t>
+        <w:t>UTF8 ("</w:t>
+      </w:r>
+      <w:proofErr w:type="spellStart"/>
+      <w:r>
+        <w:t>KeyedUDFExpand</w:t>
+      </w:r>
+      <w:proofErr w:type="spellEnd"/>
+      <w:r>
+        <w:t>")</w:t>
       </w:r>
       <w:r>
         <w:t xml:space="preserve">, </w:t>
       </w:r>
+      <w:proofErr w:type="spellStart"/>
       <w:r>
         <w:t>HashLen</w:t>
       </w:r>
+      <w:proofErr w:type="spellEnd"/>
       <w:r>
         <w:t>)</w:t>
       </w:r>
@@ -7971,7 +8440,15 @@
         <w:t xml:space="preserve"> and the function MAC</w:t>
       </w:r>
       <w:r>
-        <w:t>(k,m)</w:t>
+        <w:t>(</w:t>
+      </w:r>
+      <w:proofErr w:type="spellStart"/>
+      <w:r>
+        <w:t>k,m</w:t>
+      </w:r>
+      <w:proofErr w:type="spellEnd"/>
+      <w:r>
+        <w:t>)</w:t>
       </w:r>
       <w:r>
         <w:t xml:space="preserve"> is the </w:t>
@@ -8014,7 +8491,15 @@
         <w:t>e</w:t>
       </w:r>
       <w:r>
-        <w:t>="..\Examples\</w:t>
+        <w:t>=</w:t>
+      </w:r>
+      <w:proofErr w:type="gramStart"/>
+      <w:r>
+        <w:t>"..</w:t>
+      </w:r>
+      <w:proofErr w:type="gramEnd"/>
+      <w:r>
+        <w:t>\Examples\</w:t>
       </w:r>
       <w:r>
         <w:t>UDFAuthenticatorLong</w:t>
@@ -8044,7 +8529,15 @@
         <w:t xml:space="preserve">As described in the security considerations section, the use of fingerprints to </w:t>
       </w:r>
       <w:r>
-        <w:t>identify a bare public key and the use of fingerprints to identify a public key and associated security policy information are very different.</w:t>
+        <w:t xml:space="preserve">identify a bare public key and the use of fingerprints to identify a public key and associated security policy information are </w:t>
+      </w:r>
+      <w:proofErr w:type="gramStart"/>
+      <w:r>
+        <w:t>very different</w:t>
+      </w:r>
+      <w:proofErr w:type="gramEnd"/>
+      <w:r>
+        <w:t>.</w:t>
       </w:r>
     </w:p>
     <w:p>
@@ -8087,7 +8580,15 @@
         <w:t>a</w:t>
       </w:r>
       <w:r>
-        <w:t>pplication/pkix-cert</w:t>
+        <w:t>pplication/</w:t>
+      </w:r>
+      <w:proofErr w:type="spellStart"/>
+      <w:r>
+        <w:t>pkix</w:t>
+      </w:r>
+      <w:proofErr w:type="spellEnd"/>
+      <w:r>
+        <w:t>-cert</w:t>
       </w:r>
     </w:p>
     <w:p>
@@ -8106,8 +8607,13 @@
         <w:t>a</w:t>
       </w:r>
       <w:r>
-        <w:t>pplication/pkix-crl</w:t>
-      </w:r>
+        <w:t>pplication/</w:t>
+      </w:r>
+      <w:proofErr w:type="spellStart"/>
+      <w:r>
+        <w:t>pkix-crl</w:t>
+      </w:r>
+      <w:proofErr w:type="spellEnd"/>
     </w:p>
     <w:p>
       <w:pPr>
@@ -8125,8 +8631,13 @@
         <w:t>a</w:t>
       </w:r>
       <w:r>
-        <w:t>pplication/pkix-keyinfo</w:t>
-      </w:r>
+        <w:t>pplication/</w:t>
+      </w:r>
+      <w:proofErr w:type="spellStart"/>
+      <w:r>
+        <w:t>pkix-keyinfo</w:t>
+      </w:r>
+      <w:proofErr w:type="spellEnd"/>
     </w:p>
     <w:p>
       <w:pPr>
@@ -8135,8 +8646,13 @@
       <w:r>
         <w:t xml:space="preserve">The </w:t>
       </w:r>
-      <w:r>
-        <w:t xml:space="preserve">SubjectPublicKeyInfo  </w:t>
+      <w:proofErr w:type="spellStart"/>
+      <w:r>
+        <w:t>SubjectPublicKeyInfo</w:t>
+      </w:r>
+      <w:proofErr w:type="spellEnd"/>
+      <w:r>
+        <w:t xml:space="preserve">  </w:t>
       </w:r>
       <w:r>
         <w:t>structure defined in the PKIX certificate specification</w:t>
@@ -8155,8 +8671,13 @@
       <w:r>
         <w:t xml:space="preserve"> </w:t>
       </w:r>
-      <w:r>
-        <w:t xml:space="preserve">SubjectPublicKeyInfo  </w:t>
+      <w:proofErr w:type="spellStart"/>
+      <w:r>
+        <w:t>SubjectPublicKeyInfo</w:t>
+      </w:r>
+      <w:proofErr w:type="spellEnd"/>
+      <w:r>
+        <w:t xml:space="preserve">  </w:t>
       </w:r>
       <w:r>
         <w:t>structure is defined in &lt;norm="RFC</w:t>
@@ -8184,575 +8705,676 @@
       <w:r>
         <w:t xml:space="preserve">   </w:t>
       </w:r>
-      <w:bookmarkStart w:id="1" w:name="_Hlk16772977"/>
-      <w:r>
-        <w:t xml:space="preserve">SubjectPublicKeyInfo  </w:t>
+      <w:bookmarkStart w:id="0" w:name="_Hlk16772977"/>
+      <w:proofErr w:type="spellStart"/>
+      <w:r>
+        <w:t>SubjectPublicKeyInfo</w:t>
+      </w:r>
+      <w:proofErr w:type="spellEnd"/>
+      <w:r>
+        <w:t xml:space="preserve">  </w:t>
+      </w:r>
+      <w:bookmarkEnd w:id="0"/>
+      <w:r>
+        <w:t>::=  SEQUENCE  {</w:t>
+      </w:r>
+      <w:r>
+        <w:br/>
+      </w:r>
+      <w:r>
+        <w:t xml:space="preserve">        algorithm            </w:t>
+      </w:r>
+      <w:proofErr w:type="spellStart"/>
+      <w:r>
+        <w:t>AlgorithmIdentifier</w:t>
+      </w:r>
+      <w:proofErr w:type="spellEnd"/>
+      <w:r>
+        <w:t>,</w:t>
+      </w:r>
+      <w:r>
+        <w:br/>
+      </w:r>
+      <w:r>
+        <w:t xml:space="preserve">        </w:t>
+      </w:r>
+      <w:proofErr w:type="spellStart"/>
+      <w:r>
+        <w:t>subjectPublicKey</w:t>
+      </w:r>
+      <w:proofErr w:type="spellEnd"/>
+      <w:r>
+        <w:t xml:space="preserve">     BIT STRING  }</w:t>
+      </w:r>
+    </w:p>
+    <w:p>
+      <w:r>
+        <w:t>Th</w:t>
+      </w:r>
+      <w:r>
+        <w:t>is schema results in an identical</w:t>
+      </w:r>
+      <w:r>
+        <w:t xml:space="preserve"> </w:t>
+      </w:r>
+      <w:r>
+        <w:t xml:space="preserve">DER encoding </w:t>
+      </w:r>
+      <w:r>
+        <w:t xml:space="preserve">to the </w:t>
+      </w:r>
+      <w:bookmarkStart w:id="1" w:name="_Hlk16774648"/>
+      <w:proofErr w:type="spellStart"/>
+      <w:r>
+        <w:rPr>
+          <w:u w:val="single"/>
+        </w:rPr>
+        <w:t>OID</w:t>
+      </w:r>
+      <w:r>
+        <w:rPr>
+          <w:u w:val="single"/>
+        </w:rPr>
+        <w:t>Info</w:t>
+      </w:r>
+      <w:proofErr w:type="spellEnd"/>
+      <w:r>
+        <w:t xml:space="preserve"> </w:t>
       </w:r>
       <w:bookmarkEnd w:id="1"/>
       <w:r>
-        <w:t>::=  SEQUENCE  {</w:t>
-      </w:r>
-      <w:r>
-        <w:br/>
-      </w:r>
-      <w:r>
-        <w:t xml:space="preserve">        algorithm            AlgorithmIdentifier,</w:t>
-      </w:r>
-      <w:r>
-        <w:br/>
-      </w:r>
-      <w:r>
-        <w:t xml:space="preserve">        subjectPublicKey     BIT STRING  }</w:t>
-      </w:r>
-    </w:p>
-    <w:p>
-      <w:r>
-        <w:t>Th</w:t>
-      </w:r>
-      <w:r>
-        <w:t>is schema results in an identical</w:t>
+        <w:t xml:space="preserve">sequence specified in section XXX. The distinction between these productions is that the </w:t>
+      </w:r>
+      <w:proofErr w:type="spellStart"/>
+      <w:r>
+        <w:rPr>
+          <w:u w:val="single"/>
+        </w:rPr>
+        <w:t>OIDInfo</w:t>
+      </w:r>
+      <w:proofErr w:type="spellEnd"/>
+      <w:r>
+        <w:t xml:space="preserve"> schema is intended </w:t>
+      </w:r>
+      <w:r>
+        <w:t xml:space="preserve">to be used to encode arbitrary </w:t>
+      </w:r>
+      <w:r>
+        <w:t xml:space="preserve">data </w:t>
+      </w:r>
+      <w:r>
+        <w:t xml:space="preserve">while the </w:t>
+      </w:r>
+      <w:r>
+        <w:t>application/</w:t>
+      </w:r>
+      <w:proofErr w:type="spellStart"/>
+      <w:r>
+        <w:t>pkix-keyinfo</w:t>
+      </w:r>
+      <w:proofErr w:type="spellEnd"/>
+      <w:r>
+        <w:t xml:space="preserve"> content type is only intended to be used to describe </w:t>
+      </w:r>
+      <w:r>
+        <w:t>public keys.</w:t>
+      </w:r>
+    </w:p>
+    <w:p>
+      <w:pPr>
+        <w:pStyle w:val="h3"/>
+      </w:pPr>
+      <w:r>
+        <w:t>OpenPGP Key</w:t>
+      </w:r>
+    </w:p>
+    <w:p>
+      <w:r>
+        <w:t>OpenPGP</w:t>
+      </w:r>
+      <w:r>
+        <w:t>v5</w:t>
+      </w:r>
+      <w:r>
+        <w:t xml:space="preserve"> keys and key set content data are identified by the following content type:</w:t>
+      </w:r>
+    </w:p>
+    <w:p>
+      <w:pPr>
+        <w:pStyle w:val="dt"/>
+      </w:pPr>
+      <w:r>
+        <w:t>a</w:t>
+      </w:r>
+      <w:r>
+        <w:t>pplication/</w:t>
+      </w:r>
+      <w:proofErr w:type="spellStart"/>
+      <w:r>
+        <w:t>pgp</w:t>
+      </w:r>
+      <w:proofErr w:type="spellEnd"/>
+      <w:r>
+        <w:t>-keys</w:t>
+      </w:r>
+    </w:p>
+    <w:p>
+      <w:pPr>
+        <w:pStyle w:val="dd"/>
+      </w:pPr>
+      <w:r>
+        <w:t>An OpenPGP key set.</w:t>
+      </w:r>
+    </w:p>
+    <w:p>
+      <w:pPr>
+        <w:pStyle w:val="h3"/>
+      </w:pPr>
+      <w:r>
+        <w:t>DNSSEC</w:t>
+      </w:r>
+    </w:p>
+    <w:p>
+      <w:r>
+        <w:t>DNSSEC record data consists of DNS records which are identified by the following content type:</w:t>
+      </w:r>
+    </w:p>
+    <w:p>
+      <w:pPr>
+        <w:pStyle w:val="dt"/>
+      </w:pPr>
+      <w:r>
+        <w:t>a</w:t>
+      </w:r>
+      <w:r>
+        <w:t>pplication/</w:t>
+      </w:r>
+      <w:proofErr w:type="spellStart"/>
+      <w:r>
+        <w:t>dns</w:t>
+      </w:r>
+      <w:proofErr w:type="spellEnd"/>
+    </w:p>
+    <w:p>
+      <w:pPr>
+        <w:pStyle w:val="dd"/>
+      </w:pPr>
+      <w:r>
+        <w:t>A DNS resource record in binary format</w:t>
+      </w:r>
+    </w:p>
+    <w:p>
+      <w:pPr>
+        <w:pStyle w:val="h1"/>
+      </w:pPr>
+      <w:r>
+        <w:t xml:space="preserve">UDF </w:t>
+      </w:r>
+      <w:r>
+        <w:t>URIs</w:t>
+      </w:r>
+    </w:p>
+    <w:p>
+      <w:r>
+        <w:t xml:space="preserve">The UDF URI scheme describes a means of constructing URIs from a UDF value. </w:t>
+      </w:r>
+    </w:p>
+    <w:p>
+      <w:r>
+        <w:t xml:space="preserve">Two forms or UDF URI are specified, Name and Locator. </w:t>
+      </w:r>
+      <w:r>
+        <w:t>In both cases the URI</w:t>
+      </w:r>
+      <w:r>
+        <w:t xml:space="preserve"> MUST specify </w:t>
+      </w:r>
+      <w:r>
+        <w:t>the scheme type "</w:t>
+      </w:r>
+      <w:r>
+        <w:rPr>
+          <w:u w:val="single"/>
+        </w:rPr>
+        <w:t>UDF</w:t>
+      </w:r>
+      <w:r>
+        <w:t xml:space="preserve">", and a </w:t>
+      </w:r>
+      <w:r>
+        <w:t>UDF fingerprint</w:t>
+      </w:r>
+      <w:r>
+        <w:t xml:space="preserve"> and MAY specify a </w:t>
+      </w:r>
+      <w:r>
+        <w:t>query identifier and/or a fragment identifier.</w:t>
+      </w:r>
+    </w:p>
+    <w:p>
+      <w:r>
+        <w:t xml:space="preserve">By </w:t>
+      </w:r>
+      <w:proofErr w:type="gramStart"/>
+      <w:r>
+        <w:t>definition</w:t>
+      </w:r>
+      <w:proofErr w:type="gramEnd"/>
+      <w:r>
+        <w:t xml:space="preserve"> a Locator form URI contains an </w:t>
+      </w:r>
+      <w:r>
+        <w:rPr>
+          <w:u w:val="single"/>
+        </w:rPr>
+        <w:t>authority</w:t>
+      </w:r>
+      <w:r>
+        <w:t xml:space="preserve"> field which MUST be a DNS domain name. The use of IP address</w:t>
+      </w:r>
+      <w:r>
+        <w:t xml:space="preserve"> forms for this purpose is not permitted.</w:t>
+      </w:r>
+    </w:p>
+    <w:p>
+      <w:r>
+        <w:t xml:space="preserve">Name Form URIs allow </w:t>
+      </w:r>
+      <w:r>
+        <w:t xml:space="preserve">static </w:t>
+      </w:r>
+      <w:r>
+        <w:t xml:space="preserve">content data to be identified </w:t>
+      </w:r>
+      <w:r>
+        <w:t xml:space="preserve">without specifying the means by which the content data may be retrieved. Locator form URIs </w:t>
+      </w:r>
+      <w:r>
+        <w:t>allow static content data or dynamic network resources to be identified and the means of retrieval.</w:t>
+      </w:r>
+    </w:p>
+    <w:p>
+      <w:r>
+        <w:t>The syntax of a UDF URI is a subset of the generic URI syntax specified in &lt;norm="RFC3986"</w:t>
+      </w:r>
+      <w:r>
+        <w:t>/</w:t>
+      </w:r>
+      <w:r>
+        <w:t xml:space="preserve">&gt;. The use of </w:t>
+      </w:r>
+      <w:proofErr w:type="spellStart"/>
+      <w:r>
+        <w:t>userinfo</w:t>
+      </w:r>
+      <w:proofErr w:type="spellEnd"/>
+      <w:r>
+        <w:t xml:space="preserve"> and port numbers is not supported and the path part of the </w:t>
+      </w:r>
+      <w:proofErr w:type="spellStart"/>
+      <w:r>
+        <w:t>uri</w:t>
+      </w:r>
+      <w:proofErr w:type="spellEnd"/>
+      <w:r>
+        <w:t xml:space="preserve"> is a UDF in base32 presentation.</w:t>
+      </w:r>
+    </w:p>
+    <w:p>
+      <w:pPr>
+        <w:pStyle w:val="meta"/>
+      </w:pPr>
+      <w:r>
+        <w:t>&lt;include=</w:t>
+      </w:r>
+      <w:proofErr w:type="gramStart"/>
+      <w:r>
+        <w:t>"..</w:t>
+      </w:r>
+      <w:proofErr w:type="gramEnd"/>
+      <w:r>
+        <w:t>\</w:t>
+      </w:r>
+      <w:r>
+        <w:t>Examples\</w:t>
+      </w:r>
+      <w:r>
+        <w:t>UDFURIEBNF</w:t>
+      </w:r>
+      <w:r>
+        <w:t>.md</w:t>
+      </w:r>
+      <w:r>
+        <w:t>"</w:t>
+      </w:r>
+      <w:r>
+        <w:t>&gt;</w:t>
+      </w:r>
+    </w:p>
+    <w:p>
+      <w:pPr>
+        <w:pStyle w:val="h2"/>
+      </w:pPr>
+      <w:r>
+        <w:t>Name</w:t>
+      </w:r>
+      <w:r>
+        <w:t xml:space="preserve"> form</w:t>
+      </w:r>
+      <w:r>
+        <w:t xml:space="preserve"> URI</w:t>
+      </w:r>
+    </w:p>
+    <w:p>
+      <w:r>
+        <w:t xml:space="preserve">Name form UDF URIs </w:t>
+      </w:r>
+      <w:r>
+        <w:t xml:space="preserve">provide a means of presenting a UDF value in a context in which a </w:t>
+      </w:r>
+      <w:r>
+        <w:t>URI form of a name is required without providing a means of resolution.</w:t>
       </w:r>
       <w:r>
         <w:t xml:space="preserve"> </w:t>
       </w:r>
-      <w:r>
-        <w:t xml:space="preserve">DER encoding </w:t>
-      </w:r>
-      <w:r>
-        <w:t xml:space="preserve">to the </w:t>
-      </w:r>
-      <w:bookmarkStart w:id="2" w:name="_Hlk16774648"/>
+    </w:p>
+    <w:p>
+      <w:r>
+        <w:t xml:space="preserve">Adding the UDF scheme prefix to a UDF </w:t>
+      </w:r>
+      <w:r>
+        <w:t xml:space="preserve">fingerprint </w:t>
+      </w:r>
+      <w:r>
+        <w:t>does not change</w:t>
+      </w:r>
+      <w:r>
+        <w:t xml:space="preserve"> the semantics of the fingerprint itself. The semantics of the </w:t>
+      </w:r>
+      <w:r>
+        <w:t>name result from the context in which it is used.</w:t>
+      </w:r>
+    </w:p>
+    <w:p>
+      <w:r>
+        <w:t xml:space="preserve">For example, a UDF </w:t>
+      </w:r>
+      <w:r>
+        <w:t xml:space="preserve">value of any type MAY be used </w:t>
+      </w:r>
+      <w:r>
+        <w:t xml:space="preserve">to give a unique </w:t>
+      </w:r>
+      <w:proofErr w:type="spellStart"/>
+      <w:r>
+        <w:t>targetNamespace</w:t>
+      </w:r>
+      <w:proofErr w:type="spellEnd"/>
+      <w:r>
+        <w:t xml:space="preserve"> value in an XML S</w:t>
+      </w:r>
+      <w:r>
+        <w:t xml:space="preserve">chema </w:t>
+      </w:r>
+      <w:r>
+        <w:t>&lt;info="</w:t>
+      </w:r>
+      <w:proofErr w:type="spellStart"/>
+      <w:r>
+        <w:t>XMLSchema</w:t>
+      </w:r>
+      <w:proofErr w:type="spellEnd"/>
+      <w:r>
+        <w:t>"</w:t>
+      </w:r>
+      <w:r>
+        <w:t>/</w:t>
+      </w:r>
+      <w:r>
+        <w:t>&gt;</w:t>
+      </w:r>
+    </w:p>
+    <w:p>
+      <w:pPr>
+        <w:pStyle w:val="h2"/>
+      </w:pPr>
+      <w:r>
+        <w:t>Locator form</w:t>
+      </w:r>
+      <w:r>
+        <w:t xml:space="preserve"> URI</w:t>
+      </w:r>
+    </w:p>
+    <w:p>
+      <w:r>
+        <w:t xml:space="preserve">The locator form of </w:t>
+      </w:r>
+      <w:r>
+        <w:t>a</w:t>
+      </w:r>
+      <w:r>
+        <w:t>n unkeyed</w:t>
+      </w:r>
+      <w:r>
+        <w:t xml:space="preserve"> UDF </w:t>
+      </w:r>
+      <w:r>
+        <w:t xml:space="preserve">URI is resolved by </w:t>
+      </w:r>
+      <w:r>
+        <w:t>the following steps:</w:t>
+      </w:r>
+    </w:p>
+    <w:p>
+      <w:pPr>
+        <w:pStyle w:val="li"/>
+      </w:pPr>
+      <w:r>
+        <w:t>Use</w:t>
+      </w:r>
+      <w:r>
+        <w:t xml:space="preserve"> DNS Web service </w:t>
+      </w:r>
+      <w:r>
+        <w:t xml:space="preserve">discovery </w:t>
+      </w:r>
+      <w:r>
+        <w:t xml:space="preserve">to determine the Web Service </w:t>
+      </w:r>
+      <w:r>
+        <w:t>E</w:t>
+      </w:r>
+      <w:r>
+        <w:t>ndpoint.</w:t>
+      </w:r>
+    </w:p>
+    <w:p>
+      <w:pPr>
+        <w:pStyle w:val="li"/>
+      </w:pPr>
+      <w:r>
+        <w:t>Determine the content identifier from the source URI.</w:t>
+      </w:r>
+    </w:p>
+    <w:p>
+      <w:pPr>
+        <w:pStyle w:val="li"/>
+      </w:pPr>
+      <w:r>
+        <w:t xml:space="preserve">Append the </w:t>
+      </w:r>
+      <w:r>
+        <w:t xml:space="preserve">content identifier </w:t>
+      </w:r>
+      <w:r>
+        <w:t>to the Web Service Endpoint as a suffix</w:t>
+      </w:r>
+      <w:r>
+        <w:t xml:space="preserve"> to form the target URI.</w:t>
+      </w:r>
+    </w:p>
+    <w:p>
+      <w:pPr>
+        <w:pStyle w:val="li"/>
+      </w:pPr>
+      <w:r>
+        <w:t>Retrieve content from the Web Service Endp</w:t>
+      </w:r>
+      <w:r>
+        <w:t>oint by means of a GET method.</w:t>
+      </w:r>
+    </w:p>
+    <w:p>
+      <w:pPr>
+        <w:pStyle w:val="li"/>
+      </w:pPr>
+      <w:r>
+        <w:t xml:space="preserve">Perform post processing as specified by the </w:t>
+      </w:r>
+      <w:r>
+        <w:t>UDF type.</w:t>
+      </w:r>
+    </w:p>
+    <w:p>
+      <w:pPr>
+        <w:pStyle w:val="h3"/>
+      </w:pPr>
+      <w:r>
+        <w:t>DNS Web service discovery</w:t>
+      </w:r>
+    </w:p>
+    <w:p>
+      <w:r>
+        <w:t xml:space="preserve">DNS Web Discovery is performed as </w:t>
+      </w:r>
+      <w:r>
+        <w:t>specified in &lt;norm="</w:t>
+      </w:r>
+      <w:r>
+        <w:rPr>
+          <w:highlight w:val="white"/>
+        </w:rPr>
+        <w:t>draft-hallambaker-</w:t>
+      </w:r>
+      <w:r>
+        <w:rPr>
+          <w:highlight w:val="white"/>
+        </w:rPr>
+        <w:t>web-service-discovery</w:t>
+      </w:r>
+      <w:r>
+        <w:t>"</w:t>
+      </w:r>
+      <w:r>
+        <w:t>/</w:t>
+      </w:r>
+      <w:r>
+        <w:t>&gt;</w:t>
+      </w:r>
+      <w:r>
+        <w:t xml:space="preserve"> for the service </w:t>
+      </w:r>
       <w:r>
         <w:rPr>
           <w:u w:val="single"/>
         </w:rPr>
-        <w:t>OID</w:t>
+        <w:t>mmm-udf</w:t>
+      </w:r>
+      <w:r>
+        <w:t xml:space="preserve"> and domain name </w:t>
+      </w:r>
+      <w:r>
+        <w:t>specified in the URI.</w:t>
+      </w:r>
+      <w:r>
+        <w:t xml:space="preserve"> For a full description of the </w:t>
+      </w:r>
+      <w:r>
+        <w:t>discovery mechanism, consult the referenced specification.</w:t>
+      </w:r>
+    </w:p>
+    <w:p>
+      <w:r>
+        <w:t xml:space="preserve">The use of DNS Web Discovery permits service providers to make full use of the load balancing and service description </w:t>
+      </w:r>
+      <w:r>
+        <w:t xml:space="preserve">capabilities afforded by use of DNS SRV and TXT records </w:t>
+      </w:r>
+      <w:r>
+        <w:t>in accordance with the approach described in</w:t>
+      </w:r>
+      <w:r>
+        <w:t xml:space="preserve"> &lt;</w:t>
+      </w:r>
+      <w:r>
+        <w:t>info="RFC6763"</w:t>
+      </w:r>
+      <w:r>
+        <w:t>/</w:t>
+      </w:r>
+      <w:r>
+        <w:t>&gt;.</w:t>
+      </w:r>
+    </w:p>
+    <w:p>
+      <w:r>
+        <w:t>If no SRV or TXT records are specified, DNS Web Discovery</w:t>
+      </w:r>
+      <w:r>
+        <w:t xml:space="preserve"> specifies that the Web Service Endpoint be the </w:t>
+      </w:r>
+      <w:proofErr w:type="gramStart"/>
+      <w:r>
+        <w:t>Well Known</w:t>
+      </w:r>
+      <w:proofErr w:type="gramEnd"/>
+      <w:r>
+        <w:t xml:space="preserve"> Service </w:t>
+      </w:r>
+      <w:r>
+        <w:t>&lt;info="</w:t>
+      </w:r>
+      <w:r>
+        <w:t>RFC5785</w:t>
+      </w:r>
+      <w:r>
+        <w:t>"</w:t>
+      </w:r>
+      <w:r>
+        <w:t>/</w:t>
+      </w:r>
+      <w:r>
+        <w:t xml:space="preserve">&gt; </w:t>
+      </w:r>
+      <w:r>
+        <w:t xml:space="preserve">with the prefix </w:t>
       </w:r>
       <w:r>
         <w:rPr>
           <w:u w:val="single"/>
         </w:rPr>
-        <w:t>Info</w:t>
-      </w:r>
-      <w:r>
-        <w:t xml:space="preserve"> </w:t>
-      </w:r>
-      <w:bookmarkEnd w:id="2"/>
-      <w:r>
-        <w:t xml:space="preserve">sequence specified in section XXX. The distinction between these productions is that the </w:t>
+        <w:t>/.well-known</w:t>
       </w:r>
       <w:r>
         <w:rPr>
           <w:u w:val="single"/>
         </w:rPr>
-        <w:t>OIDInfo</w:t>
-      </w:r>
-      <w:r>
-        <w:t xml:space="preserve"> schema is intended </w:t>
-      </w:r>
-      <w:r>
-        <w:t xml:space="preserve">to be used to encode arbitrary </w:t>
-      </w:r>
-      <w:r>
-        <w:t xml:space="preserve">data </w:t>
-      </w:r>
-      <w:r>
-        <w:t xml:space="preserve">while the </w:t>
-      </w:r>
-      <w:r>
-        <w:t>application/pkix-keyinfo</w:t>
-      </w:r>
-      <w:r>
-        <w:t xml:space="preserve"> content type is only intended to be used to describe </w:t>
-      </w:r>
-      <w:r>
-        <w:t>public keys.</w:t>
-      </w:r>
-    </w:p>
-    <w:p>
-      <w:pPr>
-        <w:pStyle w:val="h3"/>
-      </w:pPr>
-      <w:r>
-        <w:t>OpenPGP Key</w:t>
-      </w:r>
-    </w:p>
-    <w:p>
-      <w:r>
-        <w:t>OpenPGP</w:t>
-      </w:r>
-      <w:r>
-        <w:t>v5</w:t>
-      </w:r>
-      <w:r>
-        <w:t xml:space="preserve"> keys and key set content data are identified by the following content type:</w:t>
-      </w:r>
-    </w:p>
-    <w:p>
-      <w:pPr>
-        <w:pStyle w:val="dt"/>
-      </w:pPr>
-      <w:r>
-        <w:t>a</w:t>
-      </w:r>
-      <w:r>
-        <w:t>pplication/pgp-keys</w:t>
-      </w:r>
-    </w:p>
-    <w:p>
-      <w:pPr>
-        <w:pStyle w:val="dd"/>
-      </w:pPr>
-      <w:r>
-        <w:t>An OpenPGP key set.</w:t>
-      </w:r>
-    </w:p>
-    <w:p>
-      <w:pPr>
-        <w:pStyle w:val="h3"/>
-      </w:pPr>
-      <w:r>
-        <w:t>DNSSEC</w:t>
-      </w:r>
-    </w:p>
-    <w:p>
-      <w:r>
-        <w:t>DNSSEC record data consists of DNS records which are identified by the following content type:</w:t>
-      </w:r>
-    </w:p>
-    <w:p>
-      <w:pPr>
-        <w:pStyle w:val="dt"/>
-      </w:pPr>
-      <w:r>
-        <w:t>a</w:t>
-      </w:r>
-      <w:r>
-        <w:t>pplication/dns</w:t>
-      </w:r>
-    </w:p>
-    <w:p>
-      <w:pPr>
-        <w:pStyle w:val="dd"/>
-      </w:pPr>
-      <w:r>
-        <w:t>A DNS resource record in binary format</w:t>
-      </w:r>
-    </w:p>
-    <w:p>
-      <w:pPr>
-        <w:pStyle w:val="h1"/>
-      </w:pPr>
-      <w:r>
-        <w:t xml:space="preserve">UDF </w:t>
-      </w:r>
-      <w:r>
-        <w:t>URIs</w:t>
-      </w:r>
-    </w:p>
-    <w:p>
-      <w:r>
-        <w:t xml:space="preserve">The UDF URI scheme describes a means of constructing URIs from a UDF value. </w:t>
-      </w:r>
-    </w:p>
-    <w:p>
-      <w:r>
-        <w:t xml:space="preserve">Two forms or UDF URI are specified, Name and Locator. </w:t>
-      </w:r>
-      <w:r>
-        <w:t>In both cases the URI</w:t>
-      </w:r>
-      <w:r>
-        <w:t xml:space="preserve"> MUST specify </w:t>
-      </w:r>
-      <w:r>
-        <w:t>the scheme type "</w:t>
-      </w:r>
+        <w:t>/</w:t>
+      </w:r>
+      <w:proofErr w:type="spellStart"/>
       <w:r>
         <w:rPr>
           <w:u w:val="single"/>
         </w:rPr>
-        <w:t>UDF</w:t>
-      </w:r>
-      <w:r>
-        <w:t xml:space="preserve">", and a </w:t>
-      </w:r>
-      <w:r>
-        <w:t>UDF fingerprint</w:t>
-      </w:r>
-      <w:r>
-        <w:t xml:space="preserve"> and MAY specify a </w:t>
-      </w:r>
-      <w:r>
-        <w:t>query identifier and/or a fragment identifier.</w:t>
-      </w:r>
-    </w:p>
-    <w:p>
-      <w:r>
-        <w:t xml:space="preserve">By definition a Locator form URI contains an </w:t>
-      </w:r>
+        <w:t>srv</w:t>
+      </w:r>
+      <w:proofErr w:type="spellEnd"/>
       <w:r>
         <w:rPr>
           <w:u w:val="single"/>
         </w:rPr>
-        <w:t>authority</w:t>
-      </w:r>
-      <w:r>
-        <w:t xml:space="preserve"> field which MUST be a DNS domain name. The use of IP address</w:t>
-      </w:r>
-      <w:r>
-        <w:t xml:space="preserve"> forms for this purpose is not permitted.</w:t>
-      </w:r>
-    </w:p>
-    <w:p>
-      <w:r>
-        <w:t xml:space="preserve">Name Form URIs allow </w:t>
-      </w:r>
-      <w:r>
-        <w:t xml:space="preserve">static </w:t>
-      </w:r>
-      <w:r>
-        <w:t xml:space="preserve">content data to be identified </w:t>
-      </w:r>
-      <w:r>
-        <w:t xml:space="preserve">without specifying the means by which the content data may be retrieved. Locator form URIs </w:t>
-      </w:r>
-      <w:r>
-        <w:t>allow static content data or dynamic network resources to be identified and the means of retrieval.</w:t>
-      </w:r>
-    </w:p>
-    <w:p>
-      <w:r>
-        <w:t>The syntax of a UDF URI is a subset of the generic URI syntax specified in &lt;norm="RFC3986"</w:t>
-      </w:r>
-      <w:r>
-        <w:t>/</w:t>
-      </w:r>
-      <w:r>
-        <w:t>&gt;. The use of userinfo and port numbers is not supported and the path part of the uri is a UDF in base32 presentation.</w:t>
-      </w:r>
-    </w:p>
-    <w:p>
-      <w:pPr>
-        <w:pStyle w:val="meta"/>
-      </w:pPr>
-      <w:r>
-        <w:t>&lt;include=</w:t>
-      </w:r>
-      <w:r>
-        <w:t>"..\</w:t>
-      </w:r>
-      <w:r>
-        <w:t>Examples\</w:t>
-      </w:r>
-      <w:r>
-        <w:t>UDFURIEBNF</w:t>
-      </w:r>
-      <w:r>
-        <w:t>.md</w:t>
-      </w:r>
-      <w:r>
-        <w:t>"</w:t>
-      </w:r>
-      <w:r>
-        <w:t>&gt;</w:t>
-      </w:r>
-    </w:p>
-    <w:p>
-      <w:pPr>
-        <w:pStyle w:val="h2"/>
-      </w:pPr>
-      <w:r>
-        <w:t>Name</w:t>
-      </w:r>
-      <w:r>
-        <w:t xml:space="preserve"> form</w:t>
-      </w:r>
-      <w:r>
-        <w:t xml:space="preserve"> URI</w:t>
-      </w:r>
-    </w:p>
-    <w:p>
-      <w:r>
-        <w:t xml:space="preserve">Name form UDF URIs </w:t>
-      </w:r>
-      <w:r>
-        <w:t xml:space="preserve">provide a means of presenting a UDF value in a context in which a </w:t>
-      </w:r>
-      <w:r>
-        <w:t>URI form of a name is required without providing a means of resolution.</w:t>
-      </w:r>
-      <w:r>
-        <w:t xml:space="preserve"> </w:t>
-      </w:r>
-    </w:p>
-    <w:p>
-      <w:r>
-        <w:t xml:space="preserve">Adding the UDF scheme prefix to a UDF </w:t>
-      </w:r>
-      <w:r>
-        <w:t xml:space="preserve">fingerprint </w:t>
-      </w:r>
-      <w:r>
-        <w:t>does not change</w:t>
-      </w:r>
-      <w:r>
-        <w:t xml:space="preserve"> the semantics of the fingerprint itself. The semantics of the </w:t>
-      </w:r>
-      <w:r>
-        <w:t>name result from the context in which it is used.</w:t>
-      </w:r>
-    </w:p>
-    <w:p>
-      <w:r>
-        <w:t xml:space="preserve">For example, a UDF </w:t>
-      </w:r>
-      <w:r>
-        <w:t xml:space="preserve">value of any type MAY be used </w:t>
-      </w:r>
-      <w:r>
-        <w:t xml:space="preserve">to give a unique </w:t>
-      </w:r>
-      <w:r>
-        <w:t>targetNamespace</w:t>
-      </w:r>
-      <w:r>
-        <w:t xml:space="preserve"> value in an XML S</w:t>
-      </w:r>
-      <w:r>
-        <w:t xml:space="preserve">chema </w:t>
-      </w:r>
-      <w:r>
-        <w:t>&lt;info="XMLSchema"</w:t>
-      </w:r>
-      <w:r>
-        <w:t>/</w:t>
-      </w:r>
-      <w:r>
-        <w:t>&gt;</w:t>
-      </w:r>
-    </w:p>
-    <w:p>
-      <w:pPr>
-        <w:pStyle w:val="h2"/>
-      </w:pPr>
-      <w:r>
-        <w:t>Locator form</w:t>
-      </w:r>
-      <w:r>
-        <w:t xml:space="preserve"> URI</w:t>
-      </w:r>
-    </w:p>
-    <w:p>
-      <w:r>
-        <w:t xml:space="preserve">The locator form of </w:t>
-      </w:r>
-      <w:r>
-        <w:t>a</w:t>
-      </w:r>
-      <w:r>
-        <w:t>n unkeyed</w:t>
-      </w:r>
-      <w:r>
-        <w:t xml:space="preserve"> UDF </w:t>
-      </w:r>
-      <w:r>
-        <w:t xml:space="preserve">URI is resolved by </w:t>
-      </w:r>
-      <w:r>
-        <w:t>the following steps:</w:t>
-      </w:r>
-    </w:p>
-    <w:p>
-      <w:pPr>
-        <w:pStyle w:val="li"/>
-      </w:pPr>
-      <w:r>
-        <w:t>Use</w:t>
-      </w:r>
-      <w:r>
-        <w:t xml:space="preserve"> DNS Web service </w:t>
-      </w:r>
-      <w:r>
-        <w:t xml:space="preserve">discovery </w:t>
-      </w:r>
-      <w:r>
-        <w:t xml:space="preserve">to determine the Web Service </w:t>
-      </w:r>
-      <w:r>
-        <w:t>E</w:t>
-      </w:r>
-      <w:r>
-        <w:t>ndpoint.</w:t>
-      </w:r>
-    </w:p>
-    <w:p>
-      <w:pPr>
-        <w:pStyle w:val="li"/>
-      </w:pPr>
-      <w:r>
-        <w:t>Determine the content identifier from the source URI.</w:t>
-      </w:r>
-    </w:p>
-    <w:p>
-      <w:pPr>
-        <w:pStyle w:val="li"/>
-      </w:pPr>
-      <w:r>
-        <w:t xml:space="preserve">Append the </w:t>
-      </w:r>
-      <w:r>
-        <w:t xml:space="preserve">content identifier </w:t>
-      </w:r>
-      <w:r>
-        <w:t>to the Web Service Endpoint as a suffix</w:t>
-      </w:r>
-      <w:r>
-        <w:t xml:space="preserve"> to form the target URI.</w:t>
-      </w:r>
-    </w:p>
-    <w:p>
-      <w:pPr>
-        <w:pStyle w:val="li"/>
-      </w:pPr>
-      <w:r>
-        <w:t>Retrieve content from the Web Service Endp</w:t>
-      </w:r>
-      <w:r>
-        <w:t>oint by means of a GET method.</w:t>
-      </w:r>
-    </w:p>
-    <w:p>
-      <w:pPr>
-        <w:pStyle w:val="li"/>
-      </w:pPr>
-      <w:r>
-        <w:t xml:space="preserve">Perform post processing as specified by the </w:t>
-      </w:r>
-      <w:r>
-        <w:t>UDF type.</w:t>
-      </w:r>
-    </w:p>
-    <w:p>
-      <w:pPr>
-        <w:pStyle w:val="h3"/>
-      </w:pPr>
-      <w:r>
-        <w:t>DNS Web service discovery</w:t>
-      </w:r>
-    </w:p>
-    <w:p>
-      <w:r>
-        <w:t xml:space="preserve">DNS Web Discovery is performed as </w:t>
-      </w:r>
-      <w:r>
-        <w:t>specified in &lt;norm="</w:t>
-      </w:r>
-      <w:r>
-        <w:rPr>
-          <w:highlight w:val="white"/>
-        </w:rPr>
-        <w:t>draft-hallambaker-</w:t>
-      </w:r>
-      <w:r>
-        <w:rPr>
-          <w:highlight w:val="white"/>
-        </w:rPr>
-        <w:t>web-service-discovery</w:t>
-      </w:r>
-      <w:r>
-        <w:t>"</w:t>
-      </w:r>
-      <w:r>
-        <w:t>/</w:t>
-      </w:r>
-      <w:r>
-        <w:t>&gt;</w:t>
-      </w:r>
-      <w:r>
-        <w:t xml:space="preserve"> for the service </w:t>
-      </w:r>
-      <w:r>
-        <w:rPr>
-          <w:u w:val="single"/>
-        </w:rPr>
-        <w:t>mmm-udf</w:t>
-      </w:r>
-      <w:r>
-        <w:t xml:space="preserve"> and domain name </w:t>
-      </w:r>
-      <w:r>
-        <w:t>specified in the URI.</w:t>
-      </w:r>
-      <w:r>
-        <w:t xml:space="preserve"> For a full description of the </w:t>
-      </w:r>
-      <w:r>
-        <w:t>discovery mechanism, consult the referenced specification.</w:t>
-      </w:r>
-    </w:p>
-    <w:p>
-      <w:r>
-        <w:t xml:space="preserve">The use of DNS Web Discovery permits service providers to make full use of the load balancing and service description </w:t>
-      </w:r>
-      <w:r>
-        <w:t xml:space="preserve">capabilities afforded by use of DNS SRV and TXT records </w:t>
-      </w:r>
-      <w:r>
-        <w:t>in accordance with the approach described in</w:t>
-      </w:r>
-      <w:r>
-        <w:t xml:space="preserve"> &lt;</w:t>
-      </w:r>
-      <w:r>
-        <w:t>info="RFC6763"</w:t>
-      </w:r>
-      <w:r>
-        <w:t>/</w:t>
-      </w:r>
-      <w:r>
-        <w:t>&gt;.</w:t>
-      </w:r>
-    </w:p>
-    <w:p>
-      <w:r>
-        <w:t>If no SRV or TXT records are specified, DNS Web Discovery</w:t>
-      </w:r>
-      <w:r>
-        <w:t xml:space="preserve"> specifies that the Web Service Endpoint be the </w:t>
-      </w:r>
-      <w:r>
-        <w:t xml:space="preserve">Well Known Service </w:t>
-      </w:r>
-      <w:r>
-        <w:t>&lt;info="</w:t>
-      </w:r>
-      <w:r>
-        <w:t>RFC5785</w:t>
-      </w:r>
-      <w:r>
-        <w:t>"</w:t>
-      </w:r>
-      <w:r>
-        <w:t>/</w:t>
-      </w:r>
-      <w:r>
-        <w:t xml:space="preserve">&gt; </w:t>
-      </w:r>
-      <w:r>
-        <w:t xml:space="preserve">with the prefix </w:t>
-      </w:r>
-      <w:r>
-        <w:rPr>
-          <w:u w:val="single"/>
-        </w:rPr>
-        <w:t>/.well-known</w:t>
-      </w:r>
-      <w:r>
-        <w:rPr>
-          <w:u w:val="single"/>
-        </w:rPr>
-        <w:t>/srv/mmm-udf</w:t>
+        <w:t>/mmm-udf</w:t>
       </w:r>
       <w:r>
         <w:rPr>
@@ -9293,7 +9915,15 @@
     </w:p>
     <w:p>
       <w:r>
-        <w:t>A UDF fingerprint presents the same work factor as any other cryptographic digest function. The difficulty of finding a second data item that matches a given fingerprint is 2^n and the difficulty or finding two data items that have the same fingerprint is 2^(n/2). Where n is the precision of the fingerprint.</w:t>
+        <w:t xml:space="preserve">A UDF fingerprint presents the same work factor as any other cryptographic digest function. The difficulty of finding a second data item that matches a given fingerprint is 2^n and the difficulty </w:t>
+      </w:r>
+      <w:proofErr w:type="spellStart"/>
+      <w:r>
+        <w:t>or</w:t>
+      </w:r>
+      <w:proofErr w:type="spellEnd"/>
+      <w:r>
+        <w:t xml:space="preserve"> finding two data items that have the same fingerprint is 2^(n/2). Where n is the precision of the fingerprint.</w:t>
       </w:r>
     </w:p>
     <w:p>
@@ -9303,7 +9933,15 @@
     </w:p>
     <w:p>
       <w:r>
-        <w:t xml:space="preserve">Since the use of 512 bit fingerprints is impractical in the type of applications where fingerprints are generally used, </w:t>
+        <w:t xml:space="preserve">Since the use of </w:t>
+      </w:r>
+      <w:proofErr w:type="gramStart"/>
+      <w:r>
+        <w:t>512 bit</w:t>
+      </w:r>
+      <w:proofErr w:type="gramEnd"/>
+      <w:r>
+        <w:t xml:space="preserve"> fingerprints is impractical in the type of applications where fingerprints are generally used, </w:t>
       </w:r>
       <w:r>
         <w:t>truncation is a practical necessity. The longer a fingerprint is, the less likely it is that a user will check every character. It is therefore important to consider carefully whether the security of an application depends on second pre-image resistance or collision resistance.</w:t>
@@ -9319,12 +9957,28 @@
     </w:p>
     <w:p>
       <w:r>
-        <w:t>For example, Alice generates keypairs until two are generated that have the same 100 bit UDF presentation (typically 2^48 attempts). She registers one keypair with a merchant and the other with her bank. This allows Alice to create a payment instrument that will be accepted as valid by one and rejected by the other.</w:t>
-      </w:r>
-    </w:p>
-    <w:p>
-      <w:r>
-        <w:t>The ability to generate of two PKIX certificates with the same fingerprint and different certificate attributes raises very different and more serious security concerns. For example</w:t>
+        <w:t xml:space="preserve">For example, Alice generates keypairs until two are generated that have the same </w:t>
+      </w:r>
+      <w:proofErr w:type="gramStart"/>
+      <w:r>
+        <w:t>100 bit</w:t>
+      </w:r>
+      <w:proofErr w:type="gramEnd"/>
+      <w:r>
+        <w:t xml:space="preserve"> UDF presentation (typically 2^48 attempts). She registers one keypair with a merchant and the other with her bank. This allows Alice to create a payment instrument that will be accepted as valid by one and rejected by the other.</w:t>
+      </w:r>
+    </w:p>
+    <w:p>
+      <w:r>
+        <w:t xml:space="preserve">The ability to generate of two PKIX certificates with the same fingerprint and different certificate attributes raises </w:t>
+      </w:r>
+      <w:proofErr w:type="gramStart"/>
+      <w:r>
+        <w:t>very different</w:t>
+      </w:r>
+      <w:proofErr w:type="gramEnd"/>
+      <w:r>
+        <w:t xml:space="preserve"> and more serious security concerns. For example</w:t>
       </w:r>
       <w:r>
         <w:t>,</w:t>
@@ -9760,8 +10414,13 @@
       <w:pPr>
         <w:pStyle w:val="dd"/>
       </w:pPr>
-      <w:r>
-        <w:t>srv/</w:t>
+      <w:proofErr w:type="spellStart"/>
+      <w:r>
+        <w:t>srv</w:t>
+      </w:r>
+      <w:proofErr w:type="spellEnd"/>
+      <w:r>
+        <w:t>/</w:t>
       </w:r>
       <w:r>
         <w:t>mmm-udf</w:t>
@@ -9962,8 +10621,13 @@
         <w:pStyle w:val="h3"/>
       </w:pPr>
       <w:r>
-        <w:t>Media Type: application/pkix-keyinfo</w:t>
-      </w:r>
+        <w:t>Media Type: application/</w:t>
+      </w:r>
+      <w:proofErr w:type="spellStart"/>
+      <w:r>
+        <w:t>pkix-keyinfo</w:t>
+      </w:r>
+      <w:proofErr w:type="spellEnd"/>
     </w:p>
     <w:p>
       <w:pPr>
@@ -9993,9 +10657,11 @@
       <w:pPr>
         <w:pStyle w:val="dd"/>
       </w:pPr>
+      <w:proofErr w:type="spellStart"/>
       <w:r>
         <w:t>pkix-keyinfo</w:t>
       </w:r>
+      <w:proofErr w:type="spellEnd"/>
     </w:p>
     <w:p>
       <w:pPr>
@@ -10600,343 +11266,148 @@
     </w:p>
     <w:p>
       <w:pPr>
+        <w:pStyle w:val="h2"/>
+      </w:pPr>
+      <w:r>
+        <w:t>Uniform Data Fingerprint Type Identifier Registry</w:t>
+      </w:r>
+    </w:p>
+    <w:p>
+      <w:r>
+        <w:t>This document describes a ne</w:t>
+      </w:r>
+      <w:r>
+        <w:t>w extensible data format employing fixed length version identifier</w:t>
+      </w:r>
+      <w:r>
+        <w:t>s for UDF types.</w:t>
+      </w:r>
+    </w:p>
+    <w:p>
+      <w:pPr>
         <w:pStyle w:val="h3"/>
       </w:pPr>
       <w:r>
-        <w:t>Media Type: application/udf-secret</w:t>
-      </w:r>
-    </w:p>
-    <w:p>
-      <w:pPr>
-        <w:pStyle w:val="dt"/>
-      </w:pPr>
-      <w:r>
-        <w:t>Type name:</w:t>
-      </w:r>
-    </w:p>
-    <w:p>
-      <w:pPr>
-        <w:pStyle w:val="dd"/>
-      </w:pPr>
-      <w:r>
-        <w:t>application</w:t>
-      </w:r>
-    </w:p>
-    <w:p>
-      <w:pPr>
-        <w:pStyle w:val="dt"/>
-      </w:pPr>
-      <w:r>
-        <w:t>Subtype name:</w:t>
-      </w:r>
-    </w:p>
-    <w:p>
-      <w:pPr>
-        <w:pStyle w:val="dd"/>
-      </w:pPr>
-      <w:r>
-        <w:t>udf-</w:t>
+        <w:t>The name of the registry</w:t>
+      </w:r>
+    </w:p>
+    <w:p>
+      <w:bookmarkStart w:id="2" w:name="_Hlk1585549"/>
+      <w:r>
+        <w:t>U</w:t>
+      </w:r>
+      <w:r>
+        <w:t>niform Data Fingerprint Type Identifier</w:t>
+      </w:r>
+      <w:r>
+        <w:t xml:space="preserve"> Registry</w:t>
+      </w:r>
+    </w:p>
+    <w:bookmarkEnd w:id="2"/>
+    <w:p>
+      <w:pPr>
+        <w:pStyle w:val="h3"/>
+      </w:pPr>
+      <w:r>
+        <w:t>Required information for registrations</w:t>
+      </w:r>
+    </w:p>
+    <w:p>
+      <w:r>
+        <w:t>Registrants must specify the Type identifier code(s) requested</w:t>
+      </w:r>
+      <w:r>
+        <w:t>, description and RFC number for the corresponding standards action document.</w:t>
+      </w:r>
+    </w:p>
+    <w:p>
+      <w:r>
+        <w:t xml:space="preserve">The standards document must specify the </w:t>
+      </w:r>
+      <w:r>
+        <w:t>means of generating and interpreting the UDF Data Sequence Value</w:t>
+      </w:r>
+      <w:r>
+        <w:t xml:space="preserve"> and the purpose(s) for which it is proposed. </w:t>
+      </w:r>
+    </w:p>
+    <w:p>
+      <w:r>
+        <w:t>Since the</w:t>
+      </w:r>
+      <w:r>
+        <w:t xml:space="preserve"> initial letter of the Base32 presentation </w:t>
+      </w:r>
+      <w:r>
+        <w:t>provides a mnemonic function in UDFs, the standards document must explain why the proposed Type Identifier and associated initial letter are appropriate. In cases where a new initial letter is to be created, there must be an explanation of why this is appropriate. If an existing initial letter is to be created</w:t>
+      </w:r>
+      <w:r>
+        <w:t>, there must be an explanation of why this is appropriate and/or acceptable.</w:t>
+      </w:r>
+    </w:p>
+    <w:p>
+      <w:pPr>
+        <w:pStyle w:val="h3"/>
+      </w:pPr>
+      <w:r>
+        <w:t>Applicable registration policy</w:t>
+      </w:r>
+    </w:p>
+    <w:p>
+      <w:r>
+        <w:t xml:space="preserve">Due to the intended field of use (human data entry), the code space is severely constrained. Accordingly, it is intended that code point registrations be as infrequent as possible. </w:t>
+      </w:r>
+    </w:p>
+    <w:p>
+      <w:r>
+        <w:t>Registration of new digest algorithms is strongly discouraged and should not occur unless</w:t>
+      </w:r>
+      <w:r>
+        <w:t>,</w:t>
       </w:r>
       <w:r>
         <w:t xml:space="preserve"> </w:t>
       </w:r>
       <w:r>
-        <w:t>secret</w:t>
-      </w:r>
-    </w:p>
-    <w:p>
-      <w:pPr>
-        <w:pStyle w:val="dt"/>
-      </w:pPr>
-      <w:r>
-        <w:t>Required parameters:</w:t>
-      </w:r>
-    </w:p>
-    <w:p>
-      <w:pPr>
-        <w:pStyle w:val="dd"/>
-      </w:pPr>
-      <w:r>
-        <w:t>None</w:t>
-      </w:r>
-    </w:p>
-    <w:p>
-      <w:pPr>
-        <w:pStyle w:val="dt"/>
-      </w:pPr>
-      <w:r>
-        <w:t>Optional parameters:</w:t>
-      </w:r>
-    </w:p>
-    <w:p>
-      <w:pPr>
-        <w:pStyle w:val="dd"/>
-      </w:pPr>
-      <w:r>
-        <w:t>None</w:t>
-      </w:r>
-    </w:p>
-    <w:p>
-      <w:pPr>
-        <w:pStyle w:val="dt"/>
-      </w:pPr>
-      <w:r>
-        <w:t>Encoding considerations:</w:t>
-      </w:r>
-    </w:p>
-    <w:p>
-      <w:pPr>
-        <w:pStyle w:val="dd"/>
-      </w:pPr>
-      <w:r>
-        <w:t>None</w:t>
-      </w:r>
-    </w:p>
-    <w:p>
-      <w:pPr>
-        <w:pStyle w:val="dt"/>
-      </w:pPr>
-      <w:r>
-        <w:t>Security considerations:</w:t>
-      </w:r>
-    </w:p>
-    <w:p>
-      <w:pPr>
-        <w:pStyle w:val="dd"/>
-      </w:pPr>
-      <w:r>
-        <w:t>Described in [This]</w:t>
-      </w:r>
-    </w:p>
-    <w:p>
-      <w:pPr>
-        <w:pStyle w:val="dt"/>
-      </w:pPr>
-      <w:r>
-        <w:t>Interoperability considerations:</w:t>
-      </w:r>
-    </w:p>
-    <w:p>
-      <w:pPr>
-        <w:pStyle w:val="dd"/>
-      </w:pPr>
-      <w:r>
-        <w:t>None</w:t>
-      </w:r>
-    </w:p>
-    <w:p>
-      <w:pPr>
-        <w:pStyle w:val="dt"/>
-      </w:pPr>
-      <w:r>
-        <w:t>Published specification:</w:t>
-      </w:r>
-    </w:p>
-    <w:p>
-      <w:pPr>
-        <w:pStyle w:val="dd"/>
-      </w:pPr>
-      <w:r>
-        <w:t>[This]</w:t>
-      </w:r>
-    </w:p>
-    <w:p>
-      <w:pPr>
-        <w:pStyle w:val="dt"/>
-      </w:pPr>
-      <w:r>
-        <w:t>Applications that use this media type:</w:t>
-      </w:r>
-    </w:p>
-    <w:p>
-      <w:pPr>
-        <w:pStyle w:val="dd"/>
-      </w:pPr>
-      <w:r>
-        <w:t>Uniform Data Fingerprint</w:t>
-      </w:r>
-    </w:p>
-    <w:p>
-      <w:pPr>
-        <w:pStyle w:val="dt"/>
-      </w:pPr>
-      <w:r>
-        <w:t>Fragment identifier considerations:</w:t>
-      </w:r>
-    </w:p>
-    <w:p>
-      <w:pPr>
-        <w:pStyle w:val="dd"/>
-      </w:pPr>
-      <w:r>
-        <w:t>None</w:t>
-      </w:r>
-    </w:p>
-    <w:p>
-      <w:pPr>
-        <w:pStyle w:val="dt"/>
-      </w:pPr>
-      <w:r>
-        <w:t>Additional information:</w:t>
-      </w:r>
-    </w:p>
-    <w:p>
-      <w:pPr>
-        <w:pStyle w:val="dd"/>
-      </w:pPr>
-      <w:r>
-        <w:t>Deprecated alias names for this type:</w:t>
-      </w:r>
-      <w:r>
-        <w:t xml:space="preserve"> None</w:t>
-      </w:r>
-    </w:p>
-    <w:p>
-      <w:pPr>
-        <w:pStyle w:val="dd"/>
-      </w:pPr>
-      <w:r>
-        <w:t>Magic number(s):</w:t>
-      </w:r>
-      <w:r>
-        <w:t xml:space="preserve"> None</w:t>
-      </w:r>
-    </w:p>
-    <w:p>
-      <w:pPr>
-        <w:pStyle w:val="dd"/>
-      </w:pPr>
-      <w:r>
-        <w:t>File extension(s):</w:t>
-      </w:r>
-      <w:r>
-        <w:t xml:space="preserve"> None</w:t>
-      </w:r>
-    </w:p>
-    <w:p>
-      <w:pPr>
-        <w:pStyle w:val="dd"/>
-      </w:pPr>
-      <w:r>
-        <w:t>Macintosh file type code(s):</w:t>
-      </w:r>
-      <w:r>
-        <w:t xml:space="preserve"> None</w:t>
-      </w:r>
-    </w:p>
-    <w:p>
-      <w:pPr>
-        <w:pStyle w:val="dt"/>
-      </w:pPr>
-      <w:r>
-        <w:t>Person &amp; email address to contact for further information:</w:t>
-      </w:r>
-    </w:p>
-    <w:p>
-      <w:pPr>
-        <w:pStyle w:val="dd"/>
-      </w:pPr>
-      <w:r>
-        <w:t>Phillip Hallam-Baker &lt;phill@hallambaker.com&gt;</w:t>
-      </w:r>
-    </w:p>
-    <w:p>
-      <w:pPr>
-        <w:pStyle w:val="dt"/>
-      </w:pPr>
-      <w:r>
-        <w:t>Intended usage:</w:t>
-      </w:r>
-    </w:p>
-    <w:p>
-      <w:pPr>
-        <w:pStyle w:val="dd"/>
-      </w:pPr>
-      <w:r>
-        <w:t>Content type identifier to be used in constructing UDF Content Digests and Authenticators and related cryptographic purposes.</w:t>
-      </w:r>
-    </w:p>
-    <w:p>
-      <w:pPr>
-        <w:pStyle w:val="dt"/>
-      </w:pPr>
-      <w:r>
-        <w:t>Restrictions on usage:</w:t>
-      </w:r>
-    </w:p>
-    <w:p>
-      <w:pPr>
-        <w:pStyle w:val="dd"/>
-      </w:pPr>
-      <w:r>
-        <w:t>None</w:t>
-      </w:r>
-    </w:p>
-    <w:p>
-      <w:pPr>
-        <w:pStyle w:val="dt"/>
-      </w:pPr>
-      <w:r>
-        <w:t>Author:</w:t>
-      </w:r>
-    </w:p>
-    <w:p>
-      <w:pPr>
-        <w:pStyle w:val="dd"/>
-      </w:pPr>
-      <w:r>
-        <w:t>Phillip Hallam-Baker</w:t>
-      </w:r>
-    </w:p>
-    <w:p>
-      <w:pPr>
-        <w:pStyle w:val="dt"/>
-      </w:pPr>
-      <w:r>
-        <w:t>Change controller:</w:t>
-      </w:r>
-    </w:p>
-    <w:p>
-      <w:pPr>
-        <w:pStyle w:val="dd"/>
-      </w:pPr>
-      <w:r>
-        <w:t>Phillip Hallam-Baker</w:t>
-      </w:r>
-    </w:p>
-    <w:p>
-      <w:pPr>
-        <w:pStyle w:val="dt"/>
-      </w:pPr>
-      <w:r>
-        <w:t>Provisional registration? (standards tree only):</w:t>
-      </w:r>
-    </w:p>
-    <w:p>
-      <w:pPr>
-        <w:pStyle w:val="dd"/>
-      </w:pPr>
-      <w:r>
-        <w:t>Yes</w:t>
-      </w:r>
-    </w:p>
-    <w:p>
-      <w:pPr>
-        <w:pStyle w:val="h2"/>
-      </w:pPr>
-      <w:r>
-        <w:t>Uniform Data Fingerprint Type Identifier Registry</w:t>
-      </w:r>
-    </w:p>
-    <w:p>
-      <w:r>
-        <w:t>This document describes a ne</w:t>
-      </w:r>
-      <w:r>
-        <w:t>w extensible data format employing fixed length version identifier</w:t>
-      </w:r>
-      <w:r>
-        <w:t>s for UDF types.</w:t>
+        <w:t>(1) t</w:t>
+      </w:r>
+      <w:r>
+        <w:t>here is a known security vulnerability in one of the two schemes specified in the original assignment</w:t>
+      </w:r>
+      <w:r>
+        <w:t xml:space="preserve"> and (2) the proposed </w:t>
+      </w:r>
+      <w:r>
+        <w:t xml:space="preserve">algorithm has been subjected to rigorous </w:t>
+      </w:r>
+      <w:r>
+        <w:t>peer review</w:t>
+      </w:r>
+      <w:r>
+        <w:t xml:space="preserve">, preferably in the form of an </w:t>
+      </w:r>
+      <w:r>
+        <w:t xml:space="preserve">open, international competition </w:t>
+      </w:r>
+      <w:r>
+        <w:t>and (3) the proposed a</w:t>
+      </w:r>
+      <w:r>
+        <w:t xml:space="preserve">lgorithm has been adopted as a preferred </w:t>
+      </w:r>
+      <w:r>
+        <w:t>algorithm for use in IETF protocols.</w:t>
+      </w:r>
+    </w:p>
+    <w:p>
+      <w:r>
+        <w:t xml:space="preserve">Accordingly, the applicable registration policy is </w:t>
+      </w:r>
+      <w:r>
+        <w:t>Standards Action</w:t>
+      </w:r>
+      <w:r>
+        <w:t>.</w:t>
       </w:r>
     </w:p>
     <w:p>
@@ -10944,149 +11415,22 @@
         <w:pStyle w:val="h3"/>
       </w:pPr>
       <w:r>
-        <w:t>The name of the registry</w:t>
-      </w:r>
-    </w:p>
-    <w:p>
-      <w:bookmarkStart w:id="3" w:name="_Hlk1585549"/>
-      <w:r>
-        <w:t>U</w:t>
-      </w:r>
-      <w:r>
-        <w:t>niform Data Fingerprint Type Identifier</w:t>
-      </w:r>
-      <w:r>
-        <w:t xml:space="preserve"> Registry</w:t>
-      </w:r>
-    </w:p>
-    <w:bookmarkEnd w:id="3"/>
+        <w:t>Size, format, and syntax of registry entries</w:t>
+      </w:r>
+    </w:p>
+    <w:p>
+      <w:r>
+        <w:t>Each registry entry consists of a single byte code</w:t>
+      </w:r>
+      <w:r>
+        <w:t xml:space="preserve">, </w:t>
+      </w:r>
+    </w:p>
     <w:p>
       <w:pPr>
         <w:pStyle w:val="h3"/>
       </w:pPr>
       <w:r>
-        <w:t>Required information for registrations</w:t>
-      </w:r>
-    </w:p>
-    <w:p>
-      <w:r>
-        <w:t>Registrants must specify the Type identifier code(s) requested</w:t>
-      </w:r>
-      <w:r>
-        <w:t>, description and RFC number for the corresponding standards action document.</w:t>
-      </w:r>
-    </w:p>
-    <w:p>
-      <w:r>
-        <w:t xml:space="preserve">The standards document must specify the </w:t>
-      </w:r>
-      <w:r>
-        <w:t>means of generating and interpreting the UDF Data Sequence Value</w:t>
-      </w:r>
-      <w:r>
-        <w:t xml:space="preserve"> and the purpose(s) for which it is proposed. </w:t>
-      </w:r>
-    </w:p>
-    <w:p>
-      <w:r>
-        <w:t>Since the</w:t>
-      </w:r>
-      <w:r>
-        <w:t xml:space="preserve"> initial letter of the Base32 presentation </w:t>
-      </w:r>
-      <w:r>
-        <w:t>provides a mnemonic function in UDFs, the standards document must explain why the proposed Type Identifier and associated initial letter are appropriate. In cases where a new initial letter is to be created, there must be an explanation of why this is appropriate. If an existing initial letter is to be created</w:t>
-      </w:r>
-      <w:r>
-        <w:t>, there must be an explanation of why this is appropriate and/or acceptable.</w:t>
-      </w:r>
-    </w:p>
-    <w:p>
-      <w:pPr>
-        <w:pStyle w:val="h3"/>
-      </w:pPr>
-      <w:r>
-        <w:t>Applicable registration policy</w:t>
-      </w:r>
-    </w:p>
-    <w:p>
-      <w:r>
-        <w:t xml:space="preserve">Due to the intended field of use (human data entry), the code space is severely constrained. Accordingly, it is intended that code point registrations be as infrequent as possible. </w:t>
-      </w:r>
-    </w:p>
-    <w:p>
-      <w:r>
-        <w:t>Registration of new digest algorithms is strongly discouraged and should not occur unless</w:t>
-      </w:r>
-      <w:r>
-        <w:t>,</w:t>
-      </w:r>
-      <w:r>
-        <w:t xml:space="preserve"> </w:t>
-      </w:r>
-      <w:r>
-        <w:t>(1) t</w:t>
-      </w:r>
-      <w:r>
-        <w:t>here is a known security vulnerability in one of the two schemes specified in the original assignment</w:t>
-      </w:r>
-      <w:r>
-        <w:t xml:space="preserve"> and (2) the proposed </w:t>
-      </w:r>
-      <w:r>
-        <w:t xml:space="preserve">algorithm has been subjected to rigorous </w:t>
-      </w:r>
-      <w:r>
-        <w:t>peer review</w:t>
-      </w:r>
-      <w:r>
-        <w:t xml:space="preserve">, preferably in the form of an </w:t>
-      </w:r>
-      <w:r>
-        <w:t xml:space="preserve">open, international competition </w:t>
-      </w:r>
-      <w:r>
-        <w:t>and (3) the proposed a</w:t>
-      </w:r>
-      <w:r>
-        <w:t xml:space="preserve">lgorithm has been adopted as a preferred </w:t>
-      </w:r>
-      <w:r>
-        <w:t>algorithm for use in IETF protocols.</w:t>
-      </w:r>
-    </w:p>
-    <w:p>
-      <w:r>
-        <w:t xml:space="preserve">Accordingly, the applicable registration policy is </w:t>
-      </w:r>
-      <w:r>
-        <w:t>Standards Action</w:t>
-      </w:r>
-      <w:r>
-        <w:t>.</w:t>
-      </w:r>
-    </w:p>
-    <w:p>
-      <w:pPr>
-        <w:pStyle w:val="h3"/>
-      </w:pPr>
-      <w:r>
-        <w:t>Size, format, and syntax of registry entries</w:t>
-      </w:r>
-    </w:p>
-    <w:p>
-      <w:r>
-        <w:t>Each registry entry consists of a single byte code</w:t>
-      </w:r>
-      <w:r>
-        <w:t xml:space="preserve">, </w:t>
-      </w:r>
-    </w:p>
-    <w:p>
-      <w:pPr>
-        <w:pStyle w:val="h3"/>
-      </w:pPr>
-      <w:r>
         <w:t>Initial assignments and reservations</w:t>
       </w:r>
     </w:p>
@@ -11105,8 +11449,13 @@
       <w:r>
         <w:t>&lt;include=</w:t>
       </w:r>
-      <w:r>
-        <w:t>"..\</w:t>
+      <w:proofErr w:type="gramStart"/>
+      <w:r>
+        <w:t>"..</w:t>
+      </w:r>
+      <w:proofErr w:type="gramEnd"/>
+      <w:r>
+        <w:t>\</w:t>
       </w:r>
       <w:r>
         <w:t>Examples\</w:t>
@@ -11148,7 +11497,23 @@
     </w:p>
     <w:p>
       <w:r>
-        <w:t>Thanks are due to Viktor Dukhovni, Damian Weber and an anonymous member of the cryptography@metzdowd.com list for assisting in the compilation of the table of prime values.</w:t>
+        <w:t xml:space="preserve">Thanks are due to Viktor </w:t>
+      </w:r>
+      <w:proofErr w:type="spellStart"/>
+      <w:r>
+        <w:t>Dukhovni</w:t>
+      </w:r>
+      <w:proofErr w:type="spellEnd"/>
+      <w:r>
+        <w:t xml:space="preserve">, Damian </w:t>
+      </w:r>
+      <w:proofErr w:type="gramStart"/>
+      <w:r>
+        <w:t>Weber</w:t>
+      </w:r>
+      <w:proofErr w:type="gramEnd"/>
+      <w:r>
+        <w:t xml:space="preserve"> and an anonymous member of the cryptography@metzdowd.com list for assisting in the compilation of the table of prime values.</w:t>
       </w:r>
     </w:p>
     <w:p>
@@ -11234,7 +11599,11 @@
               <w:t>Offset</w:t>
             </w:r>
             <w:r>
-              <w:t xml:space="preserve"> = Prime</w:t>
+              <w:t xml:space="preserve"> = </w:t>
+            </w:r>
+            <w:proofErr w:type="spellStart"/>
+            <w:r>
+              <w:t>Prime</w:t>
             </w:r>
             <w:r>
               <w:rPr>
@@ -11242,6 +11611,7 @@
               </w:rPr>
               <w:t>n</w:t>
             </w:r>
+            <w:proofErr w:type="spellEnd"/>
             <w:r>
               <w:t xml:space="preserve"> </w:t>
             </w:r>
@@ -11622,7 +11992,15 @@
         <w:t xml:space="preserve">to be used to share </w:t>
       </w:r>
       <w:r>
-        <w:t>a 128 bit value is 2</w:t>
+        <w:t xml:space="preserve">a </w:t>
+      </w:r>
+      <w:proofErr w:type="gramStart"/>
+      <w:r>
+        <w:t>128 bit</w:t>
+      </w:r>
+      <w:proofErr w:type="gramEnd"/>
+      <w:r>
+        <w:t xml:space="preserve"> value is 2</w:t>
       </w:r>
       <w:r>
         <w:rPr>
@@ -11642,7 +12020,7 @@
         <w:pStyle w:val="h1"/>
       </w:pPr>
       <w:r>
-        <w:t xml:space="preserve">Recovering Shamir </w:t>
+        <w:t xml:space="preserve">Shamir </w:t>
       </w:r>
       <w:r>
         <w:t xml:space="preserve">Shared </w:t>
@@ -11650,6 +12028,9 @@
       <w:r>
         <w:t xml:space="preserve">Secret </w:t>
       </w:r>
+      <w:r>
+        <w:t>Recovery Using Lagrange Interpolation</w:t>
+      </w:r>
     </w:p>
     <w:p>
       <w:r>
@@ -11768,7 +12149,11 @@
         <w:t>2</w:t>
       </w:r>
       <w:r>
-        <w:t xml:space="preserve"> + … a</w:t>
+        <w:t xml:space="preserve"> + … </w:t>
+      </w:r>
+      <w:proofErr w:type="spellStart"/>
+      <w:r>
+        <w:t>a</w:t>
       </w:r>
       <w:r>
         <w:rPr>
@@ -11785,6 +12170,7 @@
         </w:rPr>
         <w:t>n</w:t>
       </w:r>
+      <w:proofErr w:type="spellEnd"/>
     </w:p>
     <w:p>
       <w:r>
@@ -11969,7 +12355,21 @@
         <w:rPr>
           <w:vertAlign w:val="subscript"/>
         </w:rPr>
-        <w:t xml:space="preserve">, .. </w:t>
+        <w:t>,</w:t>
+      </w:r>
+      <w:proofErr w:type="gramStart"/>
+      <w:r>
+        <w:rPr>
+          <w:vertAlign w:val="subscript"/>
+        </w:rPr>
+        <w:t xml:space="preserve"> ..</w:t>
+      </w:r>
+      <w:proofErr w:type="gramEnd"/>
+      <w:r>
+        <w:rPr>
+          <w:vertAlign w:val="subscript"/>
+        </w:rPr>
+        <w:t xml:space="preserve"> </w:t>
       </w:r>
       <w:r>
         <w:rPr>
@@ -12002,12 +12402,14 @@
       </w:r>
     </w:p>
     <w:p>
+      <w:proofErr w:type="spellStart"/>
       <w:r>
         <w:t>l</w:t>
       </w:r>
       <w:r>
         <w:t>m</w:t>
       </w:r>
+      <w:proofErr w:type="spellEnd"/>
       <w:r>
         <w:t xml:space="preserve"> = </w:t>
       </w:r>
@@ -12176,7 +12578,15 @@
         <w:t>,</w:t>
       </w:r>
       <w:r>
-        <w:t xml:space="preserve"> are the integers 0, 1, .. </w:t>
+        <w:t xml:space="preserve"> are the integers 0, 1,</w:t>
+      </w:r>
+      <w:proofErr w:type="gramStart"/>
+      <w:r>
+        <w:t xml:space="preserve"> ..</w:t>
+      </w:r>
+      <w:proofErr w:type="gramEnd"/>
+      <w:r>
+        <w:t xml:space="preserve"> </w:t>
       </w:r>
       <w:r>
         <w:rPr>
@@ -12345,6 +12755,7 @@
       </w:r>
     </w:p>
     <w:p>
+      <w:proofErr w:type="spellStart"/>
       <w:r>
         <w:t>l</w:t>
       </w:r>
@@ -12357,6 +12768,7 @@
         </w:rPr>
         <w:t>m</w:t>
       </w:r>
+      <w:proofErr w:type="spellEnd"/>
       <w:r>
         <w:t xml:space="preserve"> = ((x(m</w:t>
       </w:r>
@@ -12503,8 +12915,13 @@
       <w:r>
         <w:t>&lt;include=</w:t>
       </w:r>
-      <w:r>
-        <w:t>"..\</w:t>
+      <w:proofErr w:type="gramStart"/>
+      <w:r>
+        <w:t>"..</w:t>
+      </w:r>
+      <w:proofErr w:type="gramEnd"/>
+      <w:r>
+        <w:t>\</w:t>
       </w:r>
       <w:r>
         <w:t>Examples\</w:t>
@@ -12533,7 +12950,7 @@
 </file>
 
 <file path=word/numbering.xml><?xml version="1.0" encoding="utf-8"?>
-<w:numbering xmlns:wpc="http://schemas.microsoft.com/office/word/2010/wordprocessingCanvas" xmlns:cx="http://schemas.microsoft.com/office/drawing/2014/chartex" xmlns:cx1="http://schemas.microsoft.com/office/drawing/2015/9/8/chartex" xmlns:cx2="http://schemas.microsoft.com/office/drawing/2015/10/21/chartex" xmlns:cx3="http://schemas.microsoft.com/office/drawing/2016/5/9/chartex" xmlns:cx4="http://schemas.microsoft.com/office/drawing/2016/5/10/chartex" xmlns:cx5="http://schemas.microsoft.com/office/drawing/2016/5/11/chartex" xmlns:cx6="http://schemas.microsoft.com/office/drawing/2016/5/12/chartex" xmlns:cx7="http://schemas.microsoft.com/office/drawing/2016/5/13/chartex" xmlns:cx8="http://schemas.microsoft.com/office/drawing/2016/5/14/chartex" xmlns:mc="http://schemas.openxmlformats.org/markup-compatibility/2006" xmlns:aink="http://schemas.microsoft.com/office/drawing/2016/ink" xmlns:am3d="http://schemas.microsoft.com/office/drawing/2017/model3d" xmlns:o="urn:schemas-microsoft-com:office:office" xmlns:r="http://schemas.openxmlformats.org/officeDocument/2006/relationships" xmlns:m="http://schemas.openxmlformats.org/officeDocument/2006/math" xmlns:v="urn:schemas-microsoft-com:vml" xmlns:wp14="http://schemas.microsoft.com/office/word/2010/wordprocessingDrawing" xmlns:wp="http://schemas.openxmlformats.org/drawingml/2006/wordprocessingDrawing" xmlns:w10="urn:schemas-microsoft-com:office:word" xmlns:w="http://schemas.openxmlformats.org/wordprocessingml/2006/main" xmlns:w14="http://schemas.microsoft.com/office/word/2010/wordml" xmlns:w15="http://schemas.microsoft.com/office/word/2012/wordml" xmlns:w16cid="http://schemas.microsoft.com/office/word/2016/wordml/cid" xmlns:w16se="http://schemas.microsoft.com/office/word/2015/wordml/symex" xmlns:wpg="http://schemas.microsoft.com/office/word/2010/wordprocessingGroup" xmlns:wpi="http://schemas.microsoft.com/office/word/2010/wordprocessingInk" xmlns:wne="http://schemas.microsoft.com/office/word/2006/wordml" xmlns:wps="http://schemas.microsoft.com/office/word/2010/wordprocessingShape" mc:Ignorable="w14 w15 w16se w16cid wp14">
+<w:numbering xmlns:wpc="http://schemas.microsoft.com/office/word/2010/wordprocessingCanvas" xmlns:cx="http://schemas.microsoft.com/office/drawing/2014/chartex" xmlns:cx1="http://schemas.microsoft.com/office/drawing/2015/9/8/chartex" xmlns:cx2="http://schemas.microsoft.com/office/drawing/2015/10/21/chartex" xmlns:cx3="http://schemas.microsoft.com/office/drawing/2016/5/9/chartex" xmlns:cx4="http://schemas.microsoft.com/office/drawing/2016/5/10/chartex" xmlns:cx5="http://schemas.microsoft.com/office/drawing/2016/5/11/chartex" xmlns:cx6="http://schemas.microsoft.com/office/drawing/2016/5/12/chartex" xmlns:cx7="http://schemas.microsoft.com/office/drawing/2016/5/13/chartex" xmlns:cx8="http://schemas.microsoft.com/office/drawing/2016/5/14/chartex" xmlns:mc="http://schemas.openxmlformats.org/markup-compatibility/2006" xmlns:aink="http://schemas.microsoft.com/office/drawing/2016/ink" xmlns:am3d="http://schemas.microsoft.com/office/drawing/2017/model3d" xmlns:o="urn:schemas-microsoft-com:office:office" xmlns:r="http://schemas.openxmlformats.org/officeDocument/2006/relationships" xmlns:m="http://schemas.openxmlformats.org/officeDocument/2006/math" xmlns:v="urn:schemas-microsoft-com:vml" xmlns:wp14="http://schemas.microsoft.com/office/word/2010/wordprocessingDrawing" xmlns:wp="http://schemas.openxmlformats.org/drawingml/2006/wordprocessingDrawing" xmlns:w10="urn:schemas-microsoft-com:office:word" xmlns:w="http://schemas.openxmlformats.org/wordprocessingml/2006/main" xmlns:w14="http://schemas.microsoft.com/office/word/2010/wordml" xmlns:w15="http://schemas.microsoft.com/office/word/2012/wordml" xmlns:w16cex="http://schemas.microsoft.com/office/word/2018/wordml/cex" xmlns:w16cid="http://schemas.microsoft.com/office/word/2016/wordml/cid" xmlns:w16="http://schemas.microsoft.com/office/word/2018/wordml" xmlns:w16se="http://schemas.microsoft.com/office/word/2015/wordml/symex" xmlns:wpg="http://schemas.microsoft.com/office/word/2010/wordprocessingGroup" xmlns:wpi="http://schemas.microsoft.com/office/word/2010/wordprocessingInk" xmlns:wne="http://schemas.microsoft.com/office/word/2006/wordml" xmlns:wps="http://schemas.microsoft.com/office/word/2010/wordprocessingShape" mc:Ignorable="w14 w15 w16se w16cid w16 w16cex wp14">
   <w:abstractNum w:abstractNumId="0" w15:restartNumberingAfterBreak="0">
     <w:nsid w:val="FFFFFF82"/>
     <w:multiLevelType w:val="singleLevel"/>
@@ -13577,7 +13994,7 @@
 </file>
 
 <file path=word/styles.xml><?xml version="1.0" encoding="utf-8"?>
-<w:styles xmlns:mc="http://schemas.openxmlformats.org/markup-compatibility/2006" xmlns:r="http://schemas.openxmlformats.org/officeDocument/2006/relationships" xmlns:w="http://schemas.openxmlformats.org/wordprocessingml/2006/main" xmlns:w14="http://schemas.microsoft.com/office/word/2010/wordml" xmlns:w15="http://schemas.microsoft.com/office/word/2012/wordml" xmlns:w16cid="http://schemas.microsoft.com/office/word/2016/wordml/cid" xmlns:w16se="http://schemas.microsoft.com/office/word/2015/wordml/symex" mc:Ignorable="w14 w15 w16se w16cid">
+<w:styles xmlns:mc="http://schemas.openxmlformats.org/markup-compatibility/2006" xmlns:r="http://schemas.openxmlformats.org/officeDocument/2006/relationships" xmlns:w="http://schemas.openxmlformats.org/wordprocessingml/2006/main" xmlns:w14="http://schemas.microsoft.com/office/word/2010/wordml" xmlns:w15="http://schemas.microsoft.com/office/word/2012/wordml" xmlns:w16cex="http://schemas.microsoft.com/office/word/2018/wordml/cex" xmlns:w16cid="http://schemas.microsoft.com/office/word/2016/wordml/cid" xmlns:w16="http://schemas.microsoft.com/office/word/2018/wordml" xmlns:w16se="http://schemas.microsoft.com/office/word/2015/wordml/symex" mc:Ignorable="w14 w15 w16se w16cid w16 w16cex">
   <w:docDefaults>
     <w:rPrDefault>
       <w:rPr>

</xml_diff>

<commit_message>
Refactor handling of message pin values.
</commit_message>
<xml_diff>
--- a/Outputs/Documents/Word/hallambaker-mesh-2-udf.docx
+++ b/Outputs/Documents/Word/hallambaker-mesh-2-udf.docx
@@ -3779,16 +3779,31 @@
     </w:p>
     <w:p>
       <w:r>
-        <w:t>A</w:t>
-      </w:r>
-      <w:r>
-        <w:t xml:space="preserve">n Encryption/Authentication </w:t>
-      </w:r>
-      <w:r>
-        <w:t xml:space="preserve">Type UDF consists of the type identifier octet </w:t>
-      </w:r>
-      <w:r>
-        <w:t>0</w:t>
+        <w:t>Encryption</w:t>
+      </w:r>
+      <w:r>
+        <w:t xml:space="preserve"> and </w:t>
+      </w:r>
+      <w:r>
+        <w:t>Authenticat</w:t>
+      </w:r>
+      <w:r>
+        <w:t>or</w:t>
+      </w:r>
+      <w:r>
+        <w:t xml:space="preserve"> </w:t>
+      </w:r>
+      <w:r>
+        <w:t>Type UDF</w:t>
+      </w:r>
+      <w:r>
+        <w:t>s</w:t>
+      </w:r>
+      <w:r>
+        <w:t xml:space="preserve"> consists of the type identifier </w:t>
+      </w:r>
+      <w:r>
+        <w:t>specifying the algorithm to be used on the key data</w:t>
       </w:r>
       <w:r>
         <w:t xml:space="preserve"> followed by the Binary Data Sequence value.</w:t>
@@ -3810,7 +3825,10 @@
     </w:p>
     <w:p>
       <w:r>
-        <w:t xml:space="preserve">Encryption/Authentication Type UDFs are intended </w:t>
+        <w:t>Encryption and Authenticator Type UDFs</w:t>
+      </w:r>
+      <w:r>
+        <w:t xml:space="preserve"> are intended </w:t>
       </w:r>
       <w:r>
         <w:t xml:space="preserve">to be used as a means of specifying secret cryptographic keying material. </w:t>
@@ -3831,7 +3849,13 @@
         <w:t xml:space="preserve"> </w:t>
       </w:r>
       <w:r>
-        <w:t xml:space="preserve">Encryption/Authentication </w:t>
+        <w:t>Encryption</w:t>
+      </w:r>
+      <w:r>
+        <w:t xml:space="preserve"> or </w:t>
+      </w:r>
+      <w:r>
+        <w:t xml:space="preserve">Authenticator </w:t>
       </w:r>
       <w:r>
         <w:t xml:space="preserve">type UDF is </w:t>
@@ -3840,22 +3864,16 @@
         <w:t>a</w:t>
       </w:r>
       <w:r>
-        <w:t xml:space="preserve"> UDF fingerprint of the </w:t>
-      </w:r>
-      <w:r>
-        <w:t>Encryption/Authentication Type UDF in Base32 presentation</w:t>
+        <w:t xml:space="preserve"> UDF fingerprint of the</w:t>
+      </w:r>
+      <w:r>
+        <w:t xml:space="preserve"> UDF in Base32 presentation</w:t>
       </w:r>
       <w:r>
         <w:t xml:space="preserve"> </w:t>
       </w:r>
       <w:r>
-        <w:t>with content type 'application/udf-</w:t>
-      </w:r>
-      <w:r>
-        <w:t>encryption</w:t>
-      </w:r>
-      <w:r>
-        <w:t>'</w:t>
+        <w:t>with content type 'application/udf'</w:t>
       </w:r>
       <w:r>
         <w:t>.</w:t>
@@ -10953,7 +10971,7 @@
         <w:t xml:space="preserve">Media Type: </w:t>
       </w:r>
       <w:r>
-        <w:t>application/udf-encryption</w:t>
+        <w:t>application/udf</w:t>
       </w:r>
     </w:p>
     <w:p>
@@ -10985,7 +11003,7 @@
         <w:pStyle w:val="dd"/>
       </w:pPr>
       <w:r>
-        <w:t>udf-encryption</w:t>
+        <w:t>udf</w:t>
       </w:r>
     </w:p>
     <w:p>

</xml_diff>

<commit_message>
Add ConnectionDevice entry to device preconfig to allow the device to authenticate to the service.
</commit_message>
<xml_diff>
--- a/Outputs/Documents/Word/hallambaker-mesh-2-udf.docx
+++ b/Outputs/Documents/Word/hallambaker-mesh-2-udf.docx
@@ -307,15 +307,7 @@
         <w:t xml:space="preserve">, a </w:t>
       </w:r>
       <w:r>
-        <w:t xml:space="preserve">nonce </w:t>
-      </w:r>
-      <w:proofErr w:type="gramStart"/>
-      <w:r>
-        <w:t>value</w:t>
-      </w:r>
-      <w:proofErr w:type="gramEnd"/>
-      <w:r>
-        <w:t xml:space="preserve"> or a </w:t>
+        <w:t xml:space="preserve">nonce value or a </w:t>
       </w:r>
       <w:r>
         <w:t>share of a secret</w:t>
@@ -578,13 +570,8 @@
         <w:t xml:space="preserve"> sequence, the first octet of which </w:t>
       </w:r>
       <w:r>
-        <w:t xml:space="preserve">is a Type </w:t>
-      </w:r>
-      <w:proofErr w:type="gramStart"/>
-      <w:r>
-        <w:t>Identifier</w:t>
-      </w:r>
-      <w:proofErr w:type="gramEnd"/>
+        <w:t>is a Type Identifier</w:t>
+      </w:r>
       <w:r>
         <w:t xml:space="preserve"> </w:t>
       </w:r>
@@ -633,16 +620,11 @@
       <w:r>
         <w:t>&lt;include=</w:t>
       </w:r>
-      <w:proofErr w:type="gramStart"/>
       <w:r>
         <w:t>"</w:t>
       </w:r>
       <w:r>
-        <w:t>..</w:t>
-      </w:r>
-      <w:proofErr w:type="gramEnd"/>
-      <w:r>
-        <w:t>\</w:t>
+        <w:t>..\</w:t>
       </w:r>
       <w:r>
         <w:t>Examples\</w:t>
@@ -777,16 +759,11 @@
       <w:r>
         <w:t>&lt;include=</w:t>
       </w:r>
-      <w:proofErr w:type="gramStart"/>
       <w:r>
         <w:t>"</w:t>
       </w:r>
       <w:r>
-        <w:t>..</w:t>
-      </w:r>
-      <w:proofErr w:type="gramEnd"/>
-      <w:r>
-        <w:t>\</w:t>
+        <w:t>..\</w:t>
       </w:r>
       <w:r>
         <w:t>Examples\</w:t>
@@ -831,16 +808,11 @@
       <w:r>
         <w:t>&lt;include=</w:t>
       </w:r>
-      <w:proofErr w:type="gramStart"/>
       <w:r>
         <w:t>"</w:t>
       </w:r>
       <w:r>
-        <w:t>..</w:t>
-      </w:r>
-      <w:proofErr w:type="gramEnd"/>
-      <w:r>
-        <w:t>\</w:t>
+        <w:t>..\</w:t>
       </w:r>
       <w:r>
         <w:t>Examples\</w:t>
@@ -914,16 +886,11 @@
       <w:r>
         <w:t>&lt;include=</w:t>
       </w:r>
-      <w:proofErr w:type="gramStart"/>
       <w:r>
         <w:t>"</w:t>
       </w:r>
       <w:r>
-        <w:t>..</w:t>
-      </w:r>
-      <w:proofErr w:type="gramEnd"/>
-      <w:r>
-        <w:t>\</w:t>
+        <w:t>..\</w:t>
       </w:r>
       <w:r>
         <w:t>Examples\</w:t>
@@ -1060,16 +1027,11 @@
       <w:r>
         <w:t>&lt;include=</w:t>
       </w:r>
-      <w:proofErr w:type="gramStart"/>
       <w:r>
         <w:t>"</w:t>
       </w:r>
       <w:r>
-        <w:t>..</w:t>
-      </w:r>
-      <w:proofErr w:type="gramEnd"/>
-      <w:r>
-        <w:t>\</w:t>
+        <w:t>..\</w:t>
       </w:r>
       <w:r>
         <w:t>Examples\</w:t>
@@ -1125,16 +1087,11 @@
       <w:r>
         <w:t>&lt;include=</w:t>
       </w:r>
-      <w:proofErr w:type="gramStart"/>
       <w:r>
         <w:t>"</w:t>
       </w:r>
       <w:r>
-        <w:t>..</w:t>
-      </w:r>
-      <w:proofErr w:type="gramEnd"/>
-      <w:r>
-        <w:t>\</w:t>
+        <w:t>..\</w:t>
       </w:r>
       <w:r>
         <w:t>Examples\</w:t>
@@ -1192,15 +1149,7 @@
         <w:t>URI scheme has two form</w:t>
       </w:r>
       <w:r>
-        <w:t xml:space="preserve">s, </w:t>
-      </w:r>
-      <w:proofErr w:type="gramStart"/>
-      <w:r>
-        <w:t>name</w:t>
-      </w:r>
-      <w:proofErr w:type="gramEnd"/>
-      <w:r>
-        <w:t xml:space="preserve"> and locator.</w:t>
+        <w:t>s, name and locator.</w:t>
       </w:r>
     </w:p>
     <w:p>
@@ -1241,16 +1190,11 @@
       <w:r>
         <w:t>&lt;include=</w:t>
       </w:r>
-      <w:proofErr w:type="gramStart"/>
       <w:r>
         <w:t>"</w:t>
       </w:r>
       <w:r>
-        <w:t>..</w:t>
-      </w:r>
-      <w:proofErr w:type="gramEnd"/>
-      <w:r>
-        <w:t>\</w:t>
+        <w:t>..\</w:t>
       </w:r>
       <w:r>
         <w:t>Examples\</w:t>
@@ -1306,13 +1250,8 @@
       <w:r>
         <w:t>&lt;include=</w:t>
       </w:r>
-      <w:proofErr w:type="gramStart"/>
-      <w:r>
-        <w:t>"..</w:t>
-      </w:r>
-      <w:proofErr w:type="gramEnd"/>
-      <w:r>
-        <w:t>\</w:t>
+      <w:r>
+        <w:t>"..\</w:t>
       </w:r>
       <w:r>
         <w:t>Examples\</w:t>
@@ -1359,15 +1298,7 @@
         <w:t xml:space="preserve">/Authenticator </w:t>
       </w:r>
       <w:r>
-        <w:t xml:space="preserve">type UDF provide a mechanism for identification, </w:t>
-      </w:r>
-      <w:proofErr w:type="gramStart"/>
-      <w:r>
-        <w:t>discovery</w:t>
-      </w:r>
-      <w:proofErr w:type="gramEnd"/>
-      <w:r>
-        <w:t xml:space="preserve"> and decryption of </w:t>
+        <w:t xml:space="preserve">type UDF provide a mechanism for identification, discovery and decryption of </w:t>
       </w:r>
       <w:r>
         <w:t xml:space="preserve">encrypted content. </w:t>
@@ -1418,16 +1349,11 @@
       <w:r>
         <w:t>&lt;include=</w:t>
       </w:r>
-      <w:proofErr w:type="gramStart"/>
       <w:r>
         <w:t>"</w:t>
       </w:r>
       <w:r>
-        <w:t>..</w:t>
-      </w:r>
-      <w:proofErr w:type="gramEnd"/>
-      <w:r>
-        <w:t>\</w:t>
+        <w:t>..\</w:t>
       </w:r>
       <w:r>
         <w:t>Examples\</w:t>
@@ -1512,13 +1438,8 @@
       <w:r>
         <w:t>&lt;include=</w:t>
       </w:r>
-      <w:proofErr w:type="gramStart"/>
-      <w:r>
-        <w:t>"..</w:t>
-      </w:r>
-      <w:proofErr w:type="gramEnd"/>
-      <w:r>
-        <w:t>\</w:t>
+      <w:r>
+        <w:t>"..\</w:t>
       </w:r>
       <w:r>
         <w:t>Examples\</w:t>
@@ -1632,16 +1553,11 @@
       <w:r>
         <w:t>&lt;include=</w:t>
       </w:r>
-      <w:proofErr w:type="gramStart"/>
       <w:r>
         <w:t>"</w:t>
       </w:r>
       <w:r>
-        <w:t>..</w:t>
-      </w:r>
-      <w:proofErr w:type="gramEnd"/>
-      <w:r>
-        <w:t>\</w:t>
+        <w:t>..\</w:t>
       </w:r>
       <w:r>
         <w:t>Examples\</w:t>
@@ -3025,15 +2941,7 @@
     </w:p>
     <w:p>
       <w:r>
-        <w:t xml:space="preserve">For example, the SSH and OpenPGP applications both make use of fingerprints as identifiers for the public keys used but using different digest algorithms and data formats for representing the public key data. While no such vulnerability has been demonstrated to date, it is certainly conceivable that a crafty attacker might construct an SSH key in such a fashion that OpenPGP interprets the data in an insecure fashion. If the number of applications making use of fingerprint format that permits such substitutions is sufficiently large, the probability of a semantic substitution vulnerability being </w:t>
-      </w:r>
-      <w:proofErr w:type="gramStart"/>
-      <w:r>
-        <w:t>possible</w:t>
-      </w:r>
-      <w:proofErr w:type="gramEnd"/>
-      <w:r>
-        <w:t xml:space="preserve"> becomes unacceptably large.</w:t>
+        <w:t>For example, the SSH and OpenPGP applications both make use of fingerprints as identifiers for the public keys used but using different digest algorithms and data formats for representing the public key data. While no such vulnerability has been demonstrated to date, it is certainly conceivable that a crafty attacker might construct an SSH key in such a fashion that OpenPGP interprets the data in an insecure fashion. If the number of applications making use of fingerprint format that permits such substitutions is sufficiently large, the probability of a semantic substitution vulnerability being possible becomes unacceptably large.</w:t>
       </w:r>
     </w:p>
     <w:p>
@@ -3390,143 +3298,196 @@
     </w:p>
     <w:p>
       <w:r>
-        <w:t xml:space="preserve">For example, a word list with 16384 entries permits 14 bits of the fingerprint to be encoded at once, 65536 entries </w:t>
-      </w:r>
-      <w:proofErr w:type="gramStart"/>
-      <w:r>
-        <w:t>permits</w:t>
-      </w:r>
-      <w:proofErr w:type="gramEnd"/>
+        <w:t xml:space="preserve">For example, a word list with 16384 entries permits 14 bits of the fingerprint to be encoded at once, 65536 entries permits </w:t>
+      </w:r>
+      <w:r>
+        <w:t xml:space="preserve">encoding of </w:t>
+      </w:r>
+      <w:r>
+        <w:t>16</w:t>
+      </w:r>
+      <w:r>
+        <w:t xml:space="preserve"> bits</w:t>
+      </w:r>
+      <w:r>
+        <w:t>. These encodings allow a 12</w:t>
+      </w:r>
+      <w:r>
+        <w:t>0</w:t>
+      </w:r>
+      <w:r>
+        <w:t xml:space="preserve"> bit fingerprint to be encoded in 9 and 8 words respectively.</w:t>
+      </w:r>
+    </w:p>
+    <w:p>
+      <w:pPr>
+        <w:pStyle w:val="h3"/>
+      </w:pPr>
+      <w:r>
+        <w:t>Image List</w:t>
+      </w:r>
+    </w:p>
+    <w:p>
+      <w:r>
+        <w:t>An image list is used in the same manner as a word list affording rapid visual verification of a fingerprint value. For obvious reasons, this approach is not suited to data entry but is preferable for comparison purposes.</w:t>
+      </w:r>
+      <w:r>
+        <w:t xml:space="preserve"> An image list of </w:t>
+      </w:r>
+      <w:r>
+        <w:t xml:space="preserve">1,048,576 images would </w:t>
+      </w:r>
+      <w:r>
+        <w:t>provide</w:t>
+      </w:r>
       <w:r>
         <w:t xml:space="preserve"> </w:t>
       </w:r>
       <w:r>
-        <w:t xml:space="preserve">encoding of </w:t>
-      </w:r>
-      <w:r>
-        <w:t>16</w:t>
-      </w:r>
-      <w:r>
-        <w:t xml:space="preserve"> bits</w:t>
-      </w:r>
-      <w:r>
-        <w:t xml:space="preserve">. These encodings allow a </w:t>
-      </w:r>
-      <w:proofErr w:type="gramStart"/>
-      <w:r>
-        <w:t>12</w:t>
-      </w:r>
-      <w:r>
-        <w:t>0</w:t>
-      </w:r>
-      <w:r>
-        <w:t xml:space="preserve"> bit</w:t>
-      </w:r>
-      <w:proofErr w:type="gramEnd"/>
-      <w:r>
-        <w:t xml:space="preserve"> fingerprint to be encoded in 9 and 8 words respectively.</w:t>
-      </w:r>
-    </w:p>
-    <w:p>
-      <w:pPr>
-        <w:pStyle w:val="h3"/>
-      </w:pPr>
-      <w:r>
-        <w:t>Image List</w:t>
-      </w:r>
-    </w:p>
-    <w:p>
-      <w:r>
-        <w:t>An image list is used in the same manner as a word list affording rapid visual verification of a fingerprint value. For obvious reasons, this approach is not suited to data entry but is preferable for comparison purposes.</w:t>
-      </w:r>
-      <w:r>
-        <w:t xml:space="preserve"> An image list of </w:t>
-      </w:r>
-      <w:r>
-        <w:t xml:space="preserve">1,048,576 images would </w:t>
-      </w:r>
-      <w:r>
-        <w:t>provide</w:t>
+        <w:t>a 20 bit encoding allowing 120 bit precision fingerprints to be displayed in six images.</w:t>
+      </w:r>
+    </w:p>
+    <w:p>
+      <w:pPr>
+        <w:pStyle w:val="h1"/>
+      </w:pPr>
+      <w:r>
+        <w:t xml:space="preserve">Fixed </w:t>
+      </w:r>
+      <w:r>
+        <w:t>L</w:t>
+      </w:r>
+      <w:r>
+        <w:t xml:space="preserve">ength </w:t>
+      </w:r>
+      <w:r>
+        <w:t>UDFs</w:t>
+      </w:r>
+    </w:p>
+    <w:p>
+      <w:r>
+        <w:t xml:space="preserve">Fixed length </w:t>
+      </w:r>
+      <w:r>
+        <w:t>UDFs</w:t>
+      </w:r>
+      <w:r>
+        <w:t xml:space="preserve"> are used to represent c</w:t>
+      </w:r>
+      <w:r>
+        <w:t xml:space="preserve">ryptographic keys, nonces and secret shares </w:t>
+      </w:r>
+      <w:r>
+        <w:t xml:space="preserve">and </w:t>
+      </w:r>
+      <w:r>
+        <w:t xml:space="preserve">have a fixed length determined by their function </w:t>
+      </w:r>
+      <w:r>
+        <w:t>that</w:t>
+      </w:r>
+      <w:r>
+        <w:t xml:space="preserve"> cannot </w:t>
+      </w:r>
+      <w:r>
+        <w:t>be truncated without loss of information.</w:t>
+      </w:r>
+    </w:p>
+    <w:p>
+      <w:r>
+        <w:t>All</w:t>
       </w:r>
       <w:r>
         <w:t xml:space="preserve"> </w:t>
       </w:r>
       <w:r>
-        <w:t xml:space="preserve">a </w:t>
-      </w:r>
-      <w:proofErr w:type="gramStart"/>
-      <w:r>
-        <w:t>20 bit</w:t>
-      </w:r>
-      <w:proofErr w:type="gramEnd"/>
-      <w:r>
-        <w:t xml:space="preserve"> encoding allowing 120 bit precision fingerprints to be displayed in six images.</w:t>
-      </w:r>
-    </w:p>
-    <w:p>
-      <w:pPr>
-        <w:pStyle w:val="h1"/>
-      </w:pPr>
-      <w:r>
-        <w:t xml:space="preserve">Fixed </w:t>
-      </w:r>
-      <w:r>
-        <w:t>L</w:t>
-      </w:r>
-      <w:r>
-        <w:t xml:space="preserve">ength </w:t>
-      </w:r>
-      <w:r>
-        <w:t>UDFs</w:t>
-      </w:r>
-    </w:p>
-    <w:p>
-      <w:r>
-        <w:t xml:space="preserve">Fixed length </w:t>
-      </w:r>
-      <w:r>
-        <w:t>UDFs</w:t>
-      </w:r>
-      <w:r>
-        <w:t xml:space="preserve"> are used to represent c</w:t>
-      </w:r>
-      <w:r>
-        <w:t xml:space="preserve">ryptographic keys, nonces and secret shares </w:t>
-      </w:r>
-      <w:r>
-        <w:t xml:space="preserve">and </w:t>
-      </w:r>
-      <w:r>
-        <w:t xml:space="preserve">have a fixed length determined by their function </w:t>
-      </w:r>
-      <w:r>
-        <w:t>that</w:t>
-      </w:r>
-      <w:r>
-        <w:t xml:space="preserve"> cannot </w:t>
-      </w:r>
-      <w:r>
-        <w:t>be truncated without loss of information.</w:t>
-      </w:r>
-    </w:p>
-    <w:p>
-      <w:r>
-        <w:t>All</w:t>
+        <w:t xml:space="preserve">fixed length </w:t>
+      </w:r>
+      <w:r>
+        <w:t>Binary Data Sequence</w:t>
+      </w:r>
+      <w:r>
+        <w:t xml:space="preserve"> values </w:t>
+      </w:r>
+      <w:r>
+        <w:t>are an integer multiple of eight bits.</w:t>
+      </w:r>
+    </w:p>
+    <w:p>
+      <w:pPr>
+        <w:pStyle w:val="h2"/>
+      </w:pPr>
+      <w:r>
+        <w:t>Nonce</w:t>
       </w:r>
       <w:r>
         <w:t xml:space="preserve"> </w:t>
       </w:r>
       <w:r>
-        <w:t xml:space="preserve">fixed length </w:t>
-      </w:r>
-      <w:r>
-        <w:t>Binary Data Sequence</w:t>
-      </w:r>
-      <w:r>
-        <w:t xml:space="preserve"> values </w:t>
-      </w:r>
-      <w:r>
-        <w:t>are an integer multiple of eight bits.</w:t>
+        <w:t>Type</w:t>
+      </w:r>
+    </w:p>
+    <w:p>
+      <w:r>
+        <w:t xml:space="preserve">A </w:t>
+      </w:r>
+      <w:r>
+        <w:t xml:space="preserve">Nonce </w:t>
+      </w:r>
+      <w:r>
+        <w:t>Type UDF consists of the type identifier octet 1</w:t>
+      </w:r>
+      <w:r>
+        <w:t>04</w:t>
+      </w:r>
+      <w:r>
+        <w:t xml:space="preserve"> followed by </w:t>
+      </w:r>
+      <w:r>
+        <w:t xml:space="preserve">the Binary Data Sequence value. </w:t>
+      </w:r>
+    </w:p>
+    <w:p>
+      <w:r>
+        <w:t>The Binary Data Sequence value is a</w:t>
+      </w:r>
+      <w:r>
+        <w:t xml:space="preserve">n integer number of octets that SHOULD have been generated in accordance </w:t>
+      </w:r>
+      <w:r>
+        <w:t xml:space="preserve">with processes and procedures that ensure </w:t>
+      </w:r>
+      <w:r>
+        <w:t xml:space="preserve">that it is sufficiently </w:t>
+      </w:r>
+      <w:r>
+        <w:t>unpredictable</w:t>
+      </w:r>
+      <w:r>
+        <w:t xml:space="preserve"> for the purposes of the protocol in which the value is to be used.</w:t>
+      </w:r>
+      <w:r>
+        <w:t xml:space="preserve"> Requirements for such processes and procedures are described in &lt;info="RFC4086"</w:t>
+      </w:r>
+      <w:r>
+        <w:t>/</w:t>
+      </w:r>
+      <w:r>
+        <w:t>&gt;.</w:t>
+      </w:r>
+    </w:p>
+    <w:p>
+      <w:r>
+        <w:t xml:space="preserve">Nonce </w:t>
+      </w:r>
+      <w:r>
+        <w:t xml:space="preserve">Type UDFs </w:t>
+      </w:r>
+      <w:r>
+        <w:t xml:space="preserve">are intended for use in contexts where it is necessary for a </w:t>
+      </w:r>
+      <w:r>
+        <w:t xml:space="preserve">randomly chosen value to be unpredictable but not secret. For example, the challenge in a challenge/response mechanism. </w:t>
       </w:r>
     </w:p>
     <w:p>
@@ -3534,100 +3495,23 @@
         <w:pStyle w:val="h2"/>
       </w:pPr>
       <w:r>
-        <w:t>Nonce</w:t>
-      </w:r>
-      <w:r>
-        <w:t xml:space="preserve"> </w:t>
-      </w:r>
-      <w:r>
-        <w:t>Type</w:t>
-      </w:r>
-    </w:p>
-    <w:p>
-      <w:r>
-        <w:t xml:space="preserve">A </w:t>
-      </w:r>
-      <w:r>
-        <w:t xml:space="preserve">Nonce </w:t>
+        <w:t xml:space="preserve">OID </w:t>
+      </w:r>
+      <w:r>
+        <w:t>Identified Sequence</w:t>
+      </w:r>
+    </w:p>
+    <w:p>
+      <w:r>
+        <w:t>An OID Identified Se</w:t>
+      </w:r>
+      <w:r>
+        <w:t xml:space="preserve">quence </w:t>
       </w:r>
       <w:r>
         <w:t>Type UDF consists of the type identifier octet 1</w:t>
       </w:r>
       <w:r>
-        <w:t>04</w:t>
-      </w:r>
-      <w:r>
-        <w:t xml:space="preserve"> followed by </w:t>
-      </w:r>
-      <w:r>
-        <w:t xml:space="preserve">the Binary Data Sequence value. </w:t>
-      </w:r>
-    </w:p>
-    <w:p>
-      <w:r>
-        <w:t>The Binary Data Sequence value is a</w:t>
-      </w:r>
-      <w:r>
-        <w:t xml:space="preserve">n integer number of octets that SHOULD have been generated in accordance </w:t>
-      </w:r>
-      <w:r>
-        <w:t xml:space="preserve">with processes and procedures that ensure </w:t>
-      </w:r>
-      <w:r>
-        <w:t xml:space="preserve">that it is sufficiently </w:t>
-      </w:r>
-      <w:r>
-        <w:t>unpredictable</w:t>
-      </w:r>
-      <w:r>
-        <w:t xml:space="preserve"> for the purposes of the protocol in which the value is to be used.</w:t>
-      </w:r>
-      <w:r>
-        <w:t xml:space="preserve"> Requirements for such processes and procedures are described in &lt;info="RFC4086"</w:t>
-      </w:r>
-      <w:r>
-        <w:t>/</w:t>
-      </w:r>
-      <w:r>
-        <w:t>&gt;.</w:t>
-      </w:r>
-    </w:p>
-    <w:p>
-      <w:r>
-        <w:t xml:space="preserve">Nonce </w:t>
-      </w:r>
-      <w:r>
-        <w:t xml:space="preserve">Type UDFs </w:t>
-      </w:r>
-      <w:r>
-        <w:t xml:space="preserve">are intended for use in contexts where it is necessary for a </w:t>
-      </w:r>
-      <w:r>
-        <w:t xml:space="preserve">randomly chosen value to be unpredictable but not secret. For example, the challenge in a challenge/response mechanism. </w:t>
-      </w:r>
-    </w:p>
-    <w:p>
-      <w:pPr>
-        <w:pStyle w:val="h2"/>
-      </w:pPr>
-      <w:r>
-        <w:t xml:space="preserve">OID </w:t>
-      </w:r>
-      <w:r>
-        <w:t>Identified Sequence</w:t>
-      </w:r>
-    </w:p>
-    <w:p>
-      <w:r>
-        <w:t>An OID Identified Se</w:t>
-      </w:r>
-      <w:r>
-        <w:t xml:space="preserve">quence </w:t>
-      </w:r>
-      <w:r>
-        <w:t>Type UDF consists of the type identifier octet 1</w:t>
-      </w:r>
-      <w:r>
         <w:t>08</w:t>
       </w:r>
       <w:r>
@@ -3739,13 +3623,8 @@
       <w:r>
         <w:t>&lt;include=</w:t>
       </w:r>
-      <w:proofErr w:type="gramStart"/>
-      <w:r>
-        <w:t>"..</w:t>
-      </w:r>
-      <w:proofErr w:type="gramEnd"/>
-      <w:r>
-        <w:t>\</w:t>
+      <w:r>
+        <w:t>"..\</w:t>
       </w:r>
       <w:r>
         <w:t>Examples\</w:t>
@@ -4528,13 +4407,8 @@
             <w:tcW w:w="7038" w:type="dxa"/>
           </w:tcPr>
           <w:p>
-            <w:proofErr w:type="gramStart"/>
-            <w:r>
-              <w:t>2048 bit</w:t>
-            </w:r>
-            <w:proofErr w:type="gramEnd"/>
-            <w:r>
-              <w:t xml:space="preserve"> RSA keypair</w:t>
+            <w:r>
+              <w:t>2048 bit RSA keypair</w:t>
             </w:r>
           </w:p>
         </w:tc>
@@ -4568,13 +4442,8 @@
             <w:tcW w:w="7038" w:type="dxa"/>
           </w:tcPr>
           <w:p>
-            <w:proofErr w:type="gramStart"/>
-            <w:r>
-              <w:t>3072 bit</w:t>
-            </w:r>
-            <w:proofErr w:type="gramEnd"/>
-            <w:r>
-              <w:t xml:space="preserve"> RSA keypair</w:t>
+            <w:r>
+              <w:t>3072 bit RSA keypair</w:t>
             </w:r>
           </w:p>
         </w:tc>
@@ -4605,13 +4474,8 @@
             <w:tcW w:w="7038" w:type="dxa"/>
           </w:tcPr>
           <w:p>
-            <w:proofErr w:type="gramStart"/>
-            <w:r>
-              <w:t>4096 bit</w:t>
-            </w:r>
-            <w:proofErr w:type="gramEnd"/>
-            <w:r>
-              <w:t xml:space="preserve"> RSA keypair</w:t>
+            <w:r>
+              <w:t>4096 bit RSA keypair</w:t>
             </w:r>
           </w:p>
         </w:tc>
@@ -4937,6 +4801,14 @@
       <w:r>
         <w:t xml:space="preserve">info = </w:t>
       </w:r>
+      <w:proofErr w:type="spellStart"/>
+      <w:r>
+        <w:t>alg</w:t>
+      </w:r>
+      <w:proofErr w:type="spellEnd"/>
+      <w:r>
+        <w:t xml:space="preserve"> + </w:t>
+      </w:r>
       <w:r>
         <w:t xml:space="preserve">param + </w:t>
       </w:r>
@@ -4951,13 +4823,8 @@
       <w:r>
         <w:t>&lt;include=</w:t>
       </w:r>
-      <w:proofErr w:type="gramStart"/>
-      <w:r>
-        <w:t>"..</w:t>
-      </w:r>
-      <w:proofErr w:type="gramEnd"/>
-      <w:r>
-        <w:t>\</w:t>
+      <w:r>
+        <w:t>"..\</w:t>
       </w:r>
       <w:r>
         <w:t>Examples\</w:t>
@@ -5050,15 +4917,7 @@
         <w:t>,</w:t>
       </w:r>
       <w:r>
-        <w:t xml:space="preserve"> info is the null </w:t>
-      </w:r>
-      <w:proofErr w:type="gramStart"/>
-      <w:r>
-        <w:t>string</w:t>
-      </w:r>
-      <w:proofErr w:type="gramEnd"/>
-      <w:r>
-        <w:t xml:space="preserve"> and the value L is </w:t>
+        <w:t xml:space="preserve"> info is the null string and the value L is </w:t>
       </w:r>
       <w:r>
         <w:t xml:space="preserve">specified as follows: </w:t>
@@ -5466,13 +5325,8 @@
       <w:r>
         <w:t>&lt;include=</w:t>
       </w:r>
-      <w:proofErr w:type="gramStart"/>
-      <w:r>
-        <w:t>"..</w:t>
-      </w:r>
-      <w:proofErr w:type="gramEnd"/>
-      <w:r>
-        <w:t>\</w:t>
+      <w:r>
+        <w:t>"..\</w:t>
       </w:r>
       <w:r>
         <w:t>Examples\</w:t>
@@ -5500,15 +5354,7 @@
     </w:p>
     <w:p>
       <w:r>
-        <w:t xml:space="preserve">Generation of RSA key pairs </w:t>
-      </w:r>
-      <w:proofErr w:type="gramStart"/>
-      <w:r>
-        <w:t>requires</w:t>
-      </w:r>
-      <w:proofErr w:type="gramEnd"/>
-      <w:r>
-        <w:t xml:space="preserve"> </w:t>
+        <w:t xml:space="preserve">Generation of RSA key pairs requires </w:t>
       </w:r>
       <w:r>
         <w:t xml:space="preserve">two </w:t>
@@ -5825,13 +5671,8 @@
         <w:t xml:space="preserve">. If </w:t>
       </w:r>
       <w:r>
-        <w:t xml:space="preserve">an application requires the use of primes with </w:t>
-      </w:r>
-      <w:proofErr w:type="gramStart"/>
-      <w:r>
-        <w:t>conditions</w:t>
-      </w:r>
-      <w:proofErr w:type="gramEnd"/>
+        <w:t>an application requires the use of primes with conditions</w:t>
+      </w:r>
       <w:r>
         <w:t xml:space="preserve"> it will be necessary to </w:t>
       </w:r>
@@ -5849,13 +5690,8 @@
       <w:r>
         <w:t>&lt;include=</w:t>
       </w:r>
-      <w:proofErr w:type="gramStart"/>
-      <w:r>
-        <w:t>"..</w:t>
-      </w:r>
-      <w:proofErr w:type="gramEnd"/>
-      <w:r>
-        <w:t>\</w:t>
+      <w:r>
+        <w:t>"..\</w:t>
       </w:r>
       <w:r>
         <w:t>Examples\</w:t>
@@ -5920,13 +5756,8 @@
       <w:r>
         <w:t>&lt;include=</w:t>
       </w:r>
-      <w:proofErr w:type="gramStart"/>
-      <w:r>
-        <w:t>"..</w:t>
-      </w:r>
-      <w:proofErr w:type="gramEnd"/>
-      <w:r>
-        <w:t>\</w:t>
+      <w:r>
+        <w:t>"..\</w:t>
       </w:r>
       <w:r>
         <w:t>Examples\</w:t>
@@ -6102,13 +5933,8 @@
         <w:t xml:space="preserve"> </w:t>
       </w:r>
       <w:r>
-        <w:t xml:space="preserve">in network byte (big-endian) order with leading padding if </w:t>
-      </w:r>
-      <w:proofErr w:type="gramStart"/>
-      <w:r>
-        <w:t>necessary</w:t>
-      </w:r>
-      <w:proofErr w:type="gramEnd"/>
+        <w:t>in network byte (big-endian) order with leading padding if necessary</w:t>
+      </w:r>
       <w:r>
         <w:t xml:space="preserve"> </w:t>
       </w:r>
@@ -6367,11 +6193,9 @@
       <w:r>
         <w:t xml:space="preserve">, an integer multiple of </w:t>
       </w:r>
-      <w:proofErr w:type="gramStart"/>
       <w:r>
         <w:t>32.</w:t>
       </w:r>
-      <w:proofErr w:type="gramEnd"/>
     </w:p>
     <w:p>
       <w:pPr>
@@ -6467,11 +6291,7 @@
         <w:t>greater</w:t>
       </w:r>
       <w:r>
-        <w:t xml:space="preserve"> than </w:t>
-      </w:r>
-      <w:proofErr w:type="gramStart"/>
-      <w:r>
-        <w:t>2</w:t>
+        <w:t xml:space="preserve"> than 2</w:t>
       </w:r>
       <w:r>
         <w:rPr>
@@ -6482,7 +6302,6 @@
       <w:r>
         <w:t>.</w:t>
       </w:r>
-      <w:proofErr w:type="gramEnd"/>
     </w:p>
     <w:p>
       <w:r>
@@ -6530,13 +6349,8 @@
         <w:t>f</w:t>
       </w:r>
       <w:r>
-        <w:t>(2</w:t>
-      </w:r>
-      <w:proofErr w:type="gramStart"/>
-      <w:r>
-        <w:t>),…</w:t>
-      </w:r>
-      <w:proofErr w:type="gramEnd"/>
+        <w:t>(2),…</w:t>
+      </w:r>
       <w:r>
         <w:rPr>
           <w:i/>
@@ -6624,13 +6438,8 @@
         <w:t>f</w:t>
       </w:r>
       <w:r>
-        <w:t>(2</w:t>
-      </w:r>
-      <w:proofErr w:type="gramStart"/>
-      <w:r>
-        <w:t>),…</w:t>
-      </w:r>
-      <w:proofErr w:type="gramEnd"/>
+        <w:t>(2),…</w:t>
+      </w:r>
       <w:r>
         <w:rPr>
           <w:i/>
@@ -6664,13 +6473,8 @@
         <w:t>f</w:t>
       </w:r>
       <w:r>
-        <w:t>(2</w:t>
-      </w:r>
-      <w:proofErr w:type="gramStart"/>
-      <w:r>
-        <w:t>),…</w:t>
-      </w:r>
-      <w:proofErr w:type="gramEnd"/>
+        <w:t>(2),…</w:t>
+      </w:r>
       <w:r>
         <w:rPr>
           <w:i/>
@@ -6816,16 +6620,11 @@
       <w:r>
         <w:t>&lt;include=</w:t>
       </w:r>
-      <w:proofErr w:type="gramStart"/>
       <w:r>
         <w:t>"</w:t>
       </w:r>
       <w:r>
-        <w:t>..</w:t>
-      </w:r>
-      <w:proofErr w:type="gramEnd"/>
-      <w:r>
-        <w:t>\</w:t>
+        <w:t>..\</w:t>
       </w:r>
       <w:r>
         <w:t>Examples\</w:t>
@@ -7997,16 +7796,11 @@
       <w:r>
         <w:t>&lt;include=</w:t>
       </w:r>
-      <w:proofErr w:type="gramStart"/>
       <w:r>
         <w:t>"</w:t>
       </w:r>
       <w:r>
-        <w:t>..</w:t>
-      </w:r>
-      <w:proofErr w:type="gramEnd"/>
-      <w:r>
-        <w:t>\</w:t>
+        <w:t>..\</w:t>
       </w:r>
       <w:r>
         <w:t>Examples\</w:t>
@@ -8509,15 +8303,7 @@
         <w:t>e</w:t>
       </w:r>
       <w:r>
-        <w:t>=</w:t>
-      </w:r>
-      <w:proofErr w:type="gramStart"/>
-      <w:r>
-        <w:t>"..</w:t>
-      </w:r>
-      <w:proofErr w:type="gramEnd"/>
-      <w:r>
-        <w:t>\Examples\</w:t>
+        <w:t>="..\Examples\</w:t>
       </w:r>
       <w:r>
         <w:t>UDFAuthenticatorLong</w:t>
@@ -8547,15 +8333,7 @@
         <w:t xml:space="preserve">As described in the security considerations section, the use of fingerprints to </w:t>
       </w:r>
       <w:r>
-        <w:t xml:space="preserve">identify a bare public key and the use of fingerprints to identify a public key and associated security policy information are </w:t>
-      </w:r>
-      <w:proofErr w:type="gramStart"/>
-      <w:r>
-        <w:t>very different</w:t>
-      </w:r>
-      <w:proofErr w:type="gramEnd"/>
-      <w:r>
-        <w:t>.</w:t>
+        <w:t>identify a bare public key and the use of fingerprints to identify a public key and associated security policy information are very different.</w:t>
       </w:r>
     </w:p>
     <w:p>
@@ -8971,15 +8749,7 @@
     </w:p>
     <w:p>
       <w:r>
-        <w:t xml:space="preserve">By </w:t>
-      </w:r>
-      <w:proofErr w:type="gramStart"/>
-      <w:r>
-        <w:t>definition</w:t>
-      </w:r>
-      <w:proofErr w:type="gramEnd"/>
-      <w:r>
-        <w:t xml:space="preserve"> a Locator form URI contains an </w:t>
+        <w:t xml:space="preserve">By definition a Locator form URI contains an </w:t>
       </w:r>
       <w:r>
         <w:rPr>
@@ -9045,13 +8815,8 @@
       <w:r>
         <w:t>&lt;include=</w:t>
       </w:r>
-      <w:proofErr w:type="gramStart"/>
-      <w:r>
-        <w:t>"..</w:t>
-      </w:r>
-      <w:proofErr w:type="gramEnd"/>
-      <w:r>
-        <w:t>\</w:t>
+      <w:r>
+        <w:t>"..\</w:t>
       </w:r>
       <w:r>
         <w:t>Examples\</w:t>
@@ -9342,13 +9107,8 @@
       <w:r>
         <w:t xml:space="preserve"> specifies that the Web Service Endpoint be the </w:t>
       </w:r>
-      <w:proofErr w:type="gramStart"/>
-      <w:r>
-        <w:t>Well Known</w:t>
-      </w:r>
-      <w:proofErr w:type="gramEnd"/>
-      <w:r>
-        <w:t xml:space="preserve"> Service </w:t>
+      <w:r>
+        <w:t xml:space="preserve">Well Known Service </w:t>
       </w:r>
       <w:r>
         <w:t>&lt;info="</w:t>
@@ -9951,15 +9711,7 @@
     </w:p>
     <w:p>
       <w:r>
-        <w:t xml:space="preserve">Since the use of </w:t>
-      </w:r>
-      <w:proofErr w:type="gramStart"/>
-      <w:r>
-        <w:t>512 bit</w:t>
-      </w:r>
-      <w:proofErr w:type="gramEnd"/>
-      <w:r>
-        <w:t xml:space="preserve"> fingerprints is impractical in the type of applications where fingerprints are generally used, </w:t>
+        <w:t xml:space="preserve">Since the use of 512 bit fingerprints is impractical in the type of applications where fingerprints are generally used, </w:t>
       </w:r>
       <w:r>
         <w:t>truncation is a practical necessity. The longer a fingerprint is, the less likely it is that a user will check every character. It is therefore important to consider carefully whether the security of an application depends on second pre-image resistance or collision resistance.</w:t>
@@ -9975,28 +9727,12 @@
     </w:p>
     <w:p>
       <w:r>
-        <w:t xml:space="preserve">For example, Alice generates keypairs until two are generated that have the same </w:t>
-      </w:r>
-      <w:proofErr w:type="gramStart"/>
-      <w:r>
-        <w:t>100 bit</w:t>
-      </w:r>
-      <w:proofErr w:type="gramEnd"/>
-      <w:r>
-        <w:t xml:space="preserve"> UDF presentation (typically 2^48 attempts). She registers one keypair with a merchant and the other with her bank. This allows Alice to create a payment instrument that will be accepted as valid by one and rejected by the other.</w:t>
-      </w:r>
-    </w:p>
-    <w:p>
-      <w:r>
-        <w:t xml:space="preserve">The ability to generate of two PKIX certificates with the same fingerprint and different certificate attributes raises </w:t>
-      </w:r>
-      <w:proofErr w:type="gramStart"/>
-      <w:r>
-        <w:t>very different</w:t>
-      </w:r>
-      <w:proofErr w:type="gramEnd"/>
-      <w:r>
-        <w:t xml:space="preserve"> and more serious security concerns. For example</w:t>
+        <w:t>For example, Alice generates keypairs until two are generated that have the same 100 bit UDF presentation (typically 2^48 attempts). She registers one keypair with a merchant and the other with her bank. This allows Alice to create a payment instrument that will be accepted as valid by one and rejected by the other.</w:t>
+      </w:r>
+    </w:p>
+    <w:p>
+      <w:r>
+        <w:t>The ability to generate of two PKIX certificates with the same fingerprint and different certificate attributes raises very different and more serious security concerns. For example</w:t>
       </w:r>
       <w:r>
         <w:t>,</w:t>
@@ -11467,13 +11203,8 @@
       <w:r>
         <w:t>&lt;include=</w:t>
       </w:r>
-      <w:proofErr w:type="gramStart"/>
-      <w:r>
-        <w:t>"..</w:t>
-      </w:r>
-      <w:proofErr w:type="gramEnd"/>
-      <w:r>
-        <w:t>\</w:t>
+      <w:r>
+        <w:t>"..\</w:t>
       </w:r>
       <w:r>
         <w:t>Examples\</w:t>
@@ -11523,15 +11254,7 @@
       </w:r>
       <w:proofErr w:type="spellEnd"/>
       <w:r>
-        <w:t xml:space="preserve">, Damian </w:t>
-      </w:r>
-      <w:proofErr w:type="gramStart"/>
-      <w:r>
-        <w:t>Weber</w:t>
-      </w:r>
-      <w:proofErr w:type="gramEnd"/>
-      <w:r>
-        <w:t xml:space="preserve"> and an anonymous member of the cryptography@metzdowd.com list for assisting in the compilation of the table of prime values.</w:t>
+        <w:t>, Damian Weber and an anonymous member of the cryptography@metzdowd.com list for assisting in the compilation of the table of prime values.</w:t>
       </w:r>
     </w:p>
     <w:p>
@@ -12010,15 +11733,7 @@
         <w:t xml:space="preserve">to be used to share </w:t>
       </w:r>
       <w:r>
-        <w:t xml:space="preserve">a </w:t>
-      </w:r>
-      <w:proofErr w:type="gramStart"/>
-      <w:r>
-        <w:t>128 bit</w:t>
-      </w:r>
-      <w:proofErr w:type="gramEnd"/>
-      <w:r>
-        <w:t xml:space="preserve"> value is 2</w:t>
+        <w:t>a 128 bit value is 2</w:t>
       </w:r>
       <w:r>
         <w:rPr>
@@ -12373,21 +12088,7 @@
         <w:rPr>
           <w:vertAlign w:val="subscript"/>
         </w:rPr>
-        <w:t>,</w:t>
-      </w:r>
-      <w:proofErr w:type="gramStart"/>
-      <w:r>
-        <w:rPr>
-          <w:vertAlign w:val="subscript"/>
-        </w:rPr>
-        <w:t xml:space="preserve"> ..</w:t>
-      </w:r>
-      <w:proofErr w:type="gramEnd"/>
-      <w:r>
-        <w:rPr>
-          <w:vertAlign w:val="subscript"/>
-        </w:rPr>
-        <w:t xml:space="preserve"> </w:t>
+        <w:t xml:space="preserve">, .. </w:t>
       </w:r>
       <w:r>
         <w:rPr>
@@ -12596,350 +12297,337 @@
         <w:t>,</w:t>
       </w:r>
       <w:r>
-        <w:t xml:space="preserve"> are the integers 0, 1,</w:t>
-      </w:r>
-      <w:proofErr w:type="gramStart"/>
-      <w:r>
-        <w:t xml:space="preserve"> ..</w:t>
-      </w:r>
-      <w:proofErr w:type="gramEnd"/>
+        <w:t xml:space="preserve"> are the integers 0, 1, .. </w:t>
+      </w:r>
+      <w:r>
+        <w:rPr>
+          <w:i/>
+        </w:rPr>
+        <w:t>n</w:t>
+      </w:r>
+      <w:r>
+        <w:t xml:space="preserve">-1, excluding </w:t>
+      </w:r>
+      <w:r>
+        <w:t xml:space="preserve">the value </w:t>
+      </w:r>
+      <w:r>
+        <w:rPr>
+          <w:i/>
+        </w:rPr>
+        <w:t>m</w:t>
+      </w:r>
+      <w:r>
+        <w:t>.</w:t>
+      </w:r>
+    </w:p>
+    <w:p>
+      <w:r>
+        <w:t>Th</w:t>
+      </w:r>
+      <w:r>
+        <w:t xml:space="preserve">ese can be used to compute </w:t>
+      </w:r>
+      <w:r>
+        <w:rPr>
+          <w:i/>
+        </w:rPr>
+        <w:t>f(x)</w:t>
+      </w:r>
+      <w:r>
+        <w:t xml:space="preserve"> as follows:</w:t>
+      </w:r>
+    </w:p>
+    <w:p>
+      <w:r>
+        <w:t xml:space="preserve">f(x) = </w:t>
+      </w:r>
+      <w:r>
+        <w:t>y</w:t>
+      </w:r>
+      <w:r>
+        <w:rPr>
+          <w:vertAlign w:val="subscript"/>
+        </w:rPr>
+        <w:t>0</w:t>
+      </w:r>
+      <w:r>
+        <w:t>l</w:t>
+      </w:r>
+      <w:r>
+        <w:rPr>
+          <w:vertAlign w:val="subscript"/>
+        </w:rPr>
+        <w:t>0</w:t>
+      </w:r>
+      <w:r>
+        <w:t xml:space="preserve"> + y</w:t>
+      </w:r>
+      <w:r>
+        <w:rPr>
+          <w:vertAlign w:val="subscript"/>
+        </w:rPr>
+        <w:t>1</w:t>
+      </w:r>
+      <w:r>
+        <w:t>l</w:t>
+      </w:r>
+      <w:r>
+        <w:rPr>
+          <w:vertAlign w:val="subscript"/>
+        </w:rPr>
+        <w:t>1</w:t>
+      </w:r>
+      <w:r>
+        <w:t xml:space="preserve"> + </w:t>
+      </w:r>
+      <w:r>
+        <w:t>…</w:t>
+      </w:r>
+      <w:r>
+        <w:t xml:space="preserve"> y</w:t>
+      </w:r>
+      <w:r>
+        <w:rPr>
+          <w:vertAlign w:val="subscript"/>
+        </w:rPr>
+        <w:t>n</w:t>
+      </w:r>
+      <w:r>
+        <w:rPr>
+          <w:vertAlign w:val="subscript"/>
+        </w:rPr>
+        <w:t>-1</w:t>
+      </w:r>
+      <w:r>
+        <w:t>l</w:t>
+      </w:r>
+      <w:r>
+        <w:rPr>
+          <w:vertAlign w:val="subscript"/>
+        </w:rPr>
+        <w:t>n</w:t>
+      </w:r>
+      <w:r>
+        <w:rPr>
+          <w:vertAlign w:val="subscript"/>
+        </w:rPr>
+        <w:t>-1</w:t>
+      </w:r>
+    </w:p>
+    <w:p>
+      <w:r>
+        <w:t xml:space="preserve">Since it is only the value of </w:t>
+      </w:r>
+      <w:r>
+        <w:rPr>
+          <w:i/>
+        </w:rPr>
+        <w:t>f(</w:t>
+      </w:r>
+      <w:r>
+        <w:rPr>
+          <w:i/>
+        </w:rPr>
+        <w:t>0</w:t>
+      </w:r>
+      <w:r>
+        <w:rPr>
+          <w:i/>
+        </w:rPr>
+        <w:t>)</w:t>
+      </w:r>
+      <w:r>
+        <w:t xml:space="preserve"> that we are interested in, we compute the </w:t>
+      </w:r>
+      <w:r>
+        <w:t xml:space="preserve">Lagrange basis for the value </w:t>
+      </w:r>
+      <w:r>
+        <w:rPr>
+          <w:i/>
+        </w:rPr>
+        <w:t>x</w:t>
+      </w:r>
       <w:r>
         <w:t xml:space="preserve"> </w:t>
       </w:r>
       <w:r>
-        <w:rPr>
-          <w:i/>
-        </w:rPr>
-        <w:t>n</w:t>
-      </w:r>
-      <w:r>
-        <w:t xml:space="preserve">-1, excluding </w:t>
-      </w:r>
-      <w:r>
-        <w:t xml:space="preserve">the value </w:t>
-      </w:r>
-      <w:r>
-        <w:rPr>
-          <w:i/>
+        <w:t>=</w:t>
+      </w:r>
+      <w:r>
+        <w:t xml:space="preserve"> </w:t>
+      </w:r>
+      <w:r>
+        <w:t>0</w:t>
+      </w:r>
+      <w:r>
+        <w:t>:</w:t>
+      </w:r>
+    </w:p>
+    <w:p>
+      <w:proofErr w:type="spellStart"/>
+      <w:r>
+        <w:t>l</w:t>
+      </w:r>
+      <w:r>
+        <w:t>z</w:t>
+      </w:r>
+      <w:r>
+        <w:rPr>
+          <w:vertAlign w:val="subscript"/>
         </w:rPr>
         <w:t>m</w:t>
       </w:r>
+      <w:proofErr w:type="spellEnd"/>
+      <w:r>
+        <w:t xml:space="preserve"> = ((x(m</w:t>
+      </w:r>
+      <w:r>
+        <w:rPr>
+          <w:vertAlign w:val="subscript"/>
+        </w:rPr>
+        <w:t>1</w:t>
+      </w:r>
+      <w:r>
+        <w:t>)) / (x(m) - x(m</w:t>
+      </w:r>
+      <w:r>
+        <w:rPr>
+          <w:vertAlign w:val="subscript"/>
+        </w:rPr>
+        <w:t>1</w:t>
+      </w:r>
+      <w:r>
+        <w:t>))) . ((x(m</w:t>
+      </w:r>
+      <w:r>
+        <w:rPr>
+          <w:vertAlign w:val="subscript"/>
+        </w:rPr>
+        <w:t>2</w:t>
+      </w:r>
+      <w:r>
+        <w:t>)) / (x(m) - x(m</w:t>
+      </w:r>
+      <w:r>
+        <w:rPr>
+          <w:vertAlign w:val="subscript"/>
+        </w:rPr>
+        <w:t>2</w:t>
+      </w:r>
+      <w:r>
+        <w:t>)))</w:t>
+      </w:r>
+    </w:p>
+    <w:p>
+      <w:r>
+        <w:t>Hence,</w:t>
+      </w:r>
+    </w:p>
+    <w:p>
+      <w:r>
+        <w:t>a</w:t>
+      </w:r>
+      <w:r>
+        <w:rPr>
+          <w:vertAlign w:val="subscript"/>
+        </w:rPr>
+        <w:t>0</w:t>
+      </w:r>
+      <w:r>
+        <w:t xml:space="preserve"> = f(</w:t>
+      </w:r>
+      <w:r>
+        <w:t>0</w:t>
+      </w:r>
+      <w:r>
+        <w:t>) = y</w:t>
+      </w:r>
+      <w:r>
+        <w:rPr>
+          <w:vertAlign w:val="subscript"/>
+        </w:rPr>
+        <w:t>0</w:t>
+      </w:r>
+      <w:r>
+        <w:t>l</w:t>
+      </w:r>
+      <w:r>
+        <w:t>z</w:t>
+      </w:r>
+      <w:r>
+        <w:rPr>
+          <w:vertAlign w:val="subscript"/>
+        </w:rPr>
+        <w:t>0</w:t>
+      </w:r>
+      <w:r>
+        <w:t xml:space="preserve"> + y</w:t>
+      </w:r>
+      <w:r>
+        <w:rPr>
+          <w:vertAlign w:val="subscript"/>
+        </w:rPr>
+        <w:t>1</w:t>
+      </w:r>
+      <w:r>
+        <w:t>l</w:t>
+      </w:r>
+      <w:r>
+        <w:t>z</w:t>
+      </w:r>
+      <w:r>
+        <w:rPr>
+          <w:vertAlign w:val="subscript"/>
+        </w:rPr>
+        <w:t>1</w:t>
+      </w:r>
+      <w:r>
+        <w:t xml:space="preserve"> + </w:t>
+      </w:r>
+      <w:r>
+        <w:t>…</w:t>
+      </w:r>
+      <w:r>
+        <w:t xml:space="preserve"> </w:t>
+      </w:r>
+      <w:r>
+        <w:t>y</w:t>
+      </w:r>
+      <w:r>
+        <w:rPr>
+          <w:vertAlign w:val="subscript"/>
+        </w:rPr>
+        <w:t>n-1</w:t>
+      </w:r>
+      <w:r>
+        <w:t>l</w:t>
+      </w:r>
+      <w:r>
+        <w:rPr>
+          <w:vertAlign w:val="subscript"/>
+        </w:rPr>
+        <w:t>n-1</w:t>
+      </w:r>
+    </w:p>
+    <w:p>
+      <w:r>
+        <w:t>The following C# code recovers the values</w:t>
+      </w:r>
       <w:r>
         <w:t>.</w:t>
       </w:r>
     </w:p>
     <w:p>
-      <w:r>
-        <w:t>Th</w:t>
-      </w:r>
-      <w:r>
-        <w:t xml:space="preserve">ese can be used to compute </w:t>
-      </w:r>
-      <w:r>
-        <w:rPr>
-          <w:i/>
-        </w:rPr>
-        <w:t>f(x)</w:t>
-      </w:r>
-      <w:r>
-        <w:t xml:space="preserve"> as follows:</w:t>
-      </w:r>
-    </w:p>
-    <w:p>
-      <w:r>
-        <w:t xml:space="preserve">f(x) = </w:t>
-      </w:r>
-      <w:r>
-        <w:t>y</w:t>
-      </w:r>
-      <w:r>
-        <w:rPr>
-          <w:vertAlign w:val="subscript"/>
-        </w:rPr>
-        <w:t>0</w:t>
-      </w:r>
-      <w:r>
-        <w:t>l</w:t>
-      </w:r>
-      <w:r>
-        <w:rPr>
-          <w:vertAlign w:val="subscript"/>
-        </w:rPr>
-        <w:t>0</w:t>
-      </w:r>
-      <w:r>
-        <w:t xml:space="preserve"> + y</w:t>
-      </w:r>
-      <w:r>
-        <w:rPr>
-          <w:vertAlign w:val="subscript"/>
-        </w:rPr>
-        <w:t>1</w:t>
-      </w:r>
-      <w:r>
-        <w:t>l</w:t>
-      </w:r>
-      <w:r>
-        <w:rPr>
-          <w:vertAlign w:val="subscript"/>
-        </w:rPr>
-        <w:t>1</w:t>
-      </w:r>
-      <w:r>
-        <w:t xml:space="preserve"> + </w:t>
-      </w:r>
-      <w:r>
-        <w:t>…</w:t>
-      </w:r>
-      <w:r>
-        <w:t xml:space="preserve"> y</w:t>
-      </w:r>
-      <w:r>
-        <w:rPr>
-          <w:vertAlign w:val="subscript"/>
-        </w:rPr>
-        <w:t>n</w:t>
-      </w:r>
-      <w:r>
-        <w:rPr>
-          <w:vertAlign w:val="subscript"/>
-        </w:rPr>
-        <w:t>-1</w:t>
-      </w:r>
-      <w:r>
-        <w:t>l</w:t>
-      </w:r>
-      <w:r>
-        <w:rPr>
-          <w:vertAlign w:val="subscript"/>
-        </w:rPr>
-        <w:t>n</w:t>
-      </w:r>
-      <w:r>
-        <w:rPr>
-          <w:vertAlign w:val="subscript"/>
-        </w:rPr>
-        <w:t>-1</w:t>
-      </w:r>
-    </w:p>
-    <w:p>
-      <w:r>
-        <w:t xml:space="preserve">Since it is only the value of </w:t>
-      </w:r>
-      <w:r>
-        <w:rPr>
-          <w:i/>
-        </w:rPr>
-        <w:t>f(</w:t>
-      </w:r>
-      <w:r>
-        <w:rPr>
-          <w:i/>
-        </w:rPr>
-        <w:t>0</w:t>
-      </w:r>
-      <w:r>
-        <w:rPr>
-          <w:i/>
-        </w:rPr>
-        <w:t>)</w:t>
-      </w:r>
-      <w:r>
-        <w:t xml:space="preserve"> that we are interested in, we compute the </w:t>
-      </w:r>
-      <w:r>
-        <w:t xml:space="preserve">Lagrange basis for the value </w:t>
-      </w:r>
-      <w:r>
-        <w:rPr>
-          <w:i/>
-        </w:rPr>
-        <w:t>x</w:t>
-      </w:r>
-      <w:r>
-        <w:t xml:space="preserve"> </w:t>
-      </w:r>
-      <w:r>
-        <w:t>=</w:t>
-      </w:r>
-      <w:r>
-        <w:t xml:space="preserve"> </w:t>
-      </w:r>
-      <w:r>
-        <w:t>0</w:t>
-      </w:r>
-      <w:r>
-        <w:t>:</w:t>
-      </w:r>
-    </w:p>
-    <w:p>
-      <w:proofErr w:type="spellStart"/>
-      <w:r>
-        <w:t>l</w:t>
-      </w:r>
-      <w:r>
-        <w:t>z</w:t>
-      </w:r>
-      <w:r>
-        <w:rPr>
-          <w:vertAlign w:val="subscript"/>
-        </w:rPr>
-        <w:t>m</w:t>
-      </w:r>
-      <w:proofErr w:type="spellEnd"/>
-      <w:r>
-        <w:t xml:space="preserve"> = ((x(m</w:t>
-      </w:r>
-      <w:r>
-        <w:rPr>
-          <w:vertAlign w:val="subscript"/>
-        </w:rPr>
-        <w:t>1</w:t>
-      </w:r>
-      <w:r>
-        <w:t>)) / (x(m) - x(m</w:t>
-      </w:r>
-      <w:r>
-        <w:rPr>
-          <w:vertAlign w:val="subscript"/>
-        </w:rPr>
-        <w:t>1</w:t>
-      </w:r>
-      <w:r>
-        <w:t>))) . ((x(m</w:t>
-      </w:r>
-      <w:r>
-        <w:rPr>
-          <w:vertAlign w:val="subscript"/>
-        </w:rPr>
-        <w:t>2</w:t>
-      </w:r>
-      <w:r>
-        <w:t>)) / (x(m) - x(m</w:t>
-      </w:r>
-      <w:r>
-        <w:rPr>
-          <w:vertAlign w:val="subscript"/>
-        </w:rPr>
-        <w:t>2</w:t>
-      </w:r>
-      <w:r>
-        <w:t>)))</w:t>
-      </w:r>
-    </w:p>
-    <w:p>
-      <w:r>
-        <w:t>Hence,</w:t>
-      </w:r>
-    </w:p>
-    <w:p>
-      <w:r>
-        <w:t>a</w:t>
-      </w:r>
-      <w:r>
-        <w:rPr>
-          <w:vertAlign w:val="subscript"/>
-        </w:rPr>
-        <w:t>0</w:t>
-      </w:r>
-      <w:r>
-        <w:t xml:space="preserve"> = f(</w:t>
-      </w:r>
-      <w:r>
-        <w:t>0</w:t>
-      </w:r>
-      <w:r>
-        <w:t>) = y</w:t>
-      </w:r>
-      <w:r>
-        <w:rPr>
-          <w:vertAlign w:val="subscript"/>
-        </w:rPr>
-        <w:t>0</w:t>
-      </w:r>
-      <w:r>
-        <w:t>l</w:t>
-      </w:r>
-      <w:r>
-        <w:t>z</w:t>
-      </w:r>
-      <w:r>
-        <w:rPr>
-          <w:vertAlign w:val="subscript"/>
-        </w:rPr>
-        <w:t>0</w:t>
-      </w:r>
-      <w:r>
-        <w:t xml:space="preserve"> + y</w:t>
-      </w:r>
-      <w:r>
-        <w:rPr>
-          <w:vertAlign w:val="subscript"/>
-        </w:rPr>
-        <w:t>1</w:t>
-      </w:r>
-      <w:r>
-        <w:t>l</w:t>
-      </w:r>
-      <w:r>
-        <w:t>z</w:t>
-      </w:r>
-      <w:r>
-        <w:rPr>
-          <w:vertAlign w:val="subscript"/>
-        </w:rPr>
-        <w:t>1</w:t>
-      </w:r>
-      <w:r>
-        <w:t xml:space="preserve"> + </w:t>
-      </w:r>
-      <w:r>
-        <w:t>…</w:t>
-      </w:r>
-      <w:r>
-        <w:t xml:space="preserve"> </w:t>
-      </w:r>
-      <w:r>
-        <w:t>y</w:t>
-      </w:r>
-      <w:r>
-        <w:rPr>
-          <w:vertAlign w:val="subscript"/>
-        </w:rPr>
-        <w:t>n-1</w:t>
-      </w:r>
-      <w:r>
-        <w:t>l</w:t>
-      </w:r>
-      <w:r>
-        <w:rPr>
-          <w:vertAlign w:val="subscript"/>
-        </w:rPr>
-        <w:t>n-1</w:t>
-      </w:r>
-    </w:p>
-    <w:p>
-      <w:r>
-        <w:t>The following C# code recovers the values</w:t>
-      </w:r>
-      <w:r>
-        <w:t>.</w:t>
-      </w:r>
-    </w:p>
-    <w:p>
       <w:pPr>
         <w:pStyle w:val="meta"/>
       </w:pPr>
       <w:r>
         <w:t>&lt;include=</w:t>
       </w:r>
-      <w:proofErr w:type="gramStart"/>
-      <w:r>
-        <w:t>"..</w:t>
-      </w:r>
-      <w:proofErr w:type="gramEnd"/>
-      <w:r>
-        <w:t>\</w:t>
+      <w:r>
+        <w:t>"..\</w:t>
       </w:r>
       <w:r>
         <w:t>Examples\</w:t>

</xml_diff>

<commit_message>
Fix trace collection bug
</commit_message>
<xml_diff>
--- a/Outputs/Documents/Word/hallambaker-mesh-2-udf.docx
+++ b/Outputs/Documents/Word/hallambaker-mesh-2-udf.docx
@@ -1,6 +1,6 @@
 
 <file path=word/document.xml><?xml version="1.0" encoding="utf-8"?>
-<w:document xmlns:wpc="http://schemas.microsoft.com/office/word/2010/wordprocessingCanvas" xmlns:cx="http://schemas.microsoft.com/office/drawing/2014/chartex" xmlns:cx1="http://schemas.microsoft.com/office/drawing/2015/9/8/chartex" xmlns:cx2="http://schemas.microsoft.com/office/drawing/2015/10/21/chartex" xmlns:cx3="http://schemas.microsoft.com/office/drawing/2016/5/9/chartex" xmlns:cx4="http://schemas.microsoft.com/office/drawing/2016/5/10/chartex" xmlns:cx5="http://schemas.microsoft.com/office/drawing/2016/5/11/chartex" xmlns:cx6="http://schemas.microsoft.com/office/drawing/2016/5/12/chartex" xmlns:cx7="http://schemas.microsoft.com/office/drawing/2016/5/13/chartex" xmlns:cx8="http://schemas.microsoft.com/office/drawing/2016/5/14/chartex" xmlns:mc="http://schemas.openxmlformats.org/markup-compatibility/2006" xmlns:aink="http://schemas.microsoft.com/office/drawing/2016/ink" xmlns:am3d="http://schemas.microsoft.com/office/drawing/2017/model3d" xmlns:o="urn:schemas-microsoft-com:office:office" xmlns:r="http://schemas.openxmlformats.org/officeDocument/2006/relationships" xmlns:m="http://schemas.openxmlformats.org/officeDocument/2006/math" xmlns:v="urn:schemas-microsoft-com:vml" xmlns:wp14="http://schemas.microsoft.com/office/word/2010/wordprocessingDrawing" xmlns:wp="http://schemas.openxmlformats.org/drawingml/2006/wordprocessingDrawing" xmlns:w10="urn:schemas-microsoft-com:office:word" xmlns:w="http://schemas.openxmlformats.org/wordprocessingml/2006/main" xmlns:w14="http://schemas.microsoft.com/office/word/2010/wordml" xmlns:w15="http://schemas.microsoft.com/office/word/2012/wordml" xmlns:w16cex="http://schemas.microsoft.com/office/word/2018/wordml/cex" xmlns:w16cid="http://schemas.microsoft.com/office/word/2016/wordml/cid" xmlns:w16="http://schemas.microsoft.com/office/word/2018/wordml" xmlns:w16se="http://schemas.microsoft.com/office/word/2015/wordml/symex" xmlns:wpg="http://schemas.microsoft.com/office/word/2010/wordprocessingGroup" xmlns:wpi="http://schemas.microsoft.com/office/word/2010/wordprocessingInk" xmlns:wne="http://schemas.microsoft.com/office/word/2006/wordml" xmlns:wps="http://schemas.microsoft.com/office/word/2010/wordprocessingShape" mc:Ignorable="w14 w15 w16se w16cid w16 w16cex wp14">
+<w:document xmlns:wpc="http://schemas.microsoft.com/office/word/2010/wordprocessingCanvas" xmlns:cx="http://schemas.microsoft.com/office/drawing/2014/chartex" xmlns:cx1="http://schemas.microsoft.com/office/drawing/2015/9/8/chartex" xmlns:cx2="http://schemas.microsoft.com/office/drawing/2015/10/21/chartex" xmlns:cx3="http://schemas.microsoft.com/office/drawing/2016/5/9/chartex" xmlns:cx4="http://schemas.microsoft.com/office/drawing/2016/5/10/chartex" xmlns:cx5="http://schemas.microsoft.com/office/drawing/2016/5/11/chartex" xmlns:cx6="http://schemas.microsoft.com/office/drawing/2016/5/12/chartex" xmlns:cx7="http://schemas.microsoft.com/office/drawing/2016/5/13/chartex" xmlns:cx8="http://schemas.microsoft.com/office/drawing/2016/5/14/chartex" xmlns:mc="http://schemas.openxmlformats.org/markup-compatibility/2006" xmlns:aink="http://schemas.microsoft.com/office/drawing/2016/ink" xmlns:am3d="http://schemas.microsoft.com/office/drawing/2017/model3d" xmlns:o="urn:schemas-microsoft-com:office:office" xmlns:r="http://schemas.openxmlformats.org/officeDocument/2006/relationships" xmlns:m="http://schemas.openxmlformats.org/officeDocument/2006/math" xmlns:v="urn:schemas-microsoft-com:vml" xmlns:wp14="http://schemas.microsoft.com/office/word/2010/wordprocessingDrawing" xmlns:wp="http://schemas.openxmlformats.org/drawingml/2006/wordprocessingDrawing" xmlns:w10="urn:schemas-microsoft-com:office:word" xmlns:w="http://schemas.openxmlformats.org/wordprocessingml/2006/main" xmlns:w14="http://schemas.microsoft.com/office/word/2010/wordml" xmlns:w15="http://schemas.microsoft.com/office/word/2012/wordml" xmlns:w16cex="http://schemas.microsoft.com/office/word/2018/wordml/cex" xmlns:w16cid="http://schemas.microsoft.com/office/word/2016/wordml/cid" xmlns:w16="http://schemas.microsoft.com/office/word/2018/wordml" xmlns:w16sdtdh="http://schemas.microsoft.com/office/word/2020/wordml/sdtdatahash" xmlns:w16se="http://schemas.microsoft.com/office/word/2015/wordml/symex" xmlns:wpg="http://schemas.microsoft.com/office/word/2010/wordprocessingGroup" xmlns:wpi="http://schemas.microsoft.com/office/word/2010/wordprocessingInk" xmlns:wne="http://schemas.microsoft.com/office/word/2006/wordml" xmlns:wps="http://schemas.microsoft.com/office/word/2010/wordprocessingShape" mc:Ignorable="w14 w15 w16se w16cid w16 w16cex w16sdtdh wp14">
   <w:body>
     <w:p>
       <w:pPr>
@@ -1308,1407 +1308,1429 @@
     </w:p>
     <w:p>
       <w:r>
-        <w:t xml:space="preserve">UDF locator form URIs presenting an </w:t>
+        <w:t xml:space="preserve">UDF locator form URIs presenting an Encryptor/Authenticator </w:t>
+      </w:r>
+      <w:r>
+        <w:t xml:space="preserve">type UDF provide a mechanism for identification, </w:t>
+      </w:r>
+      <w:proofErr w:type="gramStart"/>
+      <w:r>
+        <w:t>discovery</w:t>
+      </w:r>
+      <w:proofErr w:type="gramEnd"/>
+      <w:r>
+        <w:t xml:space="preserve"> and decryption of </w:t>
+      </w:r>
+      <w:r>
+        <w:t xml:space="preserve">encrypted content. </w:t>
+      </w:r>
+      <w:r>
+        <w:t xml:space="preserve">UDF locators of this type are </w:t>
+      </w:r>
+      <w:r>
+        <w:t>known as Encrypted/Authenticated Resource Locators (EARLs).</w:t>
+      </w:r>
+    </w:p>
+    <w:p>
+      <w:r>
+        <w:t xml:space="preserve">Regardless of the type of the embedded UDF, UDF locator form URIs are resolved by first </w:t>
+      </w:r>
+      <w:r>
+        <w:t>performing DNS Web Service Discovery to identify the Web Service Endpoint for the mmm-udf service at the specified domain.</w:t>
+      </w:r>
+    </w:p>
+    <w:p>
+      <w:pPr>
+        <w:rPr>
+          <w:u w:val="words"/>
+        </w:rPr>
+      </w:pPr>
+      <w:r>
+        <w:t xml:space="preserve">Resolution is completed by presenting the Content Digest Fingerprint of the </w:t>
+      </w:r>
+      <w:r>
+        <w:t xml:space="preserve">UDF value specified in the URI to the specified Web Service Endpoint </w:t>
+      </w:r>
+      <w:r>
+        <w:t>and performing a GET method request on the result.</w:t>
+      </w:r>
+    </w:p>
+    <w:p>
+      <w:r>
+        <w:t xml:space="preserve">For example,  </w:t>
+      </w:r>
+      <w:r>
+        <w:t>Alice subscribes to Example.com, a purveyor of cat and kitten images. The company generates paper and electronic invoices on a monthly basis.</w:t>
+      </w:r>
+    </w:p>
+    <w:p>
+      <w:pPr>
+        <w:pStyle w:val="meta"/>
+      </w:pPr>
+      <w:r>
+        <w:t>&lt;include=</w:t>
+      </w:r>
+      <w:r>
+        <w:t>"</w:t>
+      </w:r>
+      <w:r>
+        <w:t>..\</w:t>
+      </w:r>
+      <w:r>
+        <w:t>Examples\</w:t>
+      </w:r>
+      <w:r>
+        <w:t>UDFDigestEARL</w:t>
+      </w:r>
+      <w:r>
+        <w:t>.md</w:t>
+      </w:r>
+      <w:r>
+        <w:t>"</w:t>
+      </w:r>
+      <w:r>
+        <w:t>&gt;</w:t>
+      </w:r>
+    </w:p>
+    <w:p>
+      <w:r>
+        <w:t>The EARL is then rendered as a QR code:</w:t>
+      </w:r>
+    </w:p>
+    <w:p>
+      <w:pPr>
+        <w:pStyle w:val="meta"/>
+      </w:pPr>
+      <w:r>
+        <w:t>&lt;</w:t>
       </w:r>
       <w:proofErr w:type="spellStart"/>
       <w:r>
-        <w:t>Encryptor</w:t>
+        <w:t>figuresvg</w:t>
       </w:r>
       <w:proofErr w:type="spellEnd"/>
       <w:r>
-        <w:t xml:space="preserve">/Authenticator </w:t>
-      </w:r>
-      <w:r>
-        <w:t xml:space="preserve">type UDF provide a mechanism for identification, </w:t>
+        <w:t>="../Generated/</w:t>
+      </w:r>
+      <w:proofErr w:type="spellStart"/>
+      <w:r>
+        <w:t>UDFDigestEARLRAW</w:t>
+      </w:r>
+      <w:r>
+        <w:t>.svg</w:t>
+      </w:r>
+      <w:proofErr w:type="spellEnd"/>
+      <w:r>
+        <w:t>"</w:t>
+      </w:r>
+      <w:r>
+        <w:t xml:space="preserve"> width="200"</w:t>
+      </w:r>
+      <w:r>
+        <w:t>&gt;QR Code with embedded decryption and location key</w:t>
+      </w:r>
+    </w:p>
+    <w:p>
+      <w:r>
+        <w:t>A</w:t>
+      </w:r>
+      <w:r>
+        <w:t xml:space="preserve"> printable invoice containing the QR code </w:t>
+      </w:r>
+      <w:r>
+        <w:t>is now generated and sent to Alice.</w:t>
+      </w:r>
+    </w:p>
+    <w:p>
+      <w:r>
+        <w:t xml:space="preserve">When Alice receives the invoice, she can pay it by simply scanning the invoice </w:t>
+      </w:r>
+      <w:r>
+        <w:t>with a device that recognizes at least one of the invoice formats supported by Example.com</w:t>
+      </w:r>
+      <w:r>
+        <w:t>.</w:t>
+      </w:r>
+    </w:p>
+    <w:p>
+      <w:pPr>
+        <w:pStyle w:val="meta"/>
+      </w:pPr>
+      <w:r>
+        <w:t>&lt;include=</w:t>
+      </w:r>
+      <w:r>
+        <w:t>"..\</w:t>
+      </w:r>
+      <w:r>
+        <w:t>Examples\</w:t>
+      </w:r>
+      <w:r>
+        <w:t>UDFDigestEARLLocator</w:t>
+      </w:r>
+      <w:r>
+        <w:t>.md</w:t>
+      </w:r>
+      <w:r>
+        <w:t>"</w:t>
+      </w:r>
+      <w:r>
+        <w:t>&gt;</w:t>
+      </w:r>
+    </w:p>
+    <w:p>
+      <w:r>
+        <w:t>Having established that Alice can read postal mail sent to a physical address and having delivered a secret to that address, th</w:t>
+      </w:r>
+      <w:r>
+        <w:t xml:space="preserve">is process might be extended </w:t>
+      </w:r>
+      <w:r>
+        <w:t xml:space="preserve">to </w:t>
+      </w:r>
+      <w:r>
+        <w:t xml:space="preserve">provide a means of automating the process of enrolment in electronic delivery of future invoices. </w:t>
+      </w:r>
+    </w:p>
+    <w:p>
+      <w:pPr>
+        <w:pStyle w:val="h2"/>
+      </w:pPr>
+      <w:r>
+        <w:t>S</w:t>
+      </w:r>
+      <w:r>
+        <w:t>ecure Internet Names</w:t>
+      </w:r>
+    </w:p>
+    <w:p>
+      <w:r>
+        <w:t xml:space="preserve">A SIN is an Internet Identifier that contains a UDF fingerprint of a </w:t>
+      </w:r>
+      <w:r>
+        <w:t>security policy document</w:t>
+      </w:r>
+      <w:r>
+        <w:t xml:space="preserve"> that may be used to verify the interpretation of the identifier.</w:t>
+      </w:r>
+      <w:r>
+        <w:t xml:space="preserve"> This permits </w:t>
+      </w:r>
+      <w:r>
+        <w:t xml:space="preserve">traditional forms of Internet address such as URIs and RFC822 email addresses to </w:t>
+      </w:r>
+      <w:r>
+        <w:t xml:space="preserve">be used to express </w:t>
+      </w:r>
+      <w:r>
+        <w:t xml:space="preserve">a trusted address that is independent of any </w:t>
+      </w:r>
+      <w:r>
+        <w:t xml:space="preserve">trusted </w:t>
+      </w:r>
+      <w:r>
+        <w:t>third part</w:t>
+      </w:r>
+      <w:r>
+        <w:t>y</w:t>
+      </w:r>
+      <w:r>
+        <w:t>.</w:t>
+      </w:r>
+    </w:p>
+    <w:p>
+      <w:r>
+        <w:t>This document only describes the syntax and interpretation of the identifiers themselves. The means by which the security polic</w:t>
+      </w:r>
+      <w:r>
+        <w:t xml:space="preserve">y documents bound to an address govern interpretation of the name is discussed separately in </w:t>
+      </w:r>
+      <w:r>
+        <w:rPr>
+          <w:highlight w:val="white"/>
+        </w:rPr>
+        <w:t>&lt;info="draft-hallambaker-mesh-</w:t>
+      </w:r>
+      <w:r>
+        <w:rPr>
+          <w:highlight w:val="white"/>
+        </w:rPr>
+        <w:t>trust</w:t>
+      </w:r>
+      <w:r>
+        <w:rPr>
+          <w:highlight w:val="white"/>
+        </w:rPr>
+        <w:t>"/&gt;</w:t>
+      </w:r>
+      <w:r>
+        <w:t>.</w:t>
+      </w:r>
+    </w:p>
+    <w:p>
+      <w:pPr>
+        <w:pStyle w:val="meta"/>
+      </w:pPr>
+      <w:r>
+        <w:t>&lt;include=</w:t>
+      </w:r>
+      <w:r>
+        <w:t>"</w:t>
+      </w:r>
+      <w:r>
+        <w:t>..\</w:t>
+      </w:r>
+      <w:r>
+        <w:t>Examples\</w:t>
+      </w:r>
+      <w:r>
+        <w:t>UDFSin</w:t>
+      </w:r>
+      <w:r>
+        <w:t>.md</w:t>
+      </w:r>
+      <w:r>
+        <w:t>"</w:t>
+      </w:r>
+      <w:r>
+        <w:t>&gt;</w:t>
+      </w:r>
+    </w:p>
+    <w:p>
+      <w:r>
+        <w:t>All three forms of the address are valid RFC822 addresses and may be used in a legacy email client, stored in an address book application, etc. But the ability of a legacy client to make use of the address differs. Addresses of the first type may always be used. Addresses of the second type may only be used if an appropriate MX record is provisioned. Addresses of the third type will always fail unless the resolver understands that it is a SIN requiring special processing.</w:t>
+      </w:r>
+    </w:p>
+    <w:p>
+      <w:r>
+        <w:t>These rules allow Bob to send email to Alice with either ‘best effort’ security or mandatory security as the circumstances demand.</w:t>
+      </w:r>
+    </w:p>
+    <w:p>
+      <w:pPr>
+        <w:pStyle w:val="h1"/>
+      </w:pPr>
+      <w:r>
+        <w:t>Definitions</w:t>
+      </w:r>
+    </w:p>
+    <w:p>
+      <w:pPr>
+        <w:rPr>
+          <w:highlight w:val="white"/>
+        </w:rPr>
+      </w:pPr>
+      <w:r>
+        <w:rPr>
+          <w:highlight w:val="white"/>
+        </w:rPr>
+        <w:t>This section presents the related specifications and standard, the terms that are used as terms of art within the documents and the terms used as requirements language.</w:t>
+      </w:r>
+    </w:p>
+    <w:p>
+      <w:pPr>
+        <w:pStyle w:val="h2"/>
+      </w:pPr>
+      <w:r>
+        <w:t>Requirements Language</w:t>
+      </w:r>
+    </w:p>
+    <w:p>
+      <w:r>
+        <w:t xml:space="preserve">The key words "MUST", "MUST NOT", "REQUIRED", "SHALL", "SHALL NOT", "SHOULD", "SHOULD NOT", "RECOMMENDED", "MAY", and "OPTIONAL" in this document are to be interpreted as </w:t>
+      </w:r>
+      <w:r>
+        <w:t xml:space="preserve">described in </w:t>
+      </w:r>
+      <w:r>
+        <w:t>&lt;norm="RFC2119"/&gt;.</w:t>
+      </w:r>
+    </w:p>
+    <w:p>
+      <w:pPr>
+        <w:pStyle w:val="h2"/>
+        <w:rPr>
+          <w:highlight w:val="white"/>
+        </w:rPr>
+      </w:pPr>
+      <w:r>
+        <w:rPr>
+          <w:highlight w:val="white"/>
+        </w:rPr>
+        <w:t>Defined Terms</w:t>
+      </w:r>
+    </w:p>
+    <w:p>
+      <w:pPr>
+        <w:pStyle w:val="dt"/>
+      </w:pPr>
+      <w:r>
+        <w:t>Cryptographic Digest Function</w:t>
+      </w:r>
+    </w:p>
+    <w:p>
+      <w:pPr>
+        <w:pStyle w:val="dd"/>
+      </w:pPr>
+      <w:r>
+        <w:t xml:space="preserve">A hash function that has the properties required for use as a cryptographic hash function. These include collision resistance, first pre-image resistance and second pre-image resistance. </w:t>
+      </w:r>
+    </w:p>
+    <w:p>
+      <w:pPr>
+        <w:pStyle w:val="dt"/>
+      </w:pPr>
+      <w:r>
+        <w:t>Content Type</w:t>
+      </w:r>
+    </w:p>
+    <w:p>
+      <w:pPr>
+        <w:pStyle w:val="dd"/>
+      </w:pPr>
+      <w:r>
+        <w:t>An identifier indicating how a Data Value is to be interpreted as specified in the IANA registry Media Types.</w:t>
+      </w:r>
+    </w:p>
+    <w:p>
+      <w:pPr>
+        <w:pStyle w:val="dt"/>
+      </w:pPr>
+      <w:r>
+        <w:t>Commitment</w:t>
+      </w:r>
+    </w:p>
+    <w:p>
+      <w:pPr>
+        <w:pStyle w:val="dd"/>
+      </w:pPr>
+      <w:r>
+        <w:t>A</w:t>
+      </w:r>
+      <w:r>
+        <w:t xml:space="preserve"> cryptographic primitive that allows one to commit to a chosen value while keeping it hidden to others, with the ability to reveal the committed value later.</w:t>
+      </w:r>
+    </w:p>
+    <w:p>
+      <w:pPr>
+        <w:pStyle w:val="dt"/>
+      </w:pPr>
+      <w:r>
+        <w:t>Data</w:t>
+      </w:r>
+      <w:r>
+        <w:t xml:space="preserve"> Value</w:t>
+      </w:r>
+    </w:p>
+    <w:p>
+      <w:pPr>
+        <w:pStyle w:val="dd"/>
+      </w:pPr>
+      <w:r>
+        <w:t>The binary octet stream that is the input to the digest function used to calculate a digest value.</w:t>
+      </w:r>
+    </w:p>
+    <w:p>
+      <w:pPr>
+        <w:pStyle w:val="dt"/>
+      </w:pPr>
+      <w:r>
+        <w:t>Data Object</w:t>
+      </w:r>
+    </w:p>
+    <w:p>
+      <w:pPr>
+        <w:pStyle w:val="dd"/>
+      </w:pPr>
+      <w:r>
+        <w:t>A Data Value and its associated Content Type</w:t>
+      </w:r>
+    </w:p>
+    <w:p>
+      <w:pPr>
+        <w:pStyle w:val="dt"/>
+      </w:pPr>
+      <w:r>
+        <w:t>Digest</w:t>
+      </w:r>
+      <w:r>
+        <w:t xml:space="preserve"> Algorithm</w:t>
+      </w:r>
+    </w:p>
+    <w:p>
+      <w:pPr>
+        <w:pStyle w:val="dd"/>
+      </w:pPr>
+      <w:r>
+        <w:t>A synonym for Cryptographic Digest Function</w:t>
+      </w:r>
+    </w:p>
+    <w:p>
+      <w:pPr>
+        <w:pStyle w:val="dt"/>
+      </w:pPr>
+      <w:r>
+        <w:t>Digest Value</w:t>
+      </w:r>
+    </w:p>
+    <w:p>
+      <w:pPr>
+        <w:pStyle w:val="dd"/>
+      </w:pPr>
+      <w:r>
+        <w:t>The output of a Cryptographic Digest Function</w:t>
+      </w:r>
+    </w:p>
+    <w:p>
+      <w:pPr>
+        <w:pStyle w:val="dt"/>
+      </w:pPr>
+      <w:r>
+        <w:t>Data Digest Value</w:t>
+      </w:r>
+    </w:p>
+    <w:p>
+      <w:pPr>
+        <w:pStyle w:val="dd"/>
+      </w:pPr>
+      <w:r>
+        <w:t>The output of a Cryptographic Digest Function for a given Data Value input.</w:t>
+      </w:r>
+    </w:p>
+    <w:p>
+      <w:pPr>
+        <w:pStyle w:val="dt"/>
+      </w:pPr>
+      <w:r>
+        <w:t>Fingerprint</w:t>
+      </w:r>
+    </w:p>
+    <w:p>
+      <w:pPr>
+        <w:pStyle w:val="dd"/>
+      </w:pPr>
+      <w:r>
+        <w:t>A presentation of the digest value of a data value or data object.</w:t>
+      </w:r>
+    </w:p>
+    <w:p>
+      <w:pPr>
+        <w:pStyle w:val="dt"/>
+      </w:pPr>
+      <w:r>
+        <w:t>Fingerprint Presentation</w:t>
+      </w:r>
+    </w:p>
+    <w:p>
+      <w:pPr>
+        <w:pStyle w:val="dd"/>
+      </w:pPr>
+      <w:r>
+        <w:t xml:space="preserve">The representation of at least some part of a fingerprint value in human or </w:t>
+      </w:r>
+      <w:r>
+        <w:t>machine-readable</w:t>
+      </w:r>
+      <w:r>
+        <w:t xml:space="preserve"> form.</w:t>
+      </w:r>
+    </w:p>
+    <w:p>
+      <w:pPr>
+        <w:pStyle w:val="dt"/>
+      </w:pPr>
+      <w:r>
+        <w:t>Fingerprint Improvement</w:t>
+      </w:r>
+    </w:p>
+    <w:p>
+      <w:pPr>
+        <w:pStyle w:val="dd"/>
+      </w:pPr>
+      <w:r>
+        <w:t>The practice of recording a higher precision presentation of a fingerprint on successful validation.</w:t>
+      </w:r>
+    </w:p>
+    <w:p>
+      <w:pPr>
+        <w:pStyle w:val="dt"/>
+      </w:pPr>
+      <w:r>
+        <w:t>Fingerprint Work Hardening</w:t>
+      </w:r>
+    </w:p>
+    <w:p>
+      <w:pPr>
+        <w:pStyle w:val="dd"/>
+      </w:pPr>
+      <w:r>
+        <w:t>The practice of generating a sequence of fingerprints until one is found that matches criteria that permit a compressed presentation form to be used. The compressed fingerprint thus being shorter than but presenting the same work factor as an uncompressed one.</w:t>
+      </w:r>
+    </w:p>
+    <w:p>
+      <w:pPr>
+        <w:pStyle w:val="dt"/>
+      </w:pPr>
+      <w:r>
+        <w:t>Hash</w:t>
+      </w:r>
+    </w:p>
+    <w:p>
+      <w:pPr>
+        <w:pStyle w:val="dd"/>
+      </w:pPr>
+      <w:r>
+        <w:t>A</w:t>
+      </w:r>
+      <w:r>
+        <w:t xml:space="preserve"> function whic</w:t>
+      </w:r>
+      <w:r>
+        <w:t xml:space="preserve">h takes an input </w:t>
+      </w:r>
+      <w:r>
+        <w:t>and returns a fixed-size</w:t>
+      </w:r>
+      <w:r>
+        <w:t xml:space="preserve"> output. Ideally, the output of a hash function is unbiased and not correlated to the outputs returned to similar inputs in any predictable fashion. </w:t>
+      </w:r>
+    </w:p>
+    <w:p>
+      <w:pPr>
+        <w:pStyle w:val="dt"/>
+      </w:pPr>
+      <w:r>
+        <w:t>Precision</w:t>
+      </w:r>
+    </w:p>
+    <w:p>
+      <w:pPr>
+        <w:pStyle w:val="dd"/>
+      </w:pPr>
+      <w:r>
+        <w:t xml:space="preserve">The number of significant bits </w:t>
+      </w:r>
+      <w:r>
+        <w:t>provided by a Fingerprint Presentation.</w:t>
+      </w:r>
+    </w:p>
+    <w:p>
+      <w:pPr>
+        <w:pStyle w:val="dt"/>
+      </w:pPr>
+      <w:r>
+        <w:t>Work Factor</w:t>
+      </w:r>
+    </w:p>
+    <w:p>
+      <w:pPr>
+        <w:pStyle w:val="dd"/>
+      </w:pPr>
+      <w:r>
+        <w:t>A measure of the computational effort required to perform an attack against some security property.</w:t>
+      </w:r>
+    </w:p>
+    <w:p>
+      <w:pPr>
+        <w:pStyle w:val="h2"/>
+      </w:pPr>
+      <w:r>
+        <w:t>Related Specifications</w:t>
+      </w:r>
+    </w:p>
+    <w:p>
+      <w:r>
+        <w:t>This specification makes use of Base32 &lt;norm="RFC4648"/&gt; encoding, SHA-2 &lt;norm="SHA-2"/&gt; and SHA-3 &lt;norm="SHA-3"/&gt; digest functions</w:t>
+      </w:r>
+      <w:r>
+        <w:t xml:space="preserve"> in the </w:t>
+      </w:r>
+      <w:r>
+        <w:t>derivation</w:t>
+      </w:r>
+      <w:r>
+        <w:t xml:space="preserve"> of basic fingerprints. </w:t>
+      </w:r>
+      <w:r>
+        <w:t xml:space="preserve">The derivation of keyed fingerprints additionally requires the use of the HMAC </w:t>
+      </w:r>
+      <w:r>
+        <w:t xml:space="preserve">&lt;norm="RFC2014"/&gt; </w:t>
+      </w:r>
+      <w:r>
+        <w:t xml:space="preserve">and </w:t>
+      </w:r>
+      <w:r>
+        <w:t>HKDF &lt;norm="RFC</w:t>
+      </w:r>
+      <w:r>
+        <w:t>5869</w:t>
+      </w:r>
+      <w:r>
+        <w:t>"/&gt; functions.</w:t>
+      </w:r>
+    </w:p>
+    <w:p>
+      <w:r>
+        <w:t>Resolution o</w:t>
+      </w:r>
+      <w:r>
+        <w:t xml:space="preserve">f UDF URI Locators makes use of </w:t>
+      </w:r>
+      <w:r>
+        <w:t>DNS Web Service Discovery</w:t>
+      </w:r>
+      <w:r>
+        <w:t xml:space="preserve"> &lt;norm="</w:t>
+      </w:r>
+      <w:r>
+        <w:rPr>
+          <w:highlight w:val="white"/>
+        </w:rPr>
+        <w:t>draft-hallambaker-</w:t>
+      </w:r>
+      <w:r>
+        <w:rPr>
+          <w:highlight w:val="white"/>
+        </w:rPr>
+        <w:t>web-service-discovery</w:t>
+      </w:r>
+      <w:r>
+        <w:t>"/&gt;</w:t>
+      </w:r>
+      <w:r>
+        <w:t>.</w:t>
+      </w:r>
+    </w:p>
+    <w:p>
+      <w:pPr>
+        <w:pStyle w:val="h2"/>
+      </w:pPr>
+      <w:r>
+        <w:t>Implementation Status</w:t>
+      </w:r>
+    </w:p>
+    <w:p>
+      <w:r>
+        <w:rPr>
+          <w:highlight w:val="white"/>
+        </w:rPr>
+        <w:t>The implementation status of the reference code base is described in the companion document &lt;info="draft-hallambaker-mesh-developer"/&gt;</w:t>
+      </w:r>
+      <w:r>
+        <w:t>.</w:t>
+      </w:r>
+    </w:p>
+    <w:p>
+      <w:pPr>
+        <w:pStyle w:val="h1"/>
+      </w:pPr>
+      <w:r>
+        <w:t>Architecture</w:t>
+      </w:r>
+    </w:p>
+    <w:p>
+      <w:r>
+        <w:t xml:space="preserve">A Uniform </w:t>
+      </w:r>
+      <w:r>
+        <w:t xml:space="preserve">Data Fingerprint </w:t>
+      </w:r>
+      <w:r>
+        <w:t xml:space="preserve">(UDF) </w:t>
+      </w:r>
+      <w:r>
+        <w:t>is a presentation o</w:t>
+      </w:r>
+      <w:r>
+        <w:t>f</w:t>
+      </w:r>
+      <w:r>
+        <w:t xml:space="preserve"> a </w:t>
+      </w:r>
+      <w:r>
+        <w:t>UDF Binary Data Sequence</w:t>
+      </w:r>
+      <w:r>
+        <w:t>.</w:t>
+      </w:r>
+    </w:p>
+    <w:p>
+      <w:r>
+        <w:t xml:space="preserve">This document specifies seven </w:t>
+      </w:r>
+      <w:r>
+        <w:t>UDF Binary Data Sequence types and one presentation.</w:t>
+      </w:r>
+    </w:p>
+    <w:p>
+      <w:r>
+        <w:t xml:space="preserve">The first octet of a UDF Binary Data Sequence identifies the UDF type and is referred to as the </w:t>
+      </w:r>
+      <w:r>
+        <w:t xml:space="preserve">Type identifier. </w:t>
+      </w:r>
+    </w:p>
+    <w:p>
+      <w:r>
+        <w:t xml:space="preserve">UDF Binary Data Sequence types </w:t>
+      </w:r>
+      <w:r>
+        <w:t xml:space="preserve">are either fixed length or variable length. A </w:t>
+      </w:r>
+      <w:r>
+        <w:t>variable length Binary Data Sequence</w:t>
+      </w:r>
+      <w:r>
+        <w:t xml:space="preserve"> </w:t>
+      </w:r>
+      <w:r>
+        <w:t>MUST</w:t>
+      </w:r>
+      <w:r>
+        <w:t xml:space="preserve"> be truncated </w:t>
+      </w:r>
+      <w:r>
+        <w:t>for presentation</w:t>
+      </w:r>
+      <w:r>
+        <w:t xml:space="preserve">. </w:t>
+      </w:r>
+      <w:r>
+        <w:t>Fixed length Binary Data Sequences MUST not be truncated.</w:t>
+      </w:r>
+    </w:p>
+    <w:p>
+      <w:pPr>
+        <w:pStyle w:val="h2"/>
+      </w:pPr>
+      <w:r>
+        <w:t xml:space="preserve">Base32 </w:t>
+      </w:r>
+      <w:r>
+        <w:t>Presentation</w:t>
+      </w:r>
+    </w:p>
+    <w:p>
+      <w:r>
+        <w:t xml:space="preserve">The default UDF presentation is </w:t>
+      </w:r>
+      <w:r>
+        <w:t xml:space="preserve">Base32 Presentation. </w:t>
+      </w:r>
+    </w:p>
+    <w:p>
+      <w:r>
+        <w:t>Variable length Binary Data Sequences are truncated to</w:t>
+      </w:r>
+      <w:r>
+        <w:t xml:space="preserve"> an</w:t>
+      </w:r>
+      <w:r>
+        <w:t xml:space="preserve"> </w:t>
+      </w:r>
+      <w:r>
+        <w:t xml:space="preserve">integer multiple of 20 bits that </w:t>
+      </w:r>
+      <w:r>
+        <w:t>provide</w:t>
+      </w:r>
+      <w:r>
+        <w:t>s</w:t>
+      </w:r>
+      <w:r>
+        <w:t xml:space="preserve"> the desired </w:t>
+      </w:r>
+      <w:r>
+        <w:t xml:space="preserve">precision </w:t>
+      </w:r>
+      <w:r>
+        <w:t>before</w:t>
+      </w:r>
+      <w:r>
+        <w:t xml:space="preserve"> </w:t>
+      </w:r>
+      <w:r>
+        <w:t>conversion</w:t>
+      </w:r>
+      <w:r>
+        <w:t xml:space="preserve"> to Base32 form. </w:t>
+      </w:r>
+    </w:p>
+    <w:p>
+      <w:r>
+        <w:t>Fixed length Binary Data Sequences are converted to Base32 form without truncation.</w:t>
+      </w:r>
+    </w:p>
+    <w:p>
+      <w:r>
+        <w:t xml:space="preserve">After conversion to Base32 form, </w:t>
+      </w:r>
+      <w:r>
+        <w:t xml:space="preserve">dash ‘-‘ </w:t>
+      </w:r>
+      <w:r>
+        <w:t xml:space="preserve">characters are inserted </w:t>
+      </w:r>
+      <w:r>
+        <w:t>between groups of 4 characters to aid reading</w:t>
+      </w:r>
+      <w:r>
+        <w:t>.</w:t>
+      </w:r>
+      <w:r>
+        <w:t xml:space="preserve"> </w:t>
+      </w:r>
+      <w:r>
+        <w:t>This representation improves the accuracy of both data entry and verification.</w:t>
+      </w:r>
+    </w:p>
+    <w:p>
+      <w:pPr>
+        <w:pStyle w:val="h3"/>
+      </w:pPr>
+      <w:r>
+        <w:t>Precision</w:t>
+      </w:r>
+      <w:r>
+        <w:t xml:space="preserve"> Improvement</w:t>
+      </w:r>
+    </w:p>
+    <w:p>
+      <w:r>
+        <w:t xml:space="preserve">Precision </w:t>
+      </w:r>
+      <w:r>
+        <w:t xml:space="preserve">improvement is the practice of using a </w:t>
+      </w:r>
+      <w:r>
+        <w:t>high</w:t>
+      </w:r>
+      <w:r>
+        <w:t xml:space="preserve"> precision UDF (e.g. </w:t>
+      </w:r>
+      <w:r>
+        <w:t>26</w:t>
+      </w:r>
+      <w:r>
+        <w:t xml:space="preserve">0 bits) </w:t>
+      </w:r>
+      <w:r>
+        <w:t>calculated from</w:t>
+      </w:r>
+      <w:r>
+        <w:t xml:space="preserve"> </w:t>
+      </w:r>
+      <w:r>
+        <w:t xml:space="preserve">content data </w:t>
+      </w:r>
+      <w:r>
+        <w:t xml:space="preserve">that has been validated </w:t>
+      </w:r>
+      <w:r>
+        <w:t>according to a lower precision UDF (e.g. 120 bits).</w:t>
+      </w:r>
+    </w:p>
+    <w:p>
+      <w:r>
+        <w:t xml:space="preserve">This allows a lower precision UDF to be used </w:t>
+      </w:r>
+      <w:r>
+        <w:t xml:space="preserve">in a </w:t>
+      </w:r>
+      <w:r>
+        <w:t xml:space="preserve">medium such as a business card where space is constrained </w:t>
+      </w:r>
+      <w:r>
+        <w:t>without compromising subsequent uses.</w:t>
+      </w:r>
+    </w:p>
+    <w:p>
+      <w:r>
+        <w:t xml:space="preserve">Applications SHOULD </w:t>
+      </w:r>
+      <w:r>
+        <w:t>make</w:t>
+      </w:r>
+      <w:r>
+        <w:t xml:space="preserve"> use of precision improvement wherever possible.</w:t>
+      </w:r>
+    </w:p>
+    <w:p>
+      <w:pPr>
+        <w:pStyle w:val="h2"/>
+      </w:pPr>
+      <w:r>
+        <w:t>Type Identifier</w:t>
+      </w:r>
+    </w:p>
+    <w:p>
+      <w:r>
+        <w:t xml:space="preserve">A Version Identifier consists of a single byte. </w:t>
+      </w:r>
+    </w:p>
+    <w:p>
+      <w:r>
+        <w:t xml:space="preserve">The byte codes have been chosen so </w:t>
+      </w:r>
+      <w:r>
+        <w:t xml:space="preserve">that the first character of the Base32 presentation of the UDF provides a mnemonic for its </w:t>
+      </w:r>
+      <w:r>
+        <w:t xml:space="preserve">type. A SHA-2 fingerprint UDF will always have M (for Merkle </w:t>
+      </w:r>
+      <w:proofErr w:type="spellStart"/>
+      <w:r>
+        <w:t>Damgard</w:t>
+      </w:r>
+      <w:proofErr w:type="spellEnd"/>
+      <w:r>
+        <w:t>)</w:t>
+      </w:r>
+      <w:r>
+        <w:t xml:space="preserve"> as the initial letter,</w:t>
+      </w:r>
+      <w:r>
+        <w:t xml:space="preserve"> a SHA-3 fingerprint UDF will always have </w:t>
+      </w:r>
+      <w:r>
+        <w:t>K (for Keccak) as the initial letter, and so on.</w:t>
+      </w:r>
+    </w:p>
+    <w:p>
+      <w:r>
+        <w:t>The following version identifiers are specified in this document:</w:t>
+      </w:r>
+    </w:p>
+    <w:p>
+      <w:pPr>
+        <w:pStyle w:val="meta"/>
+      </w:pPr>
+      <w:r>
+        <w:t>&lt;include="..\</w:t>
+      </w:r>
+      <w:r>
+        <w:t>Generated</w:t>
+      </w:r>
+      <w:r>
+        <w:t>\</w:t>
+      </w:r>
+      <w:r>
+        <w:t>UDFConstants</w:t>
+      </w:r>
+      <w:r>
+        <w:t>TypeIdentifier.md"&gt;</w:t>
+      </w:r>
+    </w:p>
+    <w:p>
+      <w:pPr>
+        <w:pStyle w:val="h2"/>
+      </w:pPr>
+      <w:r>
+        <w:t xml:space="preserve">Content Type </w:t>
+      </w:r>
+      <w:r>
+        <w:t>Identifier</w:t>
+      </w:r>
+    </w:p>
+    <w:p>
+      <w:r>
+        <w:t xml:space="preserve">A secure cryptographic digest algorithm provides a unique digest value that is probabilistically unique for a particular byte sequence but does not fix the context in which a byte sequence is interpreted. While such ambiguity may be tolerated in a fingerprint format designed for a single specific field of use, it is not acceptable in a </w:t>
+      </w:r>
+      <w:r>
+        <w:t>general-purpose</w:t>
+      </w:r>
+      <w:r>
+        <w:t xml:space="preserve"> format.</w:t>
+      </w:r>
+    </w:p>
+    <w:p>
+      <w:r>
+        <w:t xml:space="preserve">For example, the SSH and OpenPGP applications both make use of fingerprints as identifiers for the public keys used but using different digest algorithms and data formats for representing the public key data. While no such vulnerability has been demonstrated to date, it is certainly conceivable that a crafty attacker might construct an SSH key in such a fashion that OpenPGP interprets the data in an insecure fashion. If the number of applications making use of fingerprint format that permits such substitutions is sufficiently large, the probability of a semantic substitution vulnerability being </w:t>
       </w:r>
       <w:proofErr w:type="gramStart"/>
       <w:r>
-        <w:t>discovery</w:t>
+        <w:t>possible</w:t>
       </w:r>
       <w:proofErr w:type="gramEnd"/>
       <w:r>
-        <w:t xml:space="preserve"> and decryption of </w:t>
-      </w:r>
-      <w:r>
-        <w:t xml:space="preserve">encrypted content. </w:t>
-      </w:r>
-      <w:r>
-        <w:t xml:space="preserve">UDF locators of this type are </w:t>
-      </w:r>
-      <w:r>
-        <w:t>known as Encrypted/Authenticated Resource Locators (EARLs).</w:t>
-      </w:r>
-    </w:p>
-    <w:p>
-      <w:r>
-        <w:t xml:space="preserve">Regardless of the type of the embedded UDF, UDF locator form URIs are resolved by first </w:t>
-      </w:r>
-      <w:r>
-        <w:t>performing DNS Web Service Discovery to identify the Web Service Endpoint for the mmm-udf service at the specified domain.</w:t>
-      </w:r>
-    </w:p>
-    <w:p>
-      <w:pPr>
-        <w:rPr>
-          <w:u w:val="words"/>
-        </w:rPr>
-      </w:pPr>
-      <w:r>
-        <w:t xml:space="preserve">Resolution is completed by presenting the Content Digest Fingerprint of the </w:t>
-      </w:r>
-      <w:r>
-        <w:t xml:space="preserve">UDF value specified in the URI to the specified Web Service Endpoint </w:t>
-      </w:r>
-      <w:r>
-        <w:t>and performing a GET method request on the result.</w:t>
-      </w:r>
-    </w:p>
-    <w:p>
-      <w:r>
-        <w:t xml:space="preserve">For example,  </w:t>
-      </w:r>
-      <w:r>
-        <w:t>Alice subscribes to Example.com, a purveyor of cat and kitten images. The company generates paper and electronic invoices on a monthly basis.</w:t>
-      </w:r>
-    </w:p>
-    <w:p>
-      <w:pPr>
-        <w:pStyle w:val="meta"/>
-      </w:pPr>
-      <w:r>
-        <w:t>&lt;include=</w:t>
-      </w:r>
-      <w:r>
-        <w:t>"</w:t>
-      </w:r>
-      <w:r>
-        <w:t>..\</w:t>
-      </w:r>
-      <w:r>
-        <w:t>Examples\</w:t>
-      </w:r>
-      <w:r>
-        <w:t>UDFDigestEARL</w:t>
-      </w:r>
-      <w:r>
-        <w:t>.md</w:t>
-      </w:r>
-      <w:r>
-        <w:t>"</w:t>
-      </w:r>
-      <w:r>
-        <w:t>&gt;</w:t>
-      </w:r>
-    </w:p>
-    <w:p>
-      <w:r>
-        <w:t>The EARL is then rendered as a QR code:</w:t>
-      </w:r>
-    </w:p>
-    <w:p>
-      <w:pPr>
-        <w:pStyle w:val="meta"/>
-      </w:pPr>
-      <w:r>
-        <w:t>&lt;</w:t>
+        <w:t xml:space="preserve"> becomes unacceptably large.</w:t>
+      </w:r>
+    </w:p>
+    <w:p>
+      <w:r>
+        <w:t>A simple control that defeats such attacks is to incorporate a content type identifier within the scope of the data input to the hash function.</w:t>
+      </w:r>
+    </w:p>
+    <w:p>
+      <w:pPr>
+        <w:pStyle w:val="h2"/>
+      </w:pPr>
+      <w:r>
+        <w:t>Truncation</w:t>
+      </w:r>
+    </w:p>
+    <w:p>
+      <w:r>
+        <w:t>Different applications of fingerprints demand different tradeoffs</w:t>
+      </w:r>
+      <w:r>
+        <w:t xml:space="preserve"> </w:t>
+      </w:r>
+      <w:r>
+        <w:t>between compactness of the representation and the number of</w:t>
+      </w:r>
+      <w:r>
+        <w:t xml:space="preserve"> </w:t>
+      </w:r>
+      <w:r>
+        <w:t>significant bits. A larger the number of significant bits reduces the</w:t>
+      </w:r>
+      <w:r>
+        <w:t xml:space="preserve"> </w:t>
+      </w:r>
+      <w:r>
+        <w:t>risk of collision but at a cost to convenience.</w:t>
+      </w:r>
+    </w:p>
+    <w:p>
+      <w:r>
+        <w:t>Modern cryptographic digest functions such as SHA-2 produce output</w:t>
+      </w:r>
+      <w:r>
+        <w:t xml:space="preserve"> </w:t>
+      </w:r>
+      <w:r>
+        <w:t>values of at least 256 bits in length. This is considerably larger</w:t>
+      </w:r>
+      <w:r>
+        <w:t xml:space="preserve"> </w:t>
+      </w:r>
+      <w:r>
+        <w:t>than most uses of fingerprints require and certainly greater than can</w:t>
+      </w:r>
+      <w:r>
+        <w:t xml:space="preserve"> </w:t>
+      </w:r>
+      <w:r>
+        <w:t>be represented in human readable form on a business card.</w:t>
+      </w:r>
+    </w:p>
+    <w:p>
+      <w:r>
+        <w:t>Since a strong cryptographic digest function produces an output value in which every bit in the input value affects every bit in the output value with equal probability, it follows that truncating the digest</w:t>
+      </w:r>
+      <w:r>
+        <w:t xml:space="preserve"> v</w:t>
+      </w:r>
+      <w:r>
+        <w:t>alue to produce a finger print is at least as strong as any other</w:t>
+      </w:r>
+      <w:r>
+        <w:t xml:space="preserve"> </w:t>
+      </w:r>
+      <w:r>
+        <w:t>mechanism if digest algorithm used is strong.</w:t>
+      </w:r>
+    </w:p>
+    <w:p>
+      <w:r>
+        <w:t>U</w:t>
+      </w:r>
+      <w:r>
+        <w:t>sing truncation to reduce the precision of the digest function has</w:t>
+      </w:r>
+      <w:r>
+        <w:t xml:space="preserve"> </w:t>
+      </w:r>
+      <w:r>
+        <w:t>the advantage that a lower precision fingerprint of some data content</w:t>
+      </w:r>
+      <w:r>
+        <w:t xml:space="preserve"> </w:t>
+      </w:r>
+      <w:r>
+        <w:t>is always a prefix of a higher prefix of the same content. This</w:t>
+      </w:r>
+      <w:r>
+        <w:t xml:space="preserve"> </w:t>
+      </w:r>
+      <w:r>
+        <w:t>allows higher precision fingerprints to be converted to a lower</w:t>
+      </w:r>
+      <w:r>
+        <w:t xml:space="preserve"> </w:t>
+      </w:r>
+      <w:r>
+        <w:t>precision without the need for special tools.</w:t>
+      </w:r>
+    </w:p>
+    <w:p>
+      <w:pPr>
+        <w:pStyle w:val="h3"/>
+      </w:pPr>
+      <w:r>
+        <w:t>Compres</w:t>
+      </w:r>
+      <w:r>
+        <w:t>sed presentation</w:t>
+      </w:r>
+    </w:p>
+    <w:p>
+      <w:r>
+        <w:t xml:space="preserve">The Content Digest UDF types make use of work factor compression. </w:t>
+      </w:r>
+      <w:r>
+        <w:t xml:space="preserve">Additional </w:t>
+      </w:r>
+      <w:r>
+        <w:t>type identifiers are used to indicate</w:t>
+      </w:r>
+      <w:r>
+        <w:t xml:space="preserve"> digest value</w:t>
+      </w:r>
+      <w:r>
+        <w:t>s</w:t>
+      </w:r>
+      <w:r>
+        <w:t xml:space="preserve"> </w:t>
+      </w:r>
+      <w:r>
+        <w:t>with</w:t>
+      </w:r>
+      <w:r>
+        <w:t xml:space="preserve"> 20, 30, 40 or 50 trailing zero bits</w:t>
+      </w:r>
+      <w:r>
+        <w:t xml:space="preserve"> allowing a UDF fingerprint </w:t>
+      </w:r>
+      <w:r>
+        <w:t xml:space="preserve">offering the equivalent of up to 150 bits of precision to be expressed </w:t>
+      </w:r>
+      <w:r>
+        <w:t>in 20 characters instead of 30.</w:t>
+      </w:r>
+      <w:r>
+        <w:t xml:space="preserve"> </w:t>
+      </w:r>
+    </w:p>
+    <w:p>
+      <w:r>
+        <w:t>To use compressed UDF identifiers, it is necessary to search for content that can be compressed</w:t>
+      </w:r>
+      <w:r>
+        <w:t>. If the digest algorithm used is secure, this means that by definition, the fastest means of search is brute force. Thus</w:t>
+      </w:r>
+      <w:r>
+        <w:t>,</w:t>
+      </w:r>
+      <w:r>
+        <w:t xml:space="preserve"> </w:t>
+      </w:r>
+      <w:r>
+        <w:t xml:space="preserve">the reduction in fingerprint size </w:t>
+      </w:r>
+      <w:r>
+        <w:t xml:space="preserve">is </w:t>
+      </w:r>
+      <w:r>
+        <w:t xml:space="preserve">achieved by </w:t>
+      </w:r>
+      <w:r>
+        <w:t xml:space="preserve">transferring </w:t>
+      </w:r>
+      <w:r>
+        <w:t xml:space="preserve">the work factor from the attacker to the defender. To maintain a work factor of </w:t>
+      </w:r>
+      <w:r>
+        <w:t>2</w:t>
+      </w:r>
+      <w:r>
+        <w:rPr>
+          <w:vertAlign w:val="superscript"/>
+        </w:rPr>
+        <w:t>120</w:t>
+      </w:r>
+      <w:r>
+        <w:t xml:space="preserve"> with a</w:t>
+      </w:r>
+      <w:r>
+        <w:t>n identifier of</w:t>
+      </w:r>
+      <w:r>
+        <w:t xml:space="preserve"> 2</w:t>
+      </w:r>
+      <w:r>
+        <w:rPr>
+          <w:vertAlign w:val="superscript"/>
+        </w:rPr>
+        <w:t>80</w:t>
+      </w:r>
+      <w:r>
+        <w:t xml:space="preserve"> bits, it is necessary for the </w:t>
+      </w:r>
+      <w:r>
+        <w:t xml:space="preserve">content generator to perform a brute force search </w:t>
+      </w:r>
+      <w:r>
+        <w:t xml:space="preserve">at a cost of the order of </w:t>
+      </w:r>
+      <w:r>
+        <w:t>2</w:t>
+      </w:r>
+      <w:r>
+        <w:rPr>
+          <w:vertAlign w:val="superscript"/>
+        </w:rPr>
+        <w:t>40</w:t>
+      </w:r>
+      <w:r>
+        <w:t xml:space="preserve"> operations.</w:t>
+      </w:r>
+    </w:p>
+    <w:p>
+      <w:r>
+        <w:t>For example, the smallest allowable work factor for a UDF presentation of a public key fingerprint is 92 bits. This would normally require a presentation with 20 significant characters. Reducing this to 16 characters requires a brute force search of approximately 10</w:t>
+      </w:r>
+      <w:r>
+        <w:rPr>
+          <w:vertAlign w:val="superscript"/>
+        </w:rPr>
+        <w:t>6</w:t>
+      </w:r>
+      <w:r>
+        <w:t xml:space="preserve"> attempts. Reducing this to 12 characters would require 10</w:t>
+      </w:r>
+      <w:r>
+        <w:rPr>
+          <w:vertAlign w:val="superscript"/>
+        </w:rPr>
+        <w:t>12</w:t>
+      </w:r>
+      <w:r>
+        <w:t xml:space="preserve"> attempts and to 10 characters, 10</w:t>
+      </w:r>
+      <w:r>
+        <w:rPr>
+          <w:vertAlign w:val="superscript"/>
+        </w:rPr>
+        <w:t>15</w:t>
+      </w:r>
+      <w:r>
+        <w:t xml:space="preserve"> attempts.</w:t>
+      </w:r>
+    </w:p>
+    <w:p>
+      <w:r>
+        <w:t xml:space="preserve">Omission of support for higher levels of compression </w:t>
+      </w:r>
+      <w:r>
+        <w:t>than 2</w:t>
+      </w:r>
+      <w:r>
+        <w:rPr>
+          <w:vertAlign w:val="superscript"/>
+        </w:rPr>
+        <w:t>50</w:t>
+      </w:r>
+      <w:r>
+        <w:t xml:space="preserve"> </w:t>
+      </w:r>
+      <w:r>
+        <w:t>is intentional.</w:t>
+      </w:r>
+    </w:p>
+    <w:p>
+      <w:r>
+        <w:t xml:space="preserve">In addition to allowing use of shorter </w:t>
+      </w:r>
+      <w:r>
+        <w:t>presentations, work factor compression MAY be used as evidence of proof of work.</w:t>
+      </w:r>
+    </w:p>
+    <w:p>
+      <w:pPr>
+        <w:pStyle w:val="h2"/>
+      </w:pPr>
+      <w:r>
+        <w:t>Presentation</w:t>
+      </w:r>
+    </w:p>
+    <w:p>
+      <w:r>
+        <w:t>The presentation of a fingerprint is the format in which it is presented to either an application or the user.</w:t>
+      </w:r>
+    </w:p>
+    <w:p>
+      <w:r>
+        <w:t>Base32 encoding is used to produce the preferred text representation of a UDF fingerprint. This encoding uses only the letters of the Latin alphabet with numbers chosen to minimize the risk of ambiguity between numbers and letters (2, 3, 4, 5, 6 and 7).</w:t>
+      </w:r>
+    </w:p>
+    <w:p>
+      <w:r>
+        <w:t>To enhance readability and improve data entry, characters are grouped into groups of four. This means that each block of four characters represents an increase in work factor of approximately one million times.</w:t>
+      </w:r>
+    </w:p>
+    <w:p>
+      <w:pPr>
+        <w:pStyle w:val="h2"/>
+      </w:pPr>
+      <w:r>
+        <w:t>Alternative Presentations</w:t>
+      </w:r>
+    </w:p>
+    <w:p>
+      <w:r>
+        <w:t>A</w:t>
+      </w:r>
+      <w:r>
+        <w:t xml:space="preserve">pplications </w:t>
+      </w:r>
+      <w:r>
+        <w:t xml:space="preserve">that support UDF MUST support use of the Base32 presentation. Applications </w:t>
+      </w:r>
+      <w:r>
+        <w:t xml:space="preserve">MAY support </w:t>
+      </w:r>
+      <w:r>
+        <w:t>alternative p</w:t>
+      </w:r>
+      <w:r>
+        <w:t>resentation</w:t>
+      </w:r>
+      <w:r>
+        <w:t>s</w:t>
+      </w:r>
+      <w:r>
+        <w:t>.</w:t>
+      </w:r>
+    </w:p>
+    <w:p>
+      <w:pPr>
+        <w:pStyle w:val="h3"/>
+      </w:pPr>
+      <w:r>
+        <w:t>Word Lists</w:t>
+      </w:r>
+    </w:p>
+    <w:p>
+      <w:r>
+        <w:t xml:space="preserve">The use of a Word List to encode fingerprint values was introduced by Patrick </w:t>
       </w:r>
       <w:proofErr w:type="spellStart"/>
       <w:r>
-        <w:t>figuresvg</w:t>
+        <w:t>Juola</w:t>
       </w:r>
       <w:proofErr w:type="spellEnd"/>
       <w:r>
-        <w:t>="../Generated/</w:t>
+        <w:t xml:space="preserve"> and Philip Zimmerman for the </w:t>
       </w:r>
       <w:proofErr w:type="spellStart"/>
       <w:r>
-        <w:t>UDFDigestEARLRAW</w:t>
-      </w:r>
-      <w:r>
-        <w:t>.svg</w:t>
+        <w:t>PGPfone</w:t>
       </w:r>
       <w:proofErr w:type="spellEnd"/>
       <w:r>
-        <w:t>"</w:t>
-      </w:r>
-      <w:r>
-        <w:t xml:space="preserve"> width="200"</w:t>
-      </w:r>
-      <w:r>
-        <w:t>&gt;QR Code with embedded decryption and location key</w:t>
-      </w:r>
-    </w:p>
-    <w:p>
-      <w:r>
-        <w:t>A</w:t>
-      </w:r>
-      <w:r>
-        <w:t xml:space="preserve"> printable invoice containing the QR code </w:t>
-      </w:r>
-      <w:r>
-        <w:t>is now generated and sent to Alice.</w:t>
-      </w:r>
-    </w:p>
-    <w:p>
-      <w:r>
-        <w:t xml:space="preserve">When Alice receives the invoice, she can pay it by simply scanning the invoice </w:t>
-      </w:r>
-      <w:r>
-        <w:t>with a device that recognizes at least one of the invoice formats supported by Example.com</w:t>
-      </w:r>
-      <w:r>
-        <w:t>.</w:t>
-      </w:r>
-    </w:p>
-    <w:p>
-      <w:pPr>
-        <w:pStyle w:val="meta"/>
-      </w:pPr>
-      <w:r>
-        <w:t>&lt;include=</w:t>
-      </w:r>
-      <w:r>
-        <w:t>"..\</w:t>
-      </w:r>
-      <w:r>
-        <w:t>Examples\</w:t>
-      </w:r>
-      <w:r>
-        <w:t>UDFDigestEARLLocator</w:t>
-      </w:r>
-      <w:r>
-        <w:t>.md</w:t>
-      </w:r>
-      <w:r>
-        <w:t>"</w:t>
-      </w:r>
-      <w:r>
-        <w:t>&gt;</w:t>
-      </w:r>
-    </w:p>
-    <w:p>
-      <w:r>
-        <w:t>Having established that Alice can read postal mail sent to a physical address and having delivered a secret to that address, th</w:t>
-      </w:r>
-      <w:r>
-        <w:t xml:space="preserve">is process might be extended </w:t>
-      </w:r>
-      <w:r>
-        <w:t xml:space="preserve">to </w:t>
-      </w:r>
-      <w:r>
-        <w:t xml:space="preserve">provide a means of automating the process of enrolment in electronic delivery of future invoices. </w:t>
-      </w:r>
-    </w:p>
-    <w:p>
-      <w:pPr>
-        <w:pStyle w:val="h2"/>
-      </w:pPr>
-      <w:r>
-        <w:t>S</w:t>
-      </w:r>
-      <w:r>
-        <w:t>ecure Internet Names</w:t>
-      </w:r>
-    </w:p>
-    <w:p>
-      <w:r>
-        <w:t xml:space="preserve">A SIN is an Internet Identifier that contains a UDF fingerprint of a </w:t>
-      </w:r>
-      <w:r>
-        <w:t>security policy document</w:t>
-      </w:r>
-      <w:r>
-        <w:t xml:space="preserve"> that may be used to verify the interpretation of the identifier.</w:t>
-      </w:r>
-      <w:r>
-        <w:t xml:space="preserve"> This permits </w:t>
-      </w:r>
-      <w:r>
-        <w:t xml:space="preserve">traditional forms of Internet address such as URIs and RFC822 email addresses to </w:t>
-      </w:r>
-      <w:r>
-        <w:t xml:space="preserve">be used to express </w:t>
-      </w:r>
-      <w:r>
-        <w:t xml:space="preserve">a trusted address that is independent of any </w:t>
-      </w:r>
-      <w:r>
-        <w:t xml:space="preserve">trusted </w:t>
-      </w:r>
-      <w:r>
-        <w:t>third part</w:t>
-      </w:r>
-      <w:r>
-        <w:t>y</w:t>
-      </w:r>
-      <w:r>
-        <w:t>.</w:t>
-      </w:r>
-    </w:p>
-    <w:p>
-      <w:r>
-        <w:t>This document only describes the syntax and interpretation of the identifiers themselves. The means by which the security polic</w:t>
-      </w:r>
-      <w:r>
-        <w:t xml:space="preserve">y documents bound to an address govern interpretation of the name is discussed separately in </w:t>
-      </w:r>
-      <w:r>
-        <w:rPr>
-          <w:highlight w:val="white"/>
-        </w:rPr>
-        <w:t>&lt;info="draft-hallambaker-mesh-</w:t>
-      </w:r>
-      <w:r>
-        <w:rPr>
-          <w:highlight w:val="white"/>
-        </w:rPr>
-        <w:t>trust</w:t>
-      </w:r>
-      <w:r>
-        <w:rPr>
-          <w:highlight w:val="white"/>
-        </w:rPr>
-        <w:t>"/&gt;</w:t>
-      </w:r>
-      <w:r>
-        <w:t>.</w:t>
-      </w:r>
-    </w:p>
-    <w:p>
-      <w:pPr>
-        <w:pStyle w:val="meta"/>
-      </w:pPr>
-      <w:r>
-        <w:t>&lt;include=</w:t>
-      </w:r>
-      <w:r>
-        <w:t>"</w:t>
-      </w:r>
-      <w:r>
-        <w:t>..\</w:t>
-      </w:r>
-      <w:r>
-        <w:t>Examples\</w:t>
-      </w:r>
-      <w:r>
-        <w:t>UDFSin</w:t>
-      </w:r>
-      <w:r>
-        <w:t>.md</w:t>
-      </w:r>
-      <w:r>
-        <w:t>"</w:t>
-      </w:r>
-      <w:r>
-        <w:t>&gt;</w:t>
-      </w:r>
-    </w:p>
-    <w:p>
-      <w:r>
-        <w:t>All three forms of the address are valid RFC822 addresses and may be used in a legacy email client, stored in an address book application, etc. But the ability of a legacy client to make use of the address differs. Addresses of the first type may always be used. Addresses of the second type may only be used if an appropriate MX record is provisioned. Addresses of the third type will always fail unless the resolver understands that it is a SIN requiring special processing.</w:t>
-      </w:r>
-    </w:p>
-    <w:p>
-      <w:r>
-        <w:t>These rules allow Bob to send email to Alice with either ‘best effort’ security or mandatory security as the circumstances demand.</w:t>
-      </w:r>
-    </w:p>
-    <w:p>
-      <w:pPr>
-        <w:pStyle w:val="h1"/>
-      </w:pPr>
-      <w:r>
-        <w:t>Definitions</w:t>
-      </w:r>
-    </w:p>
-    <w:p>
-      <w:pPr>
-        <w:rPr>
-          <w:highlight w:val="white"/>
-        </w:rPr>
-      </w:pPr>
-      <w:r>
-        <w:rPr>
-          <w:highlight w:val="white"/>
-        </w:rPr>
-        <w:t>This section presents the related specifications and standard, the terms that are used as terms of art within the documents and the terms used as requirements language.</w:t>
-      </w:r>
-    </w:p>
-    <w:p>
-      <w:pPr>
-        <w:pStyle w:val="h2"/>
-      </w:pPr>
-      <w:r>
-        <w:t>Requirements Language</w:t>
-      </w:r>
-    </w:p>
-    <w:p>
-      <w:r>
-        <w:t xml:space="preserve">The key words "MUST", "MUST NOT", "REQUIRED", "SHALL", "SHALL NOT", "SHOULD", "SHOULD NOT", "RECOMMENDED", "MAY", and "OPTIONAL" in this document are to be interpreted as </w:t>
-      </w:r>
-      <w:r>
-        <w:t xml:space="preserve">described in </w:t>
-      </w:r>
-      <w:r>
-        <w:t>&lt;norm="RFC2119"/&gt;.</w:t>
-      </w:r>
-    </w:p>
-    <w:p>
-      <w:pPr>
-        <w:pStyle w:val="h2"/>
-        <w:rPr>
-          <w:highlight w:val="white"/>
-        </w:rPr>
-      </w:pPr>
-      <w:r>
-        <w:rPr>
-          <w:highlight w:val="white"/>
-        </w:rPr>
-        <w:t>Defined Terms</w:t>
-      </w:r>
-    </w:p>
-    <w:p>
-      <w:pPr>
-        <w:pStyle w:val="dt"/>
-      </w:pPr>
-      <w:r>
-        <w:t>Cryptographic Digest Function</w:t>
-      </w:r>
-    </w:p>
-    <w:p>
-      <w:pPr>
-        <w:pStyle w:val="dd"/>
-      </w:pPr>
-      <w:r>
-        <w:t xml:space="preserve">A hash function that has the properties required for use as a cryptographic hash function. These include collision resistance, first pre-image resistance and second pre-image resistance. </w:t>
-      </w:r>
-    </w:p>
-    <w:p>
-      <w:pPr>
-        <w:pStyle w:val="dt"/>
-      </w:pPr>
-      <w:r>
-        <w:t>Content Type</w:t>
-      </w:r>
-    </w:p>
-    <w:p>
-      <w:pPr>
-        <w:pStyle w:val="dd"/>
-      </w:pPr>
-      <w:r>
-        <w:t>An identifier indicating how a Data Value is to be interpreted as specified in the IANA registry Media Types.</w:t>
-      </w:r>
-    </w:p>
-    <w:p>
-      <w:pPr>
-        <w:pStyle w:val="dt"/>
-      </w:pPr>
-      <w:r>
-        <w:t>Commitment</w:t>
-      </w:r>
-    </w:p>
-    <w:p>
-      <w:pPr>
-        <w:pStyle w:val="dd"/>
-      </w:pPr>
-      <w:r>
-        <w:t>A</w:t>
-      </w:r>
-      <w:r>
-        <w:t xml:space="preserve"> cryptographic primitive that allows one to commit to a chosen value while keeping it hidden to others, with the ability to reveal the committed value later.</w:t>
-      </w:r>
-    </w:p>
-    <w:p>
-      <w:pPr>
-        <w:pStyle w:val="dt"/>
-      </w:pPr>
-      <w:r>
-        <w:t>Data</w:t>
-      </w:r>
-      <w:r>
-        <w:t xml:space="preserve"> Value</w:t>
-      </w:r>
-    </w:p>
-    <w:p>
-      <w:pPr>
-        <w:pStyle w:val="dd"/>
-      </w:pPr>
-      <w:r>
-        <w:t>The binary octet stream that is the input to the digest function used to calculate a digest value.</w:t>
-      </w:r>
-    </w:p>
-    <w:p>
-      <w:pPr>
-        <w:pStyle w:val="dt"/>
-      </w:pPr>
-      <w:r>
-        <w:t>Data Object</w:t>
-      </w:r>
-    </w:p>
-    <w:p>
-      <w:pPr>
-        <w:pStyle w:val="dd"/>
-      </w:pPr>
-      <w:r>
-        <w:t>A Data Value and its associated Content Type</w:t>
-      </w:r>
-    </w:p>
-    <w:p>
-      <w:pPr>
-        <w:pStyle w:val="dt"/>
-      </w:pPr>
-      <w:r>
-        <w:t>Digest</w:t>
-      </w:r>
-      <w:r>
-        <w:t xml:space="preserve"> Algorithm</w:t>
-      </w:r>
-    </w:p>
-    <w:p>
-      <w:pPr>
-        <w:pStyle w:val="dd"/>
-      </w:pPr>
-      <w:r>
-        <w:t>A synonym for Cryptographic Digest Function</w:t>
-      </w:r>
-    </w:p>
-    <w:p>
-      <w:pPr>
-        <w:pStyle w:val="dt"/>
-      </w:pPr>
-      <w:r>
-        <w:t>Digest Value</w:t>
-      </w:r>
-    </w:p>
-    <w:p>
-      <w:pPr>
-        <w:pStyle w:val="dd"/>
-      </w:pPr>
-      <w:r>
-        <w:t>The output of a Cryptographic Digest Function</w:t>
-      </w:r>
-    </w:p>
-    <w:p>
-      <w:pPr>
-        <w:pStyle w:val="dt"/>
-      </w:pPr>
-      <w:r>
-        <w:t>Data Digest Value</w:t>
-      </w:r>
-    </w:p>
-    <w:p>
-      <w:pPr>
-        <w:pStyle w:val="dd"/>
-      </w:pPr>
-      <w:r>
-        <w:t>The output of a Cryptographic Digest Function for a given Data Value input.</w:t>
-      </w:r>
-    </w:p>
-    <w:p>
-      <w:pPr>
-        <w:pStyle w:val="dt"/>
-      </w:pPr>
-      <w:r>
-        <w:t>Fingerprint</w:t>
-      </w:r>
-    </w:p>
-    <w:p>
-      <w:pPr>
-        <w:pStyle w:val="dd"/>
-      </w:pPr>
-      <w:r>
-        <w:t>A presentation of the digest value of a data value or data object.</w:t>
-      </w:r>
-    </w:p>
-    <w:p>
-      <w:pPr>
-        <w:pStyle w:val="dt"/>
-      </w:pPr>
-      <w:r>
-        <w:t>Fingerprint Presentation</w:t>
-      </w:r>
-    </w:p>
-    <w:p>
-      <w:pPr>
-        <w:pStyle w:val="dd"/>
-      </w:pPr>
-      <w:r>
-        <w:t xml:space="preserve">The representation of at least some part of a fingerprint value in human or </w:t>
-      </w:r>
-      <w:r>
-        <w:t>machine-readable</w:t>
-      </w:r>
-      <w:r>
-        <w:t xml:space="preserve"> form.</w:t>
-      </w:r>
-    </w:p>
-    <w:p>
-      <w:pPr>
-        <w:pStyle w:val="dt"/>
-      </w:pPr>
-      <w:r>
-        <w:t>Fingerprint Improvement</w:t>
-      </w:r>
-    </w:p>
-    <w:p>
-      <w:pPr>
-        <w:pStyle w:val="dd"/>
-      </w:pPr>
-      <w:r>
-        <w:t>The practice of recording a higher precision presentation of a fingerprint on successful validation.</w:t>
-      </w:r>
-    </w:p>
-    <w:p>
-      <w:pPr>
-        <w:pStyle w:val="dt"/>
-      </w:pPr>
-      <w:r>
-        <w:t>Fingerprint Work Hardening</w:t>
-      </w:r>
-    </w:p>
-    <w:p>
-      <w:pPr>
-        <w:pStyle w:val="dd"/>
-      </w:pPr>
-      <w:r>
-        <w:t>The practice of generating a sequence of fingerprints until one is found that matches criteria that permit a compressed presentation form to be used. The compressed fingerprint thus being shorter than but presenting the same work factor as an uncompressed one.</w:t>
-      </w:r>
-    </w:p>
-    <w:p>
-      <w:pPr>
-        <w:pStyle w:val="dt"/>
-      </w:pPr>
-      <w:r>
-        <w:t>Hash</w:t>
-      </w:r>
-    </w:p>
-    <w:p>
-      <w:pPr>
-        <w:pStyle w:val="dd"/>
-      </w:pPr>
-      <w:r>
-        <w:t>A</w:t>
-      </w:r>
-      <w:r>
-        <w:t xml:space="preserve"> function whic</w:t>
-      </w:r>
-      <w:r>
-        <w:t xml:space="preserve">h takes an input </w:t>
-      </w:r>
-      <w:r>
-        <w:t>and returns a fixed-size</w:t>
-      </w:r>
-      <w:r>
-        <w:t xml:space="preserve"> output. Ideally, the output of a hash function is unbiased and not correlated to the outputs returned to similar inputs in any predictable fashion. </w:t>
-      </w:r>
-    </w:p>
-    <w:p>
-      <w:pPr>
-        <w:pStyle w:val="dt"/>
-      </w:pPr>
-      <w:r>
-        <w:t>Precision</w:t>
-      </w:r>
-    </w:p>
-    <w:p>
-      <w:pPr>
-        <w:pStyle w:val="dd"/>
-      </w:pPr>
-      <w:r>
-        <w:t xml:space="preserve">The number of significant bits </w:t>
-      </w:r>
-      <w:r>
-        <w:t>provided by a Fingerprint Presentation.</w:t>
-      </w:r>
-    </w:p>
-    <w:p>
-      <w:pPr>
-        <w:pStyle w:val="dt"/>
-      </w:pPr>
-      <w:r>
-        <w:t>Work Factor</w:t>
-      </w:r>
-    </w:p>
-    <w:p>
-      <w:pPr>
-        <w:pStyle w:val="dd"/>
-      </w:pPr>
-      <w:r>
-        <w:t>A measure of the computational effort required to perform an attack against some security property.</w:t>
-      </w:r>
-    </w:p>
-    <w:p>
-      <w:pPr>
-        <w:pStyle w:val="h2"/>
-      </w:pPr>
-      <w:r>
-        <w:t>Related Specifications</w:t>
-      </w:r>
-    </w:p>
-    <w:p>
-      <w:r>
-        <w:t>This specification makes use of Base32 &lt;norm="RFC4648"/&gt; encoding, SHA-2 &lt;norm="SHA-2"/&gt; and SHA-3 &lt;norm="SHA-3"/&gt; digest functions</w:t>
-      </w:r>
-      <w:r>
-        <w:t xml:space="preserve"> in the </w:t>
-      </w:r>
-      <w:r>
-        <w:t>derivation</w:t>
-      </w:r>
-      <w:r>
-        <w:t xml:space="preserve"> of basic fingerprints. </w:t>
-      </w:r>
-      <w:r>
-        <w:t xml:space="preserve">The derivation of keyed fingerprints additionally requires the use of the HMAC </w:t>
-      </w:r>
-      <w:r>
-        <w:t xml:space="preserve">&lt;norm="RFC2014"/&gt; </w:t>
-      </w:r>
-      <w:r>
-        <w:t xml:space="preserve">and </w:t>
-      </w:r>
-      <w:r>
-        <w:t>HKDF &lt;norm="RFC</w:t>
-      </w:r>
-      <w:r>
-        <w:t>5869</w:t>
-      </w:r>
-      <w:r>
-        <w:t>"/&gt; functions.</w:t>
-      </w:r>
-    </w:p>
-    <w:p>
-      <w:r>
-        <w:t>Resolution o</w:t>
-      </w:r>
-      <w:r>
-        <w:t xml:space="preserve">f UDF URI Locators makes use of </w:t>
-      </w:r>
-      <w:r>
-        <w:t>DNS Web Service Discovery</w:t>
-      </w:r>
-      <w:r>
-        <w:t xml:space="preserve"> &lt;norm="</w:t>
-      </w:r>
-      <w:r>
-        <w:rPr>
-          <w:highlight w:val="white"/>
-        </w:rPr>
-        <w:t>draft-hallambaker-</w:t>
-      </w:r>
-      <w:r>
-        <w:rPr>
-          <w:highlight w:val="white"/>
-        </w:rPr>
-        <w:t>web-service-discovery</w:t>
-      </w:r>
-      <w:r>
-        <w:t>"/&gt;</w:t>
-      </w:r>
-      <w:r>
-        <w:t>.</w:t>
-      </w:r>
-    </w:p>
-    <w:p>
-      <w:pPr>
-        <w:pStyle w:val="h2"/>
-      </w:pPr>
-      <w:r>
-        <w:t>Implementation Status</w:t>
-      </w:r>
-    </w:p>
-    <w:p>
-      <w:r>
-        <w:rPr>
-          <w:highlight w:val="white"/>
-        </w:rPr>
-        <w:t>The implementation status of the reference code base is described in the companion document &lt;info="draft-hallambaker-mesh-developer"/&gt;</w:t>
-      </w:r>
-      <w:r>
-        <w:t>.</w:t>
-      </w:r>
-    </w:p>
-    <w:p>
-      <w:pPr>
-        <w:pStyle w:val="h1"/>
-      </w:pPr>
-      <w:r>
-        <w:t>Architecture</w:t>
-      </w:r>
-    </w:p>
-    <w:p>
-      <w:r>
-        <w:t xml:space="preserve">A Uniform </w:t>
-      </w:r>
-      <w:r>
-        <w:t xml:space="preserve">Data Fingerprint </w:t>
-      </w:r>
-      <w:r>
-        <w:t xml:space="preserve">(UDF) </w:t>
-      </w:r>
-      <w:r>
-        <w:t>is a presentation o</w:t>
-      </w:r>
-      <w:r>
-        <w:t>f</w:t>
-      </w:r>
-      <w:r>
-        <w:t xml:space="preserve"> a </w:t>
-      </w:r>
-      <w:r>
-        <w:t>UDF Binary Data Sequence</w:t>
-      </w:r>
-      <w:r>
-        <w:t>.</w:t>
-      </w:r>
-    </w:p>
-    <w:p>
-      <w:r>
-        <w:t xml:space="preserve">This document specifies seven </w:t>
-      </w:r>
-      <w:r>
-        <w:t>UDF Binary Data Sequence types and one presentation.</w:t>
-      </w:r>
-    </w:p>
-    <w:p>
-      <w:r>
-        <w:t xml:space="preserve">The first octet of a UDF Binary Data Sequence identifies the UDF type and is referred to as the </w:t>
-      </w:r>
-      <w:r>
-        <w:t xml:space="preserve">Type identifier. </w:t>
-      </w:r>
-    </w:p>
-    <w:p>
-      <w:r>
-        <w:t xml:space="preserve">UDF Binary Data Sequence types </w:t>
-      </w:r>
-      <w:r>
-        <w:t xml:space="preserve">are either fixed length or variable length. A </w:t>
-      </w:r>
-      <w:r>
-        <w:t>variable length Binary Data Sequence</w:t>
-      </w:r>
-      <w:r>
-        <w:t xml:space="preserve"> </w:t>
-      </w:r>
-      <w:r>
-        <w:t>MUST</w:t>
-      </w:r>
-      <w:r>
-        <w:t xml:space="preserve"> be truncated </w:t>
-      </w:r>
-      <w:r>
-        <w:t>for presentation</w:t>
-      </w:r>
-      <w:r>
-        <w:t xml:space="preserve">. </w:t>
-      </w:r>
-      <w:r>
-        <w:t>Fixed length Binary Data Sequences MUST not be truncated.</w:t>
-      </w:r>
-    </w:p>
-    <w:p>
-      <w:pPr>
-        <w:pStyle w:val="h2"/>
-      </w:pPr>
-      <w:r>
-        <w:t xml:space="preserve">Base32 </w:t>
-      </w:r>
-      <w:r>
-        <w:t>Presentation</w:t>
-      </w:r>
-    </w:p>
-    <w:p>
-      <w:r>
-        <w:t xml:space="preserve">The default UDF presentation is </w:t>
-      </w:r>
-      <w:r>
-        <w:t xml:space="preserve">Base32 Presentation. </w:t>
-      </w:r>
-    </w:p>
-    <w:p>
-      <w:r>
-        <w:t>Variable length Binary Data Sequences are truncated to</w:t>
-      </w:r>
-      <w:r>
-        <w:t xml:space="preserve"> an</w:t>
-      </w:r>
-      <w:r>
-        <w:t xml:space="preserve"> </w:t>
-      </w:r>
-      <w:r>
-        <w:t xml:space="preserve">integer multiple of 20 bits that </w:t>
-      </w:r>
-      <w:r>
-        <w:t>provide</w:t>
-      </w:r>
-      <w:r>
-        <w:t>s</w:t>
-      </w:r>
-      <w:r>
-        <w:t xml:space="preserve"> the desired </w:t>
-      </w:r>
-      <w:r>
-        <w:t xml:space="preserve">precision </w:t>
-      </w:r>
-      <w:r>
-        <w:t>before</w:t>
-      </w:r>
-      <w:r>
-        <w:t xml:space="preserve"> </w:t>
-      </w:r>
-      <w:r>
-        <w:t>conversion</w:t>
-      </w:r>
-      <w:r>
-        <w:t xml:space="preserve"> to Base32 form. </w:t>
-      </w:r>
-    </w:p>
-    <w:p>
-      <w:r>
-        <w:t>Fixed length Binary Data Sequences are converted to Base32 form without truncation.</w:t>
-      </w:r>
-    </w:p>
-    <w:p>
-      <w:r>
-        <w:t xml:space="preserve">After conversion to Base32 form, </w:t>
-      </w:r>
-      <w:r>
-        <w:t xml:space="preserve">dash ‘-‘ </w:t>
-      </w:r>
-      <w:r>
-        <w:t xml:space="preserve">characters are inserted </w:t>
-      </w:r>
-      <w:r>
-        <w:t>between groups of 4 characters to aid reading</w:t>
-      </w:r>
-      <w:r>
-        <w:t>.</w:t>
-      </w:r>
-      <w:r>
-        <w:t xml:space="preserve"> </w:t>
-      </w:r>
-      <w:r>
-        <w:t>This representation improves the accuracy of both data entry and verification.</w:t>
-      </w:r>
-    </w:p>
-    <w:p>
-      <w:pPr>
-        <w:pStyle w:val="h3"/>
-      </w:pPr>
-      <w:r>
-        <w:t>Precision</w:t>
-      </w:r>
-      <w:r>
-        <w:t xml:space="preserve"> Improvement</w:t>
-      </w:r>
-    </w:p>
-    <w:p>
-      <w:r>
-        <w:t xml:space="preserve">Precision </w:t>
-      </w:r>
-      <w:r>
-        <w:t xml:space="preserve">improvement is the practice of using a </w:t>
-      </w:r>
-      <w:r>
-        <w:t>high</w:t>
-      </w:r>
-      <w:r>
-        <w:t xml:space="preserve"> precision UDF (e.g. </w:t>
-      </w:r>
-      <w:r>
-        <w:t>26</w:t>
-      </w:r>
-      <w:r>
-        <w:t xml:space="preserve">0 bits) </w:t>
-      </w:r>
-      <w:r>
-        <w:t>calculated from</w:t>
-      </w:r>
-      <w:r>
-        <w:t xml:space="preserve"> </w:t>
-      </w:r>
-      <w:r>
-        <w:t xml:space="preserve">content data </w:t>
-      </w:r>
-      <w:r>
-        <w:t xml:space="preserve">that has been validated </w:t>
-      </w:r>
-      <w:r>
-        <w:t>according to a lower precision UDF (e.g. 120 bits).</w:t>
-      </w:r>
-    </w:p>
-    <w:p>
-      <w:r>
-        <w:t xml:space="preserve">This allows a lower precision UDF to be used </w:t>
-      </w:r>
-      <w:r>
-        <w:t xml:space="preserve">in a </w:t>
-      </w:r>
-      <w:r>
-        <w:t xml:space="preserve">medium such as a business card where space is constrained </w:t>
-      </w:r>
-      <w:r>
-        <w:t>without compromising subsequent uses.</w:t>
-      </w:r>
-    </w:p>
-    <w:p>
-      <w:r>
-        <w:t xml:space="preserve">Applications SHOULD </w:t>
-      </w:r>
-      <w:r>
-        <w:t>make</w:t>
-      </w:r>
-      <w:r>
-        <w:t xml:space="preserve"> use of precision improvement wherever possible.</w:t>
-      </w:r>
-    </w:p>
-    <w:p>
-      <w:pPr>
-        <w:pStyle w:val="h2"/>
-      </w:pPr>
-      <w:r>
-        <w:t>Type Identifier</w:t>
-      </w:r>
-    </w:p>
-    <w:p>
-      <w:r>
-        <w:t xml:space="preserve">A Version Identifier consists of a single byte. </w:t>
-      </w:r>
-    </w:p>
-    <w:p>
-      <w:r>
-        <w:t xml:space="preserve">The byte codes have been chosen so </w:t>
-      </w:r>
-      <w:r>
-        <w:t xml:space="preserve">that the first character of the Base32 presentation of the UDF provides a mnemonic for its </w:t>
-      </w:r>
-      <w:r>
-        <w:t xml:space="preserve">type. A SHA-2 fingerprint UDF will always have M (for Merkle </w:t>
-      </w:r>
-      <w:proofErr w:type="spellStart"/>
-      <w:r>
-        <w:t>Damgard</w:t>
-      </w:r>
-      <w:proofErr w:type="spellEnd"/>
-      <w:r>
-        <w:t>)</w:t>
-      </w:r>
-      <w:r>
-        <w:t xml:space="preserve"> as the initial letter,</w:t>
-      </w:r>
-      <w:r>
-        <w:t xml:space="preserve"> a SHA-3 fingerprint UDF will always have </w:t>
-      </w:r>
-      <w:r>
-        <w:t>K (for Keccak) as the initial letter, and so on.</w:t>
-      </w:r>
-    </w:p>
-    <w:p>
-      <w:r>
-        <w:t>The following version identifiers are specified in this document:</w:t>
-      </w:r>
-    </w:p>
-    <w:p>
-      <w:pPr>
-        <w:pStyle w:val="meta"/>
-      </w:pPr>
-      <w:r>
-        <w:t>&lt;include="..\</w:t>
-      </w:r>
-      <w:r>
-        <w:t>Generated</w:t>
-      </w:r>
-      <w:r>
-        <w:t>\</w:t>
-      </w:r>
-      <w:r>
-        <w:t>UDFConstants</w:t>
-      </w:r>
-      <w:r>
-        <w:t>TypeIdentifier.md"&gt;</w:t>
-      </w:r>
-    </w:p>
-    <w:p>
-      <w:pPr>
-        <w:pStyle w:val="h2"/>
-      </w:pPr>
-      <w:r>
-        <w:t xml:space="preserve">Content Type </w:t>
-      </w:r>
-      <w:r>
-        <w:t>Identifier</w:t>
-      </w:r>
-    </w:p>
-    <w:p>
-      <w:r>
-        <w:t xml:space="preserve">A secure cryptographic digest algorithm provides a unique digest value that is probabilistically unique for a particular byte sequence but does not fix the context in which a byte sequence is interpreted. While such ambiguity may be tolerated in a fingerprint format designed for a single specific field of use, it is not acceptable in a </w:t>
-      </w:r>
-      <w:r>
-        <w:t>general-purpose</w:t>
-      </w:r>
-      <w:r>
-        <w:t xml:space="preserve"> format.</w:t>
-      </w:r>
-    </w:p>
-    <w:p>
-      <w:r>
-        <w:t xml:space="preserve">For example, the SSH and OpenPGP applications both make use of fingerprints as identifiers for the public keys used but using different digest algorithms and data formats for representing the public key data. While no such vulnerability has been demonstrated to date, it is certainly conceivable that a crafty attacker might construct an SSH key in such a fashion that OpenPGP interprets the data in an insecure fashion. If the number of applications making use of fingerprint format that permits such substitutions is sufficiently large, the probability of a semantic substitution vulnerability being </w:t>
-      </w:r>
-      <w:proofErr w:type="gramStart"/>
-      <w:r>
-        <w:t>possible</w:t>
-      </w:r>
-      <w:proofErr w:type="gramEnd"/>
-      <w:r>
-        <w:t xml:space="preserve"> becomes unacceptably large.</w:t>
-      </w:r>
-    </w:p>
-    <w:p>
-      <w:r>
-        <w:t>A simple control that defeats such attacks is to incorporate a content type identifier within the scope of the data input to the hash function.</w:t>
-      </w:r>
-    </w:p>
-    <w:p>
-      <w:pPr>
-        <w:pStyle w:val="h2"/>
-      </w:pPr>
-      <w:r>
-        <w:t>Truncation</w:t>
-      </w:r>
-    </w:p>
-    <w:p>
-      <w:r>
-        <w:t>Different applications of fingerprints demand different tradeoffs</w:t>
-      </w:r>
-      <w:r>
-        <w:t xml:space="preserve"> </w:t>
-      </w:r>
-      <w:r>
-        <w:t>between compactness of the representation and the number of</w:t>
-      </w:r>
-      <w:r>
-        <w:t xml:space="preserve"> </w:t>
-      </w:r>
-      <w:r>
-        <w:t>significant bits. A larger the number of significant bits reduces the</w:t>
-      </w:r>
-      <w:r>
-        <w:t xml:space="preserve"> </w:t>
-      </w:r>
-      <w:r>
-        <w:t>risk of collision but at a cost to convenience.</w:t>
-      </w:r>
-    </w:p>
-    <w:p>
-      <w:r>
-        <w:t>Modern cryptographic digest functions such as SHA-2 produce output</w:t>
-      </w:r>
-      <w:r>
-        <w:t xml:space="preserve"> </w:t>
-      </w:r>
-      <w:r>
-        <w:t>values of at least 256 bits in length. This is considerably larger</w:t>
-      </w:r>
-      <w:r>
-        <w:t xml:space="preserve"> </w:t>
-      </w:r>
-      <w:r>
-        <w:t>than most uses of fingerprints require and certainly greater than can</w:t>
-      </w:r>
-      <w:r>
-        <w:t xml:space="preserve"> </w:t>
-      </w:r>
-      <w:r>
-        <w:t>be represented in human readable form on a business card.</w:t>
-      </w:r>
-    </w:p>
-    <w:p>
-      <w:r>
-        <w:t>Since a strong cryptographic digest function produces an output value in which every bit in the input value affects every bit in the output value with equal probability, it follows that truncating the digest</w:t>
-      </w:r>
-      <w:r>
-        <w:t xml:space="preserve"> v</w:t>
-      </w:r>
-      <w:r>
-        <w:t>alue to produce a finger print is at least as strong as any other</w:t>
-      </w:r>
-      <w:r>
-        <w:t xml:space="preserve"> </w:t>
-      </w:r>
-      <w:r>
-        <w:t>mechanism if digest algorithm used is strong.</w:t>
-      </w:r>
-    </w:p>
-    <w:p>
-      <w:r>
-        <w:t>U</w:t>
-      </w:r>
-      <w:r>
-        <w:t>sing truncation to reduce the precision of the digest function has</w:t>
-      </w:r>
-      <w:r>
-        <w:t xml:space="preserve"> </w:t>
-      </w:r>
-      <w:r>
-        <w:t>the advantage that a lower precision fingerprint of some data content</w:t>
-      </w:r>
-      <w:r>
-        <w:t xml:space="preserve"> </w:t>
-      </w:r>
-      <w:r>
-        <w:t>is always a prefix of a higher prefix of the same content. This</w:t>
-      </w:r>
-      <w:r>
-        <w:t xml:space="preserve"> </w:t>
-      </w:r>
-      <w:r>
-        <w:t>allows higher precision fingerprints to be converted to a lower</w:t>
-      </w:r>
-      <w:r>
-        <w:t xml:space="preserve"> </w:t>
-      </w:r>
-      <w:r>
-        <w:t>precision without the need for special tools.</w:t>
-      </w:r>
-    </w:p>
-    <w:p>
-      <w:pPr>
-        <w:pStyle w:val="h3"/>
-      </w:pPr>
-      <w:r>
-        <w:t>Compres</w:t>
-      </w:r>
-      <w:r>
-        <w:t>sed presentation</w:t>
-      </w:r>
-    </w:p>
-    <w:p>
-      <w:r>
-        <w:t xml:space="preserve">The Content Digest UDF types make use of work factor compression. </w:t>
-      </w:r>
-      <w:r>
-        <w:t xml:space="preserve">Additional </w:t>
-      </w:r>
-      <w:r>
-        <w:t>type identifiers are used to indicate</w:t>
-      </w:r>
-      <w:r>
-        <w:t xml:space="preserve"> digest value</w:t>
-      </w:r>
-      <w:r>
-        <w:t>s</w:t>
-      </w:r>
-      <w:r>
-        <w:t xml:space="preserve"> </w:t>
-      </w:r>
-      <w:r>
-        <w:t>with</w:t>
-      </w:r>
-      <w:r>
-        <w:t xml:space="preserve"> 20, 30, 40 or 50 trailing zero bits</w:t>
-      </w:r>
-      <w:r>
-        <w:t xml:space="preserve"> allowing a UDF fingerprint </w:t>
-      </w:r>
-      <w:r>
-        <w:t xml:space="preserve">offering the equivalent of up to 150 bits of precision to be expressed </w:t>
-      </w:r>
-      <w:r>
-        <w:t>in 20 characters instead of 30.</w:t>
-      </w:r>
-      <w:r>
-        <w:t xml:space="preserve"> </w:t>
-      </w:r>
-    </w:p>
-    <w:p>
-      <w:r>
-        <w:t>To use compressed UDF identifiers, it is necessary to search for content that can be compressed</w:t>
-      </w:r>
-      <w:r>
-        <w:t>. If the digest algorithm used is secure, this means that by definition, the fastest means of search is brute force. Thus</w:t>
-      </w:r>
-      <w:r>
-        <w:t>,</w:t>
-      </w:r>
-      <w:r>
-        <w:t xml:space="preserve"> </w:t>
-      </w:r>
-      <w:r>
-        <w:t xml:space="preserve">the reduction in fingerprint size </w:t>
-      </w:r>
-      <w:r>
-        <w:t xml:space="preserve">is </w:t>
-      </w:r>
-      <w:r>
-        <w:t xml:space="preserve">achieved by </w:t>
-      </w:r>
-      <w:r>
-        <w:t xml:space="preserve">transferring </w:t>
-      </w:r>
-      <w:r>
-        <w:t xml:space="preserve">the work factor from the attacker to the defender. To maintain a work factor of </w:t>
-      </w:r>
-      <w:r>
-        <w:t xml:space="preserve">2^120 with a 2^80 bits, it is necessary for the </w:t>
-      </w:r>
-      <w:r>
-        <w:t xml:space="preserve">content generator to perform a brute force search </w:t>
-      </w:r>
-      <w:r>
-        <w:t xml:space="preserve">at a cost of the order of </w:t>
-      </w:r>
-      <w:r>
-        <w:t>2^40</w:t>
-      </w:r>
-      <w:r>
-        <w:t xml:space="preserve"> operations.</w:t>
-      </w:r>
-    </w:p>
-    <w:p>
-      <w:r>
-        <w:t>For example, the smallest allowable work factor for a UDF presentation of a public key fingerprint is 92 bits. This would normally require a presentation with 20 significant characters. Reducing this to 16 characters requires a brute force search of approximately 10</w:t>
-      </w:r>
-      <w:r>
-        <w:rPr>
-          <w:vertAlign w:val="superscript"/>
-        </w:rPr>
-        <w:t>6</w:t>
-      </w:r>
-      <w:r>
-        <w:t xml:space="preserve"> attempts. Reducing this to 12 characters would require 10</w:t>
-      </w:r>
-      <w:r>
-        <w:rPr>
-          <w:vertAlign w:val="superscript"/>
-        </w:rPr>
-        <w:t>12</w:t>
-      </w:r>
-      <w:r>
-        <w:t xml:space="preserve"> attempts and to 10 characters, 10</w:t>
-      </w:r>
-      <w:r>
-        <w:rPr>
-          <w:vertAlign w:val="superscript"/>
-        </w:rPr>
-        <w:t>15</w:t>
-      </w:r>
-      <w:r>
-        <w:t xml:space="preserve"> attempts.</w:t>
-      </w:r>
-    </w:p>
-    <w:p>
-      <w:r>
-        <w:t xml:space="preserve">Omission of support for higher levels of compression </w:t>
-      </w:r>
-      <w:r>
-        <w:t>than 2</w:t>
-      </w:r>
-      <w:r>
-        <w:rPr>
-          <w:vertAlign w:val="superscript"/>
-        </w:rPr>
-        <w:t>50</w:t>
-      </w:r>
-      <w:r>
-        <w:t xml:space="preserve"> </w:t>
-      </w:r>
-      <w:r>
-        <w:t>is intentional.</w:t>
-      </w:r>
-    </w:p>
-    <w:p>
-      <w:r>
-        <w:t xml:space="preserve">In addition to allowing use of shorter </w:t>
-      </w:r>
-      <w:r>
-        <w:t>presentations, work factor compression MAY be used as evidence of proof of work.</w:t>
-      </w:r>
-    </w:p>
-    <w:p>
-      <w:pPr>
-        <w:pStyle w:val="h2"/>
-      </w:pPr>
-      <w:r>
-        <w:t>Presentation</w:t>
-      </w:r>
-    </w:p>
-    <w:p>
-      <w:r>
-        <w:t>The presentation of a fingerprint is the format in which it is presented to either an application or the user.</w:t>
-      </w:r>
-    </w:p>
-    <w:p>
-      <w:r>
-        <w:t>Base32 encoding is used to produce the preferred text representation of a UDF fingerprint. This encoding uses only the letters of the Latin alphabet with numbers chosen to minimize the risk of ambiguity between numbers and letters (2, 3, 4, 5, 6 and 7).</w:t>
-      </w:r>
-    </w:p>
-    <w:p>
-      <w:r>
-        <w:t>To enhance readability and improve data entry, characters are grouped into groups of four. This means that each block of four characters represents an increase in work factor of approximately one million times.</w:t>
-      </w:r>
-    </w:p>
-    <w:p>
-      <w:pPr>
-        <w:pStyle w:val="h2"/>
-      </w:pPr>
-      <w:r>
-        <w:t>Alternative Presentations</w:t>
-      </w:r>
-    </w:p>
-    <w:p>
-      <w:r>
-        <w:t>A</w:t>
-      </w:r>
-      <w:r>
-        <w:t xml:space="preserve">pplications </w:t>
-      </w:r>
-      <w:r>
-        <w:t xml:space="preserve">that support UDF MUST support use of the Base32 presentation. Applications </w:t>
-      </w:r>
-      <w:r>
-        <w:t xml:space="preserve">MAY support </w:t>
-      </w:r>
-      <w:r>
-        <w:t>alternative p</w:t>
-      </w:r>
-      <w:r>
-        <w:t>resentation</w:t>
-      </w:r>
-      <w:r>
-        <w:t>s</w:t>
-      </w:r>
-      <w:r>
-        <w:t>.</w:t>
-      </w:r>
-    </w:p>
-    <w:p>
-      <w:pPr>
-        <w:pStyle w:val="h3"/>
-      </w:pPr>
-      <w:r>
-        <w:t>Word Lists</w:t>
-      </w:r>
-    </w:p>
-    <w:p>
-      <w:r>
-        <w:t xml:space="preserve">The use of a Word List to encode fingerprint values was introduced by Patrick </w:t>
-      </w:r>
-      <w:proofErr w:type="spellStart"/>
-      <w:r>
-        <w:t>Juola</w:t>
-      </w:r>
-      <w:proofErr w:type="spellEnd"/>
-      <w:r>
-        <w:t xml:space="preserve"> and Philip Zimmerman for the </w:t>
-      </w:r>
-      <w:proofErr w:type="spellStart"/>
-      <w:r>
-        <w:t>PGPfone</w:t>
-      </w:r>
-      <w:proofErr w:type="spellEnd"/>
-      <w:r>
         <w:t xml:space="preserve"> application. The PGP Word List is designed to facilitate exchange and verification of fingerprint values in a voice application. To minimize the risk of misinterpretation, two-word lists of 256 values each are used to encode alternative fingerprint bytes. The compact size of the lists used allowed the compilers to curate them so as to maximize the phonetic distance of the words selected.</w:t>
       </w:r>
     </w:p>
@@ -2737,15 +2759,7 @@
         <w:t>120-bit</w:t>
       </w:r>
       <w:r>
-        <w:t xml:space="preserve"> fingerprint to be encoded in 9 and 8 </w:t>
-      </w:r>
-      <w:proofErr w:type="gramStart"/>
-      <w:r>
-        <w:t>words</w:t>
-      </w:r>
-      <w:proofErr w:type="gramEnd"/>
-      <w:r>
-        <w:t xml:space="preserve"> respectively.</w:t>
+        <w:t xml:space="preserve"> fingerprint to be encoded in 9 and 8 words respectively.</w:t>
       </w:r>
     </w:p>
     <w:p>
@@ -6472,27 +6486,56 @@
     <w:p>
       <w:pPr>
         <w:pStyle w:val="dt"/>
-      </w:pPr>
-      <w:r>
+        <w:rPr>
+          <w:lang w:val="fr-FR"/>
+        </w:rPr>
+      </w:pPr>
+      <w:proofErr w:type="gramStart"/>
+      <w:r>
+        <w:rPr>
+          <w:lang w:val="fr-FR"/>
+        </w:rPr>
         <w:t>a</w:t>
       </w:r>
       <w:r>
-        <w:t>pplication/</w:t>
+        <w:rPr>
+          <w:lang w:val="fr-FR"/>
+        </w:rPr>
+        <w:t>pplication</w:t>
+      </w:r>
+      <w:proofErr w:type="gramEnd"/>
+      <w:r>
+        <w:rPr>
+          <w:lang w:val="fr-FR"/>
+        </w:rPr>
+        <w:t>/</w:t>
       </w:r>
       <w:proofErr w:type="spellStart"/>
       <w:r>
+        <w:rPr>
+          <w:lang w:val="fr-FR"/>
+        </w:rPr>
         <w:t>pkix</w:t>
       </w:r>
       <w:proofErr w:type="spellEnd"/>
       <w:r>
+        <w:rPr>
+          <w:lang w:val="fr-FR"/>
+        </w:rPr>
         <w:t>-cert</w:t>
       </w:r>
     </w:p>
     <w:p>
       <w:pPr>
         <w:pStyle w:val="dd"/>
-      </w:pPr>
-      <w:r>
+        <w:rPr>
+          <w:lang w:val="fr-FR"/>
+        </w:rPr>
+      </w:pPr>
+      <w:r>
+        <w:rPr>
+          <w:lang w:val="fr-FR"/>
+        </w:rPr>
         <w:t>A PKIX Certificate</w:t>
       </w:r>
     </w:p>
@@ -6850,15 +6893,7 @@
     </w:p>
     <w:p>
       <w:r>
-        <w:t xml:space="preserve">By </w:t>
-      </w:r>
-      <w:proofErr w:type="gramStart"/>
-      <w:r>
-        <w:t>definition</w:t>
-      </w:r>
-      <w:proofErr w:type="gramEnd"/>
-      <w:r>
-        <w:t xml:space="preserve"> a Locator form URI contains an </w:t>
+        <w:t xml:space="preserve">By definition a Locator form URI contains an </w:t>
       </w:r>
       <w:r>
         <w:rPr>
@@ -7807,7 +7842,16 @@
     </w:p>
     <w:p>
       <w:r>
-        <w:t xml:space="preserve">A UDF fingerprint presents the same work factor as any other cryptographic digest function. The difficulty of finding a second data item that matches a given fingerprint is 2^n and the difficulty </w:t>
+        <w:t>A UDF fingerprint presents the same work factor as any other cryptographic digest function. The difficulty of finding a second data item that matches a given fingerprint is 2</w:t>
+      </w:r>
+      <w:r>
+        <w:rPr>
+          <w:vertAlign w:val="superscript"/>
+        </w:rPr>
+        <w:t>n</w:t>
+      </w:r>
+      <w:r>
+        <w:t xml:space="preserve"> and the difficulty </w:t>
       </w:r>
       <w:proofErr w:type="spellStart"/>
       <w:r>
@@ -7815,12 +7859,30 @@
       </w:r>
       <w:proofErr w:type="spellEnd"/>
       <w:r>
-        <w:t xml:space="preserve"> finding two data items that have the same fingerprint is 2^(n/2). Where n is the precision of the fingerprint.</w:t>
-      </w:r>
-    </w:p>
-    <w:p>
-      <w:r>
-        <w:t>For the algorithms specified in this document, n = 512 and thus the work factor for finding collisions is 2^256, a value that is generally considered to be computationally infeasible.</w:t>
+        <w:t xml:space="preserve"> finding two data items that have the same fingerprint is 2</w:t>
+      </w:r>
+      <w:r>
+        <w:rPr>
+          <w:vertAlign w:val="superscript"/>
+        </w:rPr>
+        <w:t>(n/2)</w:t>
+      </w:r>
+      <w:r>
+        <w:t>. Where n is the precision of the fingerprint.</w:t>
+      </w:r>
+    </w:p>
+    <w:p>
+      <w:r>
+        <w:t>For the algorithms specified in this document, n = 512 and thus the work factor for finding collisions is 2</w:t>
+      </w:r>
+      <w:r>
+        <w:rPr>
+          <w:vertAlign w:val="superscript"/>
+        </w:rPr>
+        <w:t>256</w:t>
+      </w:r>
+      <w:r>
+        <w:t>, a value that is generally considered to be computationally infeasible.</w:t>
       </w:r>
     </w:p>
     <w:p>
@@ -7857,20 +7919,21 @@
       </w:r>
       <w:proofErr w:type="gramEnd"/>
       <w:r>
-        <w:t xml:space="preserve"> UDF presentation (typically 2^48 attempts). She registers one keypair with a merchant and the other with her bank. This allows Alice to create a payment instrument that will be accepted as valid by one and rejected by the other.</w:t>
-      </w:r>
-    </w:p>
-    <w:p>
-      <w:r>
-        <w:t xml:space="preserve">The ability to generate of two PKIX certificates with the same fingerprint and different certificate attributes raises </w:t>
-      </w:r>
-      <w:proofErr w:type="gramStart"/>
-      <w:r>
-        <w:t>very different</w:t>
-      </w:r>
-      <w:proofErr w:type="gramEnd"/>
-      <w:r>
-        <w:t xml:space="preserve"> and more serious security concerns. For example</w:t>
+        <w:t xml:space="preserve"> UDF presentation (typically 2</w:t>
+      </w:r>
+      <w:r>
+        <w:rPr>
+          <w:vertAlign w:val="superscript"/>
+        </w:rPr>
+        <w:t>48</w:t>
+      </w:r>
+      <w:r>
+        <w:t xml:space="preserve"> attempts). She registers one keypair with a merchant and the other with her bank. This allows Alice to create a payment instrument that will be accepted as valid by one and rejected by the other.</w:t>
+      </w:r>
+    </w:p>
+    <w:p>
+      <w:r>
+        <w:t>The ability to generate of two PKIX certificates with the same fingerprint and different certificate attributes raises very different and more serious security concerns. For example</w:t>
       </w:r>
       <w:r>
         <w:t>,</w:t>
@@ -7914,7 +7977,16 @@
         <w:t xml:space="preserve">The UDF format provides protection against high level semantic substitution attacks by incorporating the content type into the input to the outermost fingerprint digest function. The work factor for generating a UDF fingerprint that is valid in both contexts is thus the same as the work factor for finding a second preimage </w:t>
       </w:r>
       <w:r>
-        <w:t xml:space="preserve">in the digest function (2^512 for the specified digest algorithms). </w:t>
+        <w:t>in the digest function (2</w:t>
+      </w:r>
+      <w:r>
+        <w:rPr>
+          <w:vertAlign w:val="superscript"/>
+        </w:rPr>
+        <w:t>512</w:t>
+      </w:r>
+      <w:r>
+        <w:t xml:space="preserve"> for the specified digest algorithms). </w:t>
       </w:r>
     </w:p>
     <w:p>
@@ -9854,492 +9926,743 @@
       </w:r>
     </w:p>
     <w:p>
+      <w:proofErr w:type="gramStart"/>
+      <w:r>
+        <w:rPr>
+          <w:lang w:val="fr-FR"/>
+        </w:rPr>
+        <w:t>l</w:t>
+      </w:r>
+      <w:r>
+        <w:rPr>
+          <w:lang w:val="fr-FR"/>
+        </w:rPr>
+        <w:t>m</w:t>
+      </w:r>
+      <w:proofErr w:type="gramEnd"/>
+      <w:r>
+        <w:rPr>
+          <w:lang w:val="fr-FR"/>
+        </w:rPr>
+        <w:t xml:space="preserve"> = </w:t>
+      </w:r>
+      <w:r>
+        <w:rPr>
+          <w:lang w:val="fr-FR"/>
+        </w:rPr>
+        <w:t>((</w:t>
+      </w:r>
+      <w:r>
+        <w:rPr>
+          <w:lang w:val="fr-FR"/>
+        </w:rPr>
+        <w:t>x - x</w:t>
+      </w:r>
+      <w:r>
+        <w:rPr>
+          <w:lang w:val="fr-FR"/>
+        </w:rPr>
+        <w:t>(</w:t>
+      </w:r>
+      <w:r>
+        <w:rPr>
+          <w:lang w:val="fr-FR"/>
+        </w:rPr>
+        <w:t>m</w:t>
+      </w:r>
+      <w:r>
+        <w:rPr>
+          <w:vertAlign w:val="subscript"/>
+          <w:lang w:val="fr-FR"/>
+        </w:rPr>
+        <w:t>0</w:t>
+      </w:r>
+      <w:r>
+        <w:rPr>
+          <w:lang w:val="fr-FR"/>
+        </w:rPr>
+        <w:t>))</w:t>
+      </w:r>
+      <w:r>
+        <w:rPr>
+          <w:lang w:val="fr-FR"/>
+        </w:rPr>
+        <w:t xml:space="preserve"> /</w:t>
+      </w:r>
+      <w:r>
+        <w:rPr>
+          <w:lang w:val="fr-FR"/>
+        </w:rPr>
+        <w:t xml:space="preserve"> (x</w:t>
+      </w:r>
+      <w:r>
+        <w:rPr>
+          <w:lang w:val="fr-FR"/>
+        </w:rPr>
+        <w:t>(</w:t>
+      </w:r>
+      <w:r>
+        <w:rPr>
+          <w:lang w:val="fr-FR"/>
+        </w:rPr>
+        <w:t>m</w:t>
+      </w:r>
+      <w:r>
+        <w:rPr>
+          <w:lang w:val="fr-FR"/>
+        </w:rPr>
+        <w:t>)</w:t>
+      </w:r>
+      <w:r>
+        <w:rPr>
+          <w:lang w:val="fr-FR"/>
+        </w:rPr>
+        <w:t xml:space="preserve"> - x(</w:t>
+      </w:r>
+      <w:r>
+        <w:rPr>
+          <w:lang w:val="fr-FR"/>
+        </w:rPr>
+        <w:t>m</w:t>
+      </w:r>
+      <w:r>
+        <w:rPr>
+          <w:vertAlign w:val="subscript"/>
+          <w:lang w:val="fr-FR"/>
+        </w:rPr>
+        <w:t>0</w:t>
+      </w:r>
+      <w:r>
+        <w:rPr>
+          <w:lang w:val="fr-FR"/>
+        </w:rPr>
+        <w:t>))</w:t>
+      </w:r>
+      <w:r>
+        <w:rPr>
+          <w:lang w:val="fr-FR"/>
+        </w:rPr>
+        <w:t>) . ((x - x(</w:t>
+      </w:r>
+      <w:r>
+        <w:rPr>
+          <w:lang w:val="fr-FR"/>
+        </w:rPr>
+        <w:t>m</w:t>
+      </w:r>
+      <w:r>
+        <w:rPr>
+          <w:vertAlign w:val="subscript"/>
+          <w:lang w:val="fr-FR"/>
+        </w:rPr>
+        <w:t>1</w:t>
+      </w:r>
+      <w:r>
+        <w:rPr>
+          <w:lang w:val="fr-FR"/>
+        </w:rPr>
+        <w:t>)) / (x</w:t>
+      </w:r>
+      <w:r>
+        <w:rPr>
+          <w:lang w:val="fr-FR"/>
+        </w:rPr>
+        <w:t>(</w:t>
+      </w:r>
+      <w:r>
+        <w:rPr>
+          <w:lang w:val="fr-FR"/>
+        </w:rPr>
+        <w:t>m</w:t>
+      </w:r>
+      <w:r>
+        <w:rPr>
+          <w:lang w:val="fr-FR"/>
+        </w:rPr>
+        <w:t>)</w:t>
+      </w:r>
+      <w:r>
+        <w:rPr>
+          <w:lang w:val="fr-FR"/>
+        </w:rPr>
+        <w:t xml:space="preserve"> - x(</w:t>
+      </w:r>
+      <w:r>
+        <w:rPr>
+          <w:lang w:val="fr-FR"/>
+        </w:rPr>
+        <w:t>m</w:t>
+      </w:r>
+      <w:r>
+        <w:rPr>
+          <w:vertAlign w:val="subscript"/>
+          <w:lang w:val="fr-FR"/>
+        </w:rPr>
+        <w:t>1</w:t>
+      </w:r>
+      <w:r>
+        <w:rPr>
+          <w:lang w:val="fr-FR"/>
+        </w:rPr>
+        <w:t>))</w:t>
+      </w:r>
+      <w:proofErr w:type="gramStart"/>
+      <w:r>
+        <w:rPr>
+          <w:lang w:val="fr-FR"/>
+        </w:rPr>
+        <w:t>)</w:t>
+      </w:r>
+      <w:r>
+        <w:rPr>
+          <w:lang w:val="fr-FR"/>
+        </w:rPr>
+        <w:t xml:space="preserve"> .</w:t>
+      </w:r>
+      <w:proofErr w:type="gramEnd"/>
+      <w:r>
+        <w:rPr>
+          <w:lang w:val="fr-FR"/>
+        </w:rPr>
+        <w:t xml:space="preserve"> … </w:t>
+      </w:r>
+      <w:r>
+        <w:rPr>
+          <w:lang w:val="fr-FR"/>
+        </w:rPr>
+        <w:t xml:space="preserve">. </w:t>
+      </w:r>
+      <w:r>
+        <w:rPr>
+          <w:lang w:val="fr-FR"/>
+        </w:rPr>
+        <w:t xml:space="preserve"> </w:t>
+      </w:r>
+      <w:r>
+        <w:t>((x - x(m</w:t>
+      </w:r>
+      <w:r>
+        <w:rPr>
+          <w:vertAlign w:val="subscript"/>
+        </w:rPr>
+        <w:t>n-</w:t>
+      </w:r>
+      <w:r>
+        <w:rPr>
+          <w:vertAlign w:val="subscript"/>
+        </w:rPr>
+        <w:t>2</w:t>
+      </w:r>
+      <w:r>
+        <w:t>)) / (x(m) - x(m</w:t>
+      </w:r>
+      <w:r>
+        <w:rPr>
+          <w:vertAlign w:val="subscript"/>
+        </w:rPr>
+        <w:t>n-2</w:t>
+      </w:r>
+      <w:r>
+        <w:t>)))</w:t>
+      </w:r>
+    </w:p>
+    <w:p>
+      <w:r>
+        <w:t>Where</w:t>
+      </w:r>
+      <w:r>
+        <w:t xml:space="preserve"> the values </w:t>
+      </w:r>
+      <w:r>
+        <w:t>m</w:t>
+      </w:r>
+      <w:r>
+        <w:rPr>
+          <w:vertAlign w:val="subscript"/>
+        </w:rPr>
+        <w:t>0</w:t>
+      </w:r>
+      <w:r>
+        <w:t>, m</w:t>
+      </w:r>
+      <w:r>
+        <w:rPr>
+          <w:vertAlign w:val="subscript"/>
+        </w:rPr>
+        <w:t>1</w:t>
+      </w:r>
+      <w:r>
+        <w:t>, … m</w:t>
+      </w:r>
+      <w:r>
+        <w:rPr>
+          <w:vertAlign w:val="subscript"/>
+        </w:rPr>
+        <w:t>n-2</w:t>
+      </w:r>
+      <w:r>
+        <w:t>,</w:t>
+      </w:r>
+      <w:r>
+        <w:t xml:space="preserve"> are the integers 0, 1, .. </w:t>
+      </w:r>
+      <w:r>
+        <w:rPr>
+          <w:i/>
+        </w:rPr>
+        <w:t>n</w:t>
+      </w:r>
+      <w:r>
+        <w:t xml:space="preserve">-1, excluding </w:t>
+      </w:r>
+      <w:r>
+        <w:t xml:space="preserve">the value </w:t>
+      </w:r>
+      <w:r>
+        <w:rPr>
+          <w:i/>
+        </w:rPr>
+        <w:t>m</w:t>
+      </w:r>
+      <w:r>
+        <w:t>.</w:t>
+      </w:r>
+    </w:p>
+    <w:p>
+      <w:r>
+        <w:t>Th</w:t>
+      </w:r>
+      <w:r>
+        <w:t xml:space="preserve">ese can be used to compute </w:t>
+      </w:r>
+      <w:r>
+        <w:rPr>
+          <w:i/>
+        </w:rPr>
+        <w:t>f(x)</w:t>
+      </w:r>
+      <w:r>
+        <w:t xml:space="preserve"> as follows:</w:t>
+      </w:r>
+    </w:p>
+    <w:p>
+      <w:pPr>
+        <w:rPr>
+          <w:lang w:val="fr-FR"/>
+        </w:rPr>
+      </w:pPr>
+      <w:proofErr w:type="gramStart"/>
+      <w:r>
+        <w:rPr>
+          <w:lang w:val="fr-FR"/>
+        </w:rPr>
+        <w:t>f</w:t>
+      </w:r>
+      <w:proofErr w:type="gramEnd"/>
+      <w:r>
+        <w:rPr>
+          <w:lang w:val="fr-FR"/>
+        </w:rPr>
+        <w:t xml:space="preserve">(x) = </w:t>
+      </w:r>
+      <w:r>
+        <w:rPr>
+          <w:lang w:val="fr-FR"/>
+        </w:rPr>
+        <w:t>y</w:t>
+      </w:r>
+      <w:r>
+        <w:rPr>
+          <w:vertAlign w:val="subscript"/>
+          <w:lang w:val="fr-FR"/>
+        </w:rPr>
+        <w:t>0</w:t>
+      </w:r>
+      <w:r>
+        <w:rPr>
+          <w:lang w:val="fr-FR"/>
+        </w:rPr>
+        <w:t>l</w:t>
+      </w:r>
+      <w:r>
+        <w:rPr>
+          <w:vertAlign w:val="subscript"/>
+          <w:lang w:val="fr-FR"/>
+        </w:rPr>
+        <w:t>0</w:t>
+      </w:r>
+      <w:r>
+        <w:rPr>
+          <w:lang w:val="fr-FR"/>
+        </w:rPr>
+        <w:t xml:space="preserve"> + y</w:t>
+      </w:r>
+      <w:r>
+        <w:rPr>
+          <w:vertAlign w:val="subscript"/>
+          <w:lang w:val="fr-FR"/>
+        </w:rPr>
+        <w:t>1</w:t>
+      </w:r>
+      <w:r>
+        <w:rPr>
+          <w:lang w:val="fr-FR"/>
+        </w:rPr>
+        <w:t>l</w:t>
+      </w:r>
+      <w:r>
+        <w:rPr>
+          <w:vertAlign w:val="subscript"/>
+          <w:lang w:val="fr-FR"/>
+        </w:rPr>
+        <w:t>1</w:t>
+      </w:r>
+      <w:r>
+        <w:rPr>
+          <w:lang w:val="fr-FR"/>
+        </w:rPr>
+        <w:t xml:space="preserve"> + </w:t>
+      </w:r>
+      <w:r>
+        <w:rPr>
+          <w:lang w:val="fr-FR"/>
+        </w:rPr>
+        <w:t>…</w:t>
+      </w:r>
+      <w:r>
+        <w:rPr>
+          <w:lang w:val="fr-FR"/>
+        </w:rPr>
+        <w:t xml:space="preserve"> y</w:t>
+      </w:r>
+      <w:r>
+        <w:rPr>
+          <w:vertAlign w:val="subscript"/>
+          <w:lang w:val="fr-FR"/>
+        </w:rPr>
+        <w:t>n</w:t>
+      </w:r>
+      <w:r>
+        <w:rPr>
+          <w:vertAlign w:val="subscript"/>
+          <w:lang w:val="fr-FR"/>
+        </w:rPr>
+        <w:t>-1</w:t>
+      </w:r>
+      <w:r>
+        <w:rPr>
+          <w:lang w:val="fr-FR"/>
+        </w:rPr>
+        <w:t>l</w:t>
+      </w:r>
+      <w:r>
+        <w:rPr>
+          <w:vertAlign w:val="subscript"/>
+          <w:lang w:val="fr-FR"/>
+        </w:rPr>
+        <w:t>n</w:t>
+      </w:r>
+      <w:r>
+        <w:rPr>
+          <w:vertAlign w:val="subscript"/>
+          <w:lang w:val="fr-FR"/>
+        </w:rPr>
+        <w:t>-1</w:t>
+      </w:r>
+    </w:p>
+    <w:p>
+      <w:r>
+        <w:t xml:space="preserve">Since it is only the value of </w:t>
+      </w:r>
+      <w:r>
+        <w:rPr>
+          <w:i/>
+        </w:rPr>
+        <w:t>f(</w:t>
+      </w:r>
+      <w:r>
+        <w:rPr>
+          <w:i/>
+        </w:rPr>
+        <w:t>0</w:t>
+      </w:r>
+      <w:r>
+        <w:rPr>
+          <w:i/>
+        </w:rPr>
+        <w:t>)</w:t>
+      </w:r>
+      <w:r>
+        <w:t xml:space="preserve"> that we are interested in, we compute the </w:t>
+      </w:r>
+      <w:r>
+        <w:t xml:space="preserve">Lagrange basis for the value </w:t>
+      </w:r>
+      <w:r>
+        <w:rPr>
+          <w:i/>
+        </w:rPr>
+        <w:t>x</w:t>
+      </w:r>
+      <w:r>
+        <w:t xml:space="preserve"> </w:t>
+      </w:r>
+      <w:r>
+        <w:t>=</w:t>
+      </w:r>
+      <w:r>
+        <w:t xml:space="preserve"> </w:t>
+      </w:r>
+      <w:r>
+        <w:t>0</w:t>
+      </w:r>
+      <w:r>
+        <w:t>:</w:t>
+      </w:r>
+    </w:p>
+    <w:p>
+      <w:pPr>
+        <w:rPr>
+          <w:lang w:val="de-DE"/>
+        </w:rPr>
+      </w:pPr>
+      <w:r>
+        <w:rPr>
+          <w:lang w:val="de-DE"/>
+        </w:rPr>
+        <w:t>l</w:t>
+      </w:r>
+      <w:r>
+        <w:rPr>
+          <w:lang w:val="de-DE"/>
+        </w:rPr>
+        <w:t>z</w:t>
+      </w:r>
+      <w:r>
+        <w:rPr>
+          <w:vertAlign w:val="subscript"/>
+          <w:lang w:val="de-DE"/>
+        </w:rPr>
+        <w:t>m</w:t>
+      </w:r>
+      <w:r>
+        <w:rPr>
+          <w:lang w:val="de-DE"/>
+        </w:rPr>
+        <w:t xml:space="preserve"> = ((x(m</w:t>
+      </w:r>
+      <w:r>
+        <w:rPr>
+          <w:vertAlign w:val="subscript"/>
+          <w:lang w:val="de-DE"/>
+        </w:rPr>
+        <w:t>1</w:t>
+      </w:r>
+      <w:r>
+        <w:rPr>
+          <w:lang w:val="de-DE"/>
+        </w:rPr>
+        <w:t>)) / (x(m) - x(m</w:t>
+      </w:r>
+      <w:r>
+        <w:rPr>
+          <w:vertAlign w:val="subscript"/>
+          <w:lang w:val="de-DE"/>
+        </w:rPr>
+        <w:t>1</w:t>
+      </w:r>
+      <w:r>
+        <w:rPr>
+          <w:lang w:val="de-DE"/>
+        </w:rPr>
+        <w:t>))) . ((x(m</w:t>
+      </w:r>
+      <w:r>
+        <w:rPr>
+          <w:vertAlign w:val="subscript"/>
+          <w:lang w:val="de-DE"/>
+        </w:rPr>
+        <w:t>2</w:t>
+      </w:r>
+      <w:r>
+        <w:rPr>
+          <w:lang w:val="de-DE"/>
+        </w:rPr>
+        <w:t>)) / (x(m) - x(m</w:t>
+      </w:r>
+      <w:r>
+        <w:rPr>
+          <w:vertAlign w:val="subscript"/>
+          <w:lang w:val="de-DE"/>
+        </w:rPr>
+        <w:t>2</w:t>
+      </w:r>
+      <w:r>
+        <w:rPr>
+          <w:lang w:val="de-DE"/>
+        </w:rPr>
+        <w:t>)))</w:t>
+      </w:r>
+    </w:p>
+    <w:p>
+      <w:pPr>
+        <w:rPr>
+          <w:lang w:val="fr-FR"/>
+        </w:rPr>
+      </w:pPr>
       <w:proofErr w:type="spellStart"/>
       <w:r>
+        <w:rPr>
+          <w:lang w:val="fr-FR"/>
+        </w:rPr>
+        <w:t>Hence</w:t>
+      </w:r>
+      <w:proofErr w:type="spellEnd"/>
+      <w:r>
+        <w:rPr>
+          <w:lang w:val="fr-FR"/>
+        </w:rPr>
+        <w:t>,</w:t>
+      </w:r>
+    </w:p>
+    <w:p>
+      <w:pPr>
+        <w:rPr>
+          <w:lang w:val="fr-FR"/>
+        </w:rPr>
+      </w:pPr>
+      <w:proofErr w:type="gramStart"/>
+      <w:r>
+        <w:rPr>
+          <w:lang w:val="fr-FR"/>
+        </w:rPr>
+        <w:t>a</w:t>
+      </w:r>
+      <w:proofErr w:type="gramEnd"/>
+      <w:r>
+        <w:rPr>
+          <w:vertAlign w:val="subscript"/>
+          <w:lang w:val="fr-FR"/>
+        </w:rPr>
+        <w:t>0</w:t>
+      </w:r>
+      <w:r>
+        <w:rPr>
+          <w:lang w:val="fr-FR"/>
+        </w:rPr>
+        <w:t xml:space="preserve"> = f(</w:t>
+      </w:r>
+      <w:r>
+        <w:rPr>
+          <w:lang w:val="fr-FR"/>
+        </w:rPr>
+        <w:t>0</w:t>
+      </w:r>
+      <w:r>
+        <w:rPr>
+          <w:lang w:val="fr-FR"/>
+        </w:rPr>
+        <w:t>) = y</w:t>
+      </w:r>
+      <w:r>
+        <w:rPr>
+          <w:vertAlign w:val="subscript"/>
+          <w:lang w:val="fr-FR"/>
+        </w:rPr>
+        <w:t>0</w:t>
+      </w:r>
+      <w:r>
+        <w:rPr>
+          <w:lang w:val="fr-FR"/>
+        </w:rPr>
         <w:t>l</w:t>
       </w:r>
       <w:r>
-        <w:t>m</w:t>
-      </w:r>
-      <w:proofErr w:type="spellEnd"/>
-      <w:r>
-        <w:t xml:space="preserve"> = </w:t>
-      </w:r>
-      <w:r>
-        <w:t>((</w:t>
-      </w:r>
-      <w:r>
-        <w:t>x - x</w:t>
-      </w:r>
-      <w:r>
-        <w:t>(</w:t>
-      </w:r>
-      <w:r>
-        <w:t>m</w:t>
+        <w:rPr>
+          <w:lang w:val="fr-FR"/>
+        </w:rPr>
+        <w:t>z</w:t>
       </w:r>
       <w:r>
         <w:rPr>
           <w:vertAlign w:val="subscript"/>
+          <w:lang w:val="fr-FR"/>
         </w:rPr>
         <w:t>0</w:t>
       </w:r>
       <w:r>
-        <w:t>))</w:t>
-      </w:r>
-      <w:r>
-        <w:t xml:space="preserve"> /</w:t>
-      </w:r>
-      <w:r>
-        <w:t xml:space="preserve"> (x</w:t>
-      </w:r>
-      <w:r>
-        <w:t>(</w:t>
-      </w:r>
-      <w:r>
-        <w:t>m</w:t>
-      </w:r>
-      <w:r>
-        <w:t>)</w:t>
-      </w:r>
-      <w:r>
-        <w:t xml:space="preserve"> - x(</w:t>
-      </w:r>
-      <w:r>
-        <w:t>m</w:t>
+        <w:rPr>
+          <w:lang w:val="fr-FR"/>
+        </w:rPr>
+        <w:t xml:space="preserve"> + y</w:t>
       </w:r>
       <w:r>
         <w:rPr>
           <w:vertAlign w:val="subscript"/>
-        </w:rPr>
-        <w:t>0</w:t>
-      </w:r>
-      <w:r>
-        <w:t>))</w:t>
-      </w:r>
-      <w:r>
-        <w:t>) . ((x - x(</w:t>
-      </w:r>
-      <w:r>
-        <w:t>m</w:t>
+          <w:lang w:val="fr-FR"/>
+        </w:rPr>
+        <w:t>1</w:t>
+      </w:r>
+      <w:r>
+        <w:rPr>
+          <w:lang w:val="fr-FR"/>
+        </w:rPr>
+        <w:t>l</w:t>
+      </w:r>
+      <w:r>
+        <w:rPr>
+          <w:lang w:val="fr-FR"/>
+        </w:rPr>
+        <w:t>z</w:t>
       </w:r>
       <w:r>
         <w:rPr>
           <w:vertAlign w:val="subscript"/>
+          <w:lang w:val="fr-FR"/>
         </w:rPr>
         <w:t>1</w:t>
       </w:r>
       <w:r>
-        <w:t>)) / (x</w:t>
-      </w:r>
-      <w:r>
-        <w:t>(</w:t>
-      </w:r>
-      <w:r>
-        <w:t>m</w:t>
-      </w:r>
-      <w:r>
-        <w:t>)</w:t>
-      </w:r>
-      <w:r>
-        <w:t xml:space="preserve"> - x(</w:t>
-      </w:r>
-      <w:r>
-        <w:t>m</w:t>
+        <w:rPr>
+          <w:lang w:val="fr-FR"/>
+        </w:rPr>
+        <w:t xml:space="preserve"> + </w:t>
+      </w:r>
+      <w:r>
+        <w:rPr>
+          <w:lang w:val="fr-FR"/>
+        </w:rPr>
+        <w:t>…</w:t>
+      </w:r>
+      <w:r>
+        <w:rPr>
+          <w:lang w:val="fr-FR"/>
+        </w:rPr>
+        <w:t xml:space="preserve"> </w:t>
+      </w:r>
+      <w:r>
+        <w:rPr>
+          <w:lang w:val="fr-FR"/>
+        </w:rPr>
+        <w:t>y</w:t>
       </w:r>
       <w:r>
         <w:rPr>
           <w:vertAlign w:val="subscript"/>
-        </w:rPr>
-        <w:t>1</w:t>
-      </w:r>
-      <w:r>
-        <w:t>)))</w:t>
-      </w:r>
-      <w:r>
-        <w:t xml:space="preserve"> .</w:t>
-      </w:r>
-      <w:r>
-        <w:t xml:space="preserve"> … </w:t>
-      </w:r>
-      <w:r>
-        <w:t xml:space="preserve">. </w:t>
-      </w:r>
-      <w:r>
-        <w:t xml:space="preserve"> ((x - x(m</w:t>
+          <w:lang w:val="fr-FR"/>
+        </w:rPr>
+        <w:t>n-1</w:t>
+      </w:r>
+      <w:r>
+        <w:rPr>
+          <w:lang w:val="fr-FR"/>
+        </w:rPr>
+        <w:t>l</w:t>
       </w:r>
       <w:r>
         <w:rPr>
           <w:vertAlign w:val="subscript"/>
-        </w:rPr>
-        <w:t>n-</w:t>
-      </w:r>
-      <w:r>
-        <w:rPr>
-          <w:vertAlign w:val="subscript"/>
-        </w:rPr>
-        <w:t>2</w:t>
-      </w:r>
-      <w:r>
-        <w:t>)) / (x(m) - x(m</w:t>
-      </w:r>
-      <w:r>
-        <w:rPr>
-          <w:vertAlign w:val="subscript"/>
-        </w:rPr>
-        <w:t>n-2</w:t>
-      </w:r>
-      <w:r>
-        <w:t>)))</w:t>
-      </w:r>
-    </w:p>
-    <w:p>
-      <w:r>
-        <w:t>Where</w:t>
-      </w:r>
-      <w:r>
-        <w:t xml:space="preserve"> the values </w:t>
-      </w:r>
-      <w:r>
-        <w:t>m</w:t>
-      </w:r>
-      <w:r>
-        <w:rPr>
-          <w:vertAlign w:val="subscript"/>
-        </w:rPr>
-        <w:t>0</w:t>
-      </w:r>
-      <w:r>
-        <w:t>, m</w:t>
-      </w:r>
-      <w:r>
-        <w:rPr>
-          <w:vertAlign w:val="subscript"/>
-        </w:rPr>
-        <w:t>1</w:t>
-      </w:r>
-      <w:r>
-        <w:t>, … m</w:t>
-      </w:r>
-      <w:r>
-        <w:rPr>
-          <w:vertAlign w:val="subscript"/>
-        </w:rPr>
-        <w:t>n-2</w:t>
-      </w:r>
-      <w:r>
-        <w:t>,</w:t>
-      </w:r>
-      <w:r>
-        <w:t xml:space="preserve"> are the integers 0, 1, .. </w:t>
-      </w:r>
-      <w:r>
-        <w:rPr>
-          <w:i/>
-        </w:rPr>
-        <w:t>n</w:t>
-      </w:r>
-      <w:r>
-        <w:t xml:space="preserve">-1, excluding </w:t>
-      </w:r>
-      <w:r>
-        <w:t xml:space="preserve">the value </w:t>
-      </w:r>
-      <w:r>
-        <w:rPr>
-          <w:i/>
-        </w:rPr>
-        <w:t>m</w:t>
-      </w:r>
-      <w:r>
-        <w:t>.</w:t>
-      </w:r>
-    </w:p>
-    <w:p>
-      <w:r>
-        <w:t>Th</w:t>
-      </w:r>
-      <w:r>
-        <w:t xml:space="preserve">ese can be used to compute </w:t>
-      </w:r>
-      <w:r>
-        <w:rPr>
-          <w:i/>
-        </w:rPr>
-        <w:t>f(x)</w:t>
-      </w:r>
-      <w:r>
-        <w:t xml:space="preserve"> as follows:</w:t>
-      </w:r>
-    </w:p>
-    <w:p>
-      <w:r>
-        <w:t xml:space="preserve">f(x) = </w:t>
-      </w:r>
-      <w:r>
-        <w:t>y</w:t>
-      </w:r>
-      <w:r>
-        <w:rPr>
-          <w:vertAlign w:val="subscript"/>
-        </w:rPr>
-        <w:t>0</w:t>
-      </w:r>
-      <w:r>
-        <w:t>l</w:t>
-      </w:r>
-      <w:r>
-        <w:rPr>
-          <w:vertAlign w:val="subscript"/>
-        </w:rPr>
-        <w:t>0</w:t>
-      </w:r>
-      <w:r>
-        <w:t xml:space="preserve"> + y</w:t>
-      </w:r>
-      <w:r>
-        <w:rPr>
-          <w:vertAlign w:val="subscript"/>
-        </w:rPr>
-        <w:t>1</w:t>
-      </w:r>
-      <w:r>
-        <w:t>l</w:t>
-      </w:r>
-      <w:r>
-        <w:rPr>
-          <w:vertAlign w:val="subscript"/>
-        </w:rPr>
-        <w:t>1</w:t>
-      </w:r>
-      <w:r>
-        <w:t xml:space="preserve"> + </w:t>
-      </w:r>
-      <w:r>
-        <w:t>…</w:t>
-      </w:r>
-      <w:r>
-        <w:t xml:space="preserve"> y</w:t>
-      </w:r>
-      <w:r>
-        <w:rPr>
-          <w:vertAlign w:val="subscript"/>
-        </w:rPr>
-        <w:t>n</w:t>
-      </w:r>
-      <w:r>
-        <w:rPr>
-          <w:vertAlign w:val="subscript"/>
-        </w:rPr>
-        <w:t>-1</w:t>
-      </w:r>
-      <w:r>
-        <w:t>l</w:t>
-      </w:r>
-      <w:r>
-        <w:rPr>
-          <w:vertAlign w:val="subscript"/>
-        </w:rPr>
-        <w:t>n</w:t>
-      </w:r>
-      <w:r>
-        <w:rPr>
-          <w:vertAlign w:val="subscript"/>
-        </w:rPr>
-        <w:t>-1</w:t>
-      </w:r>
-    </w:p>
-    <w:p>
-      <w:r>
-        <w:t xml:space="preserve">Since it is only the value of </w:t>
-      </w:r>
-      <w:r>
-        <w:rPr>
-          <w:i/>
-        </w:rPr>
-        <w:t>f(</w:t>
-      </w:r>
-      <w:r>
-        <w:rPr>
-          <w:i/>
-        </w:rPr>
-        <w:t>0</w:t>
-      </w:r>
-      <w:r>
-        <w:rPr>
-          <w:i/>
-        </w:rPr>
-        <w:t>)</w:t>
-      </w:r>
-      <w:r>
-        <w:t xml:space="preserve"> that we are interested in, we compute the </w:t>
-      </w:r>
-      <w:r>
-        <w:t xml:space="preserve">Lagrange basis for the value </w:t>
-      </w:r>
-      <w:r>
-        <w:rPr>
-          <w:i/>
-        </w:rPr>
-        <w:t>x</w:t>
-      </w:r>
-      <w:r>
-        <w:t xml:space="preserve"> </w:t>
-      </w:r>
-      <w:r>
-        <w:t>=</w:t>
-      </w:r>
-      <w:r>
-        <w:t xml:space="preserve"> </w:t>
-      </w:r>
-      <w:r>
-        <w:t>0</w:t>
-      </w:r>
-      <w:r>
-        <w:t>:</w:t>
-      </w:r>
-    </w:p>
-    <w:p>
-      <w:proofErr w:type="spellStart"/>
-      <w:r>
-        <w:t>l</w:t>
-      </w:r>
-      <w:r>
-        <w:t>z</w:t>
-      </w:r>
-      <w:r>
-        <w:rPr>
-          <w:vertAlign w:val="subscript"/>
-        </w:rPr>
-        <w:t>m</w:t>
-      </w:r>
-      <w:proofErr w:type="spellEnd"/>
-      <w:r>
-        <w:t xml:space="preserve"> = ((x(m</w:t>
-      </w:r>
-      <w:r>
-        <w:rPr>
-          <w:vertAlign w:val="subscript"/>
-        </w:rPr>
-        <w:t>1</w:t>
-      </w:r>
-      <w:r>
-        <w:t>)) / (x(m) - x(m</w:t>
-      </w:r>
-      <w:r>
-        <w:rPr>
-          <w:vertAlign w:val="subscript"/>
-        </w:rPr>
-        <w:t>1</w:t>
-      </w:r>
-      <w:r>
-        <w:t>))) . ((x(m</w:t>
-      </w:r>
-      <w:r>
-        <w:rPr>
-          <w:vertAlign w:val="subscript"/>
-        </w:rPr>
-        <w:t>2</w:t>
-      </w:r>
-      <w:r>
-        <w:t>)) / (x(m) - x(m</w:t>
-      </w:r>
-      <w:r>
-        <w:rPr>
-          <w:vertAlign w:val="subscript"/>
-        </w:rPr>
-        <w:t>2</w:t>
-      </w:r>
-      <w:r>
-        <w:t>)))</w:t>
-      </w:r>
-    </w:p>
-    <w:p>
-      <w:r>
-        <w:t>Hence,</w:t>
-      </w:r>
-    </w:p>
-    <w:p>
-      <w:r>
-        <w:t>a</w:t>
-      </w:r>
-      <w:r>
-        <w:rPr>
-          <w:vertAlign w:val="subscript"/>
-        </w:rPr>
-        <w:t>0</w:t>
-      </w:r>
-      <w:r>
-        <w:t xml:space="preserve"> = f(</w:t>
-      </w:r>
-      <w:r>
-        <w:t>0</w:t>
-      </w:r>
-      <w:r>
-        <w:t>) = y</w:t>
-      </w:r>
-      <w:r>
-        <w:rPr>
-          <w:vertAlign w:val="subscript"/>
-        </w:rPr>
-        <w:t>0</w:t>
-      </w:r>
-      <w:r>
-        <w:t>l</w:t>
-      </w:r>
-      <w:r>
-        <w:t>z</w:t>
-      </w:r>
-      <w:r>
-        <w:rPr>
-          <w:vertAlign w:val="subscript"/>
-        </w:rPr>
-        <w:t>0</w:t>
-      </w:r>
-      <w:r>
-        <w:t xml:space="preserve"> + y</w:t>
-      </w:r>
-      <w:r>
-        <w:rPr>
-          <w:vertAlign w:val="subscript"/>
-        </w:rPr>
-        <w:t>1</w:t>
-      </w:r>
-      <w:r>
-        <w:t>l</w:t>
-      </w:r>
-      <w:r>
-        <w:t>z</w:t>
-      </w:r>
-      <w:r>
-        <w:rPr>
-          <w:vertAlign w:val="subscript"/>
-        </w:rPr>
-        <w:t>1</w:t>
-      </w:r>
-      <w:r>
-        <w:t xml:space="preserve"> + </w:t>
-      </w:r>
-      <w:r>
-        <w:t>…</w:t>
-      </w:r>
-      <w:r>
-        <w:t xml:space="preserve"> </w:t>
-      </w:r>
-      <w:r>
-        <w:t>y</w:t>
-      </w:r>
-      <w:r>
-        <w:rPr>
-          <w:vertAlign w:val="subscript"/>
-        </w:rPr>
-        <w:t>n-1</w:t>
-      </w:r>
-      <w:r>
-        <w:t>l</w:t>
-      </w:r>
-      <w:r>
-        <w:rPr>
-          <w:vertAlign w:val="subscript"/>
+          <w:lang w:val="fr-FR"/>
         </w:rPr>
         <w:t>n-1</w:t>
       </w:r>
@@ -10389,7 +10712,7 @@
 </file>
 
 <file path=word/numbering.xml><?xml version="1.0" encoding="utf-8"?>
-<w:numbering xmlns:wpc="http://schemas.microsoft.com/office/word/2010/wordprocessingCanvas" xmlns:cx="http://schemas.microsoft.com/office/drawing/2014/chartex" xmlns:cx1="http://schemas.microsoft.com/office/drawing/2015/9/8/chartex" xmlns:cx2="http://schemas.microsoft.com/office/drawing/2015/10/21/chartex" xmlns:cx3="http://schemas.microsoft.com/office/drawing/2016/5/9/chartex" xmlns:cx4="http://schemas.microsoft.com/office/drawing/2016/5/10/chartex" xmlns:cx5="http://schemas.microsoft.com/office/drawing/2016/5/11/chartex" xmlns:cx6="http://schemas.microsoft.com/office/drawing/2016/5/12/chartex" xmlns:cx7="http://schemas.microsoft.com/office/drawing/2016/5/13/chartex" xmlns:cx8="http://schemas.microsoft.com/office/drawing/2016/5/14/chartex" xmlns:mc="http://schemas.openxmlformats.org/markup-compatibility/2006" xmlns:aink="http://schemas.microsoft.com/office/drawing/2016/ink" xmlns:am3d="http://schemas.microsoft.com/office/drawing/2017/model3d" xmlns:o="urn:schemas-microsoft-com:office:office" xmlns:r="http://schemas.openxmlformats.org/officeDocument/2006/relationships" xmlns:m="http://schemas.openxmlformats.org/officeDocument/2006/math" xmlns:v="urn:schemas-microsoft-com:vml" xmlns:wp14="http://schemas.microsoft.com/office/word/2010/wordprocessingDrawing" xmlns:wp="http://schemas.openxmlformats.org/drawingml/2006/wordprocessingDrawing" xmlns:w10="urn:schemas-microsoft-com:office:word" xmlns:w="http://schemas.openxmlformats.org/wordprocessingml/2006/main" xmlns:w14="http://schemas.microsoft.com/office/word/2010/wordml" xmlns:w15="http://schemas.microsoft.com/office/word/2012/wordml" xmlns:w16cex="http://schemas.microsoft.com/office/word/2018/wordml/cex" xmlns:w16cid="http://schemas.microsoft.com/office/word/2016/wordml/cid" xmlns:w16="http://schemas.microsoft.com/office/word/2018/wordml" xmlns:w16se="http://schemas.microsoft.com/office/word/2015/wordml/symex" xmlns:wpg="http://schemas.microsoft.com/office/word/2010/wordprocessingGroup" xmlns:wpi="http://schemas.microsoft.com/office/word/2010/wordprocessingInk" xmlns:wne="http://schemas.microsoft.com/office/word/2006/wordml" xmlns:wps="http://schemas.microsoft.com/office/word/2010/wordprocessingShape" mc:Ignorable="w14 w15 w16se w16cid w16 w16cex wp14">
+<w:numbering xmlns:wpc="http://schemas.microsoft.com/office/word/2010/wordprocessingCanvas" xmlns:cx="http://schemas.microsoft.com/office/drawing/2014/chartex" xmlns:cx1="http://schemas.microsoft.com/office/drawing/2015/9/8/chartex" xmlns:cx2="http://schemas.microsoft.com/office/drawing/2015/10/21/chartex" xmlns:cx3="http://schemas.microsoft.com/office/drawing/2016/5/9/chartex" xmlns:cx4="http://schemas.microsoft.com/office/drawing/2016/5/10/chartex" xmlns:cx5="http://schemas.microsoft.com/office/drawing/2016/5/11/chartex" xmlns:cx6="http://schemas.microsoft.com/office/drawing/2016/5/12/chartex" xmlns:cx7="http://schemas.microsoft.com/office/drawing/2016/5/13/chartex" xmlns:cx8="http://schemas.microsoft.com/office/drawing/2016/5/14/chartex" xmlns:mc="http://schemas.openxmlformats.org/markup-compatibility/2006" xmlns:aink="http://schemas.microsoft.com/office/drawing/2016/ink" xmlns:am3d="http://schemas.microsoft.com/office/drawing/2017/model3d" xmlns:o="urn:schemas-microsoft-com:office:office" xmlns:r="http://schemas.openxmlformats.org/officeDocument/2006/relationships" xmlns:m="http://schemas.openxmlformats.org/officeDocument/2006/math" xmlns:v="urn:schemas-microsoft-com:vml" xmlns:wp14="http://schemas.microsoft.com/office/word/2010/wordprocessingDrawing" xmlns:wp="http://schemas.openxmlformats.org/drawingml/2006/wordprocessingDrawing" xmlns:w10="urn:schemas-microsoft-com:office:word" xmlns:w="http://schemas.openxmlformats.org/wordprocessingml/2006/main" xmlns:w14="http://schemas.microsoft.com/office/word/2010/wordml" xmlns:w15="http://schemas.microsoft.com/office/word/2012/wordml" xmlns:w16cex="http://schemas.microsoft.com/office/word/2018/wordml/cex" xmlns:w16cid="http://schemas.microsoft.com/office/word/2016/wordml/cid" xmlns:w16="http://schemas.microsoft.com/office/word/2018/wordml" xmlns:w16sdtdh="http://schemas.microsoft.com/office/word/2020/wordml/sdtdatahash" xmlns:w16se="http://schemas.microsoft.com/office/word/2015/wordml/symex" xmlns:wpg="http://schemas.microsoft.com/office/word/2010/wordprocessingGroup" xmlns:wpi="http://schemas.microsoft.com/office/word/2010/wordprocessingInk" xmlns:wne="http://schemas.microsoft.com/office/word/2006/wordml" xmlns:wps="http://schemas.microsoft.com/office/word/2010/wordprocessingShape" mc:Ignorable="w14 w15 w16se w16cid w16 w16cex w16sdtdh wp14">
   <w:abstractNum w:abstractNumId="0" w15:restartNumberingAfterBreak="0">
     <w:nsid w:val="FFFFFF82"/>
     <w:multiLevelType w:val="singleLevel"/>
@@ -11433,7 +11756,7 @@
 </file>
 
 <file path=word/styles.xml><?xml version="1.0" encoding="utf-8"?>
-<w:styles xmlns:mc="http://schemas.openxmlformats.org/markup-compatibility/2006" xmlns:r="http://schemas.openxmlformats.org/officeDocument/2006/relationships" xmlns:w="http://schemas.openxmlformats.org/wordprocessingml/2006/main" xmlns:w14="http://schemas.microsoft.com/office/word/2010/wordml" xmlns:w15="http://schemas.microsoft.com/office/word/2012/wordml" xmlns:w16cex="http://schemas.microsoft.com/office/word/2018/wordml/cex" xmlns:w16cid="http://schemas.microsoft.com/office/word/2016/wordml/cid" xmlns:w16="http://schemas.microsoft.com/office/word/2018/wordml" xmlns:w16se="http://schemas.microsoft.com/office/word/2015/wordml/symex" mc:Ignorable="w14 w15 w16se w16cid w16 w16cex">
+<w:styles xmlns:mc="http://schemas.openxmlformats.org/markup-compatibility/2006" xmlns:r="http://schemas.openxmlformats.org/officeDocument/2006/relationships" xmlns:w="http://schemas.openxmlformats.org/wordprocessingml/2006/main" xmlns:w14="http://schemas.microsoft.com/office/word/2010/wordml" xmlns:w15="http://schemas.microsoft.com/office/word/2012/wordml" xmlns:w16cex="http://schemas.microsoft.com/office/word/2018/wordml/cex" xmlns:w16cid="http://schemas.microsoft.com/office/word/2016/wordml/cid" xmlns:w16="http://schemas.microsoft.com/office/word/2018/wordml" xmlns:w16sdtdh="http://schemas.microsoft.com/office/word/2020/wordml/sdtdatahash" xmlns:w16se="http://schemas.microsoft.com/office/word/2015/wordml/symex" mc:Ignorable="w14 w15 w16se w16cid w16 w16cex w16sdtdh">
   <w:docDefaults>
     <w:rPrDefault>
       <w:rPr>

</xml_diff>

<commit_message>
Update UDF documentation to describe RSA key gen and list of fingerprints
</commit_message>
<xml_diff>
--- a/Outputs/Documents/Word/hallambaker-mesh-2-udf.docx
+++ b/Outputs/Documents/Word/hallambaker-mesh-2-udf.docx
@@ -440,7 +440,6 @@
     </w:p>
     <w:p>
       <w:r>
-        <w:lastRenderedPageBreak/>
         <w:t>[</w:t>
       </w:r>
       <w:r>
@@ -805,7 +804,6 @@
         <w:pStyle w:val="meta"/>
       </w:pPr>
       <w:r>
-        <w:lastRenderedPageBreak/>
         <w:t>&lt;include=</w:t>
       </w:r>
       <w:r>
@@ -1240,7 +1238,6 @@
         <w:pStyle w:val="meta"/>
       </w:pPr>
       <w:r>
-        <w:lastRenderedPageBreak/>
         <w:t>&lt;include=</w:t>
       </w:r>
       <w:r>
@@ -1549,11 +1546,7 @@
     </w:p>
     <w:p>
       <w:r>
-        <w:t xml:space="preserve">All three forms of the address are valid RFC822 addresses and may be used in a legacy email client, stored in an address book application, etc. But the ability of a legacy client to make use of the address </w:t>
-      </w:r>
-      <w:r>
-        <w:lastRenderedPageBreak/>
-        <w:t>differs. Addresses of the first type may always be used. Addresses of the second type may only be used if an appropriate MX record is provisioned. Addresses of the third type will always fail unless the resolver understands that it is a SIN requiring special processing.</w:t>
+        <w:t>All three forms of the address are valid RFC822 addresses and may be used in a legacy email client, stored in an address book application, etc. But the ability of a legacy client to make use of the address differs. Addresses of the first type may always be used. Addresses of the second type may only be used if an appropriate MX record is provisioned. Addresses of the third type will always fail unless the resolver understands that it is a SIN requiring special processing.</w:t>
       </w:r>
     </w:p>
     <w:p>
@@ -1749,7 +1742,6 @@
         <w:pStyle w:val="dd"/>
       </w:pPr>
       <w:r>
-        <w:lastRenderedPageBreak/>
         <w:t>The output of a Cryptographic Digest Function for a given Data Value input.</w:t>
       </w:r>
     </w:p>
@@ -1982,7 +1974,6 @@
         <w:pStyle w:val="h1"/>
       </w:pPr>
       <w:r>
-        <w:lastRenderedPageBreak/>
         <w:t>Architecture</w:t>
       </w:r>
     </w:p>
@@ -2284,11 +2275,7 @@
     </w:p>
     <w:p>
       <w:r>
-        <w:t xml:space="preserve">A secure cryptographic digest algorithm provides a unique digest value that is probabilistically unique for a particular byte sequence but does not fix the context in which a byte sequence is interpreted. </w:t>
-      </w:r>
-      <w:r>
-        <w:lastRenderedPageBreak/>
-        <w:t xml:space="preserve">While such ambiguity may be tolerated in a fingerprint format designed for a single specific field of use, it is not acceptable in a </w:t>
+        <w:t xml:space="preserve">A secure cryptographic digest algorithm provides a unique digest value that is probabilistically unique for a particular byte sequence but does not fix the context in which a byte sequence is interpreted. While such ambiguity may be tolerated in a fingerprint format designed for a single specific field of use, it is not acceptable in a </w:t>
       </w:r>
       <w:r>
         <w:t>general-purpose</w:t>
@@ -2567,7 +2554,6 @@
     </w:p>
     <w:p>
       <w:r>
-        <w:lastRenderedPageBreak/>
         <w:t xml:space="preserve">Omission of support for higher levels of compression </w:t>
       </w:r>
       <w:r>
@@ -2745,7 +2731,6 @@
     </w:p>
     <w:p>
       <w:r>
-        <w:lastRenderedPageBreak/>
         <w:t xml:space="preserve">Fixed length </w:t>
       </w:r>
       <w:r>
@@ -3066,7 +3051,6 @@
     </w:p>
     <w:p>
       <w:r>
-        <w:lastRenderedPageBreak/>
         <w:t>Encryption and Authenticator Type UDFs</w:t>
       </w:r>
       <w:r>
@@ -3460,7 +3444,6 @@
     </w:p>
     <w:p>
       <w:r>
-        <w:lastRenderedPageBreak/>
         <w:t xml:space="preserve">The </w:t>
       </w:r>
       <w:r>
@@ -3863,13 +3846,7 @@
     </w:p>
     <w:p>
       <w:r>
-        <w:t xml:space="preserve">These numbers are specified in </w:t>
-      </w:r>
-      <w:r>
-        <w:t>FIPS 186-4</w:t>
-      </w:r>
-      <w:r>
-        <w:t>r5</w:t>
+        <w:t>These numbers are specified in FIPS 186-4r5</w:t>
       </w:r>
       <w:r>
         <w:t>.</w:t>
@@ -3963,7 +3940,6 @@
         <w:pStyle w:val="h3"/>
       </w:pPr>
       <w:r>
-        <w:lastRenderedPageBreak/>
         <w:t>RSA Key Pairs</w:t>
       </w:r>
     </w:p>
@@ -3981,10 +3957,7 @@
         <w:t xml:space="preserve">. </w:t>
       </w:r>
       <w:r>
-        <w:t>FIPS 186-4</w:t>
-      </w:r>
-      <w:r>
-        <w:t>r5 requires the use of primes</w:t>
+        <w:t>FIPS 186-4r5 requires the use of primes</w:t>
       </w:r>
       <w:r>
         <w:t xml:space="preserve"> constructed with auxilary primes</w:t>
@@ -3995,10 +3968,7 @@
     </w:p>
     <w:p>
       <w:r>
-        <w:t xml:space="preserve">The method used to </w:t>
-      </w:r>
-      <w:r>
-        <w:t>c</w:t>
+        <w:t>The method used to c</w:t>
       </w:r>
       <w:r>
         <w:t xml:space="preserve">ompute a </w:t>
@@ -4034,10 +4004,83 @@
         <w:t>rimes</w:t>
       </w:r>
       <w:r>
-        <w:t xml:space="preserve"> is described in section B9 of </w:t>
-      </w:r>
-      <w:r>
-        <w:t>FIPS 186-4r5</w:t>
+        <w:t xml:space="preserve"> applies the algorithm described in section B9 of FIPS 186-4r5 using primes derived from base values generated using the following tags:</w:t>
+      </w:r>
+    </w:p>
+    <w:p>
+      <w:pPr>
+        <w:pStyle w:val="meta"/>
+      </w:pPr>
+      <w:r>
+        <w:t>&lt;include="..\</w:t>
+      </w:r>
+      <w:r>
+        <w:t>Generated</w:t>
+      </w:r>
+      <w:r>
+        <w:t>\UDFConstantsRSATags.md"&gt;</w:t>
+      </w:r>
+    </w:p>
+    <w:p>
+      <w:r>
+        <w:t>To generate p, auxiliary primes, p1 and p2 are first generated according to the process described in</w:t>
+      </w:r>
+      <w:r>
+        <w:t xml:space="preserve"> Appendix C</w:t>
+      </w:r>
+      <w:r>
+        <w:t>. The lengths of the auxiliary primes are as follows:</w:t>
+      </w:r>
+    </w:p>
+    <w:p>
+      <w:pPr>
+        <w:pStyle w:val="meta"/>
+      </w:pPr>
+      <w:r>
+        <w:t>&lt;include="..\</w:t>
+      </w:r>
+      <w:r>
+        <w:t>Generated</w:t>
+      </w:r>
+      <w:r>
+        <w:t>\UDFConstants</w:t>
+      </w:r>
+      <w:r>
+        <w:t>RSAValues</w:t>
+      </w:r>
+      <w:r>
+        <w:t>.md"&gt;</w:t>
+      </w:r>
+    </w:p>
+    <w:p>
+      <w:r>
+        <w:t xml:space="preserve">[Note that although FIPS 186-4r5 </w:t>
+      </w:r>
+      <w:r>
+        <w:t xml:space="preserve">specifies lengths for </w:t>
+      </w:r>
+      <w:r>
+        <w:t xml:space="preserve">RSA keys </w:t>
+      </w:r>
+      <w:r>
+        <w:t>up to</w:t>
+      </w:r>
+      <w:r>
+        <w:t xml:space="preserve"> 4096 bits, </w:t>
+      </w:r>
+      <w:r>
+        <w:t>it does not give values for longer primes. The larger values are extrapolated using the formula  80+30*(length/1024).</w:t>
+      </w:r>
+      <w:r>
+        <w:t>]</w:t>
+      </w:r>
+    </w:p>
+    <w:p>
+      <w:r>
+        <w:t xml:space="preserve">The auxiliary primes are then used to derive the prime value following the procedure described in </w:t>
+      </w:r>
+      <w:r>
+        <w:t>Appendix D</w:t>
       </w:r>
       <w:r>
         <w:t>.</w:t>
@@ -4045,10 +4088,108 @@
     </w:p>
     <w:p>
       <w:r>
-        <w:t xml:space="preserve">The prime p is generated by first constructing the auxiliary primes p1 and p2 </w:t>
-      </w:r>
-      <w:r>
-        <w:t>with length given by the following table. Note that although code points have been defined for longer sizes, there are currently no recommended lengths for the auxiliary primes and so these are not currently defined.</w:t>
+        <w:t>Implementations MAY record the number of additional attempts required to perform each of the iterative steps required to generate the primes and use them to construct a hints string. The hints string MAY be appended to the UDF value as a suffix to allow the private key to be regenerated efficiently without the need to repeat the search.</w:t>
+      </w:r>
+    </w:p>
+    <w:p>
+      <w:r>
+        <w:t>The hints string is constructed as a series of 2, 4, 6 or 8 varints specifying the number of additional attempts required to perform each step of the process. The order of the varints is as follows:</w:t>
+      </w:r>
+    </w:p>
+    <w:p>
+      <w:pPr>
+        <w:pStyle w:val="ListParagraph"/>
+        <w:numPr>
+          <w:ilvl w:val="0"/>
+          <w:numId w:val="14"/>
+        </w:numPr>
+      </w:pPr>
+      <w:r>
+        <w:t>Primality tests to generate p</w:t>
+      </w:r>
+    </w:p>
+    <w:p>
+      <w:pPr>
+        <w:pStyle w:val="ListParagraph"/>
+        <w:numPr>
+          <w:ilvl w:val="0"/>
+          <w:numId w:val="14"/>
+        </w:numPr>
+      </w:pPr>
+      <w:r>
+        <w:t>Primality tests to generate q</w:t>
+      </w:r>
+    </w:p>
+    <w:p>
+      <w:pPr>
+        <w:pStyle w:val="ListParagraph"/>
+        <w:numPr>
+          <w:ilvl w:val="0"/>
+          <w:numId w:val="14"/>
+        </w:numPr>
+      </w:pPr>
+      <w:r>
+        <w:t>Primality tests to generate p1</w:t>
+      </w:r>
+    </w:p>
+    <w:p>
+      <w:pPr>
+        <w:pStyle w:val="ListParagraph"/>
+        <w:numPr>
+          <w:ilvl w:val="0"/>
+          <w:numId w:val="14"/>
+        </w:numPr>
+      </w:pPr>
+      <w:r>
+        <w:t>Primality tests to generate q1</w:t>
+      </w:r>
+    </w:p>
+    <w:p>
+      <w:pPr>
+        <w:pStyle w:val="ListParagraph"/>
+        <w:numPr>
+          <w:ilvl w:val="0"/>
+          <w:numId w:val="14"/>
+        </w:numPr>
+      </w:pPr>
+      <w:r>
+        <w:t>Primality tests to generate p2</w:t>
+      </w:r>
+    </w:p>
+    <w:p>
+      <w:pPr>
+        <w:pStyle w:val="ListParagraph"/>
+        <w:numPr>
+          <w:ilvl w:val="0"/>
+          <w:numId w:val="14"/>
+        </w:numPr>
+      </w:pPr>
+      <w:r>
+        <w:t>Primality tests to generate q2</w:t>
+      </w:r>
+    </w:p>
+    <w:p>
+      <w:pPr>
+        <w:pStyle w:val="ListParagraph"/>
+        <w:numPr>
+          <w:ilvl w:val="0"/>
+          <w:numId w:val="14"/>
+        </w:numPr>
+      </w:pPr>
+      <w:r>
+        <w:t>Seeds to generate base for deriving p</w:t>
+      </w:r>
+    </w:p>
+    <w:p>
+      <w:pPr>
+        <w:pStyle w:val="ListParagraph"/>
+        <w:numPr>
+          <w:ilvl w:val="0"/>
+          <w:numId w:val="14"/>
+        </w:numPr>
+      </w:pPr>
+      <w:r>
+        <w:t>Seeds to generate base for deriving q</w:t>
       </w:r>
     </w:p>
     <w:p>
@@ -4056,330 +4197,157 @@
         <w:pStyle w:val="meta"/>
       </w:pPr>
       <w:r>
-        <w:t>&lt;include="..\</w:t>
-      </w:r>
-      <w:r>
-        <w:t>Generated</w:t>
-      </w:r>
-      <w:r>
-        <w:t>\UDFConstantsRSAValues.md"&gt;</w:t>
-      </w:r>
-    </w:p>
-    <w:p>
-      <w:r>
-        <w:t xml:space="preserve">Each </w:t>
-      </w:r>
-      <w:r>
-        <w:t xml:space="preserve">auxiliary </w:t>
-      </w:r>
-      <w:r>
-        <w:t xml:space="preserve">prime is generated by first </w:t>
-      </w:r>
-      <w:r>
-        <w:t xml:space="preserve">calculating an initial candidate value x by </w:t>
-      </w:r>
-      <w:r>
-        <w:t>generating a random bit string of the specified length</w:t>
-      </w:r>
-      <w:r>
-        <w:t xml:space="preserve"> from the seed using the corresponding tag, setting the most significant bits to zero to trim it to the exact length specified and converting the result to an integer in big-endian format</w:t>
+        <w:t>&lt;include=</w:t>
+      </w:r>
+      <w:r>
+        <w:t>"..\</w:t>
+      </w:r>
+      <w:r>
+        <w:t>Examples\</w:t>
+      </w:r>
+      <w:r>
+        <w:t>UDFDeriveRSA</w:t>
+      </w:r>
+      <w:r>
+        <w:t>.md</w:t>
+      </w:r>
+      <w:r>
+        <w:t>"</w:t>
+      </w:r>
+      <w:r>
+        <w:t>&gt;</w:t>
+      </w:r>
+    </w:p>
+    <w:p>
+      <w:pPr>
+        <w:pStyle w:val="Heading3"/>
+      </w:pPr>
+      <w:r>
+        <w:t>Any Key Algorithm</w:t>
+      </w:r>
+    </w:p>
+    <w:p>
+      <w:r>
+        <w:t xml:space="preserve">The Any </w:t>
+      </w:r>
+      <w:r>
+        <w:t xml:space="preserve">key algorithm allows a single UDF value to be used to </w:t>
+      </w:r>
+      <w:r>
+        <w:t>derive</w:t>
+      </w:r>
+      <w:r>
+        <w:t xml:space="preserve"> key pairs for multiple algorithms.</w:t>
+      </w:r>
+      <w:r>
+        <w:t xml:space="preserve"> The </w:t>
+      </w:r>
+      <w:r>
+        <w:t>IKM</w:t>
+      </w:r>
+      <w:r>
+        <w:t xml:space="preserve"> value is</w:t>
+      </w:r>
+      <w:r>
+        <w:t xml:space="preserve"> the same for each key pair derived</w:t>
+      </w:r>
+      <w:r>
+        <w:t xml:space="preserve">. The salt value is changed according to the </w:t>
+      </w:r>
+      <w:r>
+        <w:t>algorithm for which the key is to be derived.</w:t>
+      </w:r>
+    </w:p>
+    <w:p>
+      <w:pPr>
+        <w:pStyle w:val="meta"/>
+      </w:pPr>
+      <w:r>
+        <w:t>&lt;include=</w:t>
+      </w:r>
+      <w:r>
+        <w:t>"..\</w:t>
+      </w:r>
+      <w:r>
+        <w:t>Examples\</w:t>
+      </w:r>
+      <w:r>
+        <w:t>UDFDerive</w:t>
+      </w:r>
+      <w:r>
+        <w:t>Any</w:t>
+      </w:r>
+      <w:r>
+        <w:t>.md</w:t>
+      </w:r>
+      <w:r>
+        <w:t>"</w:t>
+      </w:r>
+      <w:r>
+        <w:t>&gt;</w:t>
+      </w:r>
+    </w:p>
+    <w:p>
+      <w:pPr>
+        <w:pStyle w:val="h2"/>
+      </w:pPr>
+      <w:r>
+        <w:t xml:space="preserve">Shamir </w:t>
+      </w:r>
+      <w:r>
+        <w:t xml:space="preserve">Shared </w:t>
+      </w:r>
+      <w:r>
+        <w:t>S</w:t>
+      </w:r>
+      <w:r>
+        <w:t>ecret</w:t>
+      </w:r>
+    </w:p>
+    <w:p>
+      <w:r>
+        <w:t>The UDF format MAY be used to encode shares generated by a secret sharing mechanism. The only secret sharing mechanism currently supported i</w:t>
+      </w:r>
+      <w:r>
+        <w:t>s</w:t>
+      </w:r>
+      <w:r>
+        <w:t xml:space="preserve"> the Shamir Secret Sharing mechanism </w:t>
+      </w:r>
+      <w:r>
+        <w:rPr>
+          <w:highlight w:val="white"/>
+        </w:rPr>
+        <w:t>&lt;info="</w:t>
+      </w:r>
+      <w:r>
+        <w:t>Shamir79</w:t>
+      </w:r>
+      <w:r>
+        <w:rPr>
+          <w:highlight w:val="white"/>
+        </w:rPr>
+        <w:t>"/&gt;</w:t>
       </w:r>
       <w:r>
         <w:t>.</w:t>
       </w:r>
-    </w:p>
-    <w:p>
-      <w:r>
-        <w:t xml:space="preserve">The prime value </w:t>
+      <w:r>
+        <w:t xml:space="preserve"> Each secret share represents a point represents a point </w:t>
       </w:r>
       <w:r>
         <w:rPr>
           <w:i/>
-          <w:iCs/>
-        </w:rPr>
-        <w:t>y</w:t>
-      </w:r>
-      <w:r>
-        <w:t xml:space="preserve"> is the first odd integer &gt;= </w:t>
+        </w:rPr>
+        <w:t>on (x, f(x))</w:t>
+      </w:r>
+      <w:r>
+        <w:t xml:space="preserve">, a polynomial in a modular field </w:t>
       </w:r>
       <w:r>
         <w:rPr>
           <w:i/>
-          <w:iCs/>
-        </w:rPr>
-        <w:t>x</w:t>
-      </w:r>
-      <w:r>
-        <w:t xml:space="preserve"> that is prime.</w:t>
-      </w:r>
-    </w:p>
-    <w:p>
-      <w:r>
-        <w:t xml:space="preserve">If </w:t>
-      </w:r>
-      <w:r>
-        <w:t xml:space="preserve">a hint </w:t>
-      </w:r>
-      <w:r>
-        <w:rPr>
-          <w:i/>
-          <w:iCs/>
-        </w:rPr>
-        <w:t>h</w:t>
-      </w:r>
-      <w:r>
-        <w:t xml:space="preserve">, </w:t>
-      </w:r>
-      <w:r>
-        <w:t>is provided, the</w:t>
-      </w:r>
-      <w:r>
-        <w:t xml:space="preserve"> prime y is </w:t>
-      </w:r>
-      <w:r>
-        <w:t xml:space="preserve">the first odd integer &gt;= </w:t>
-      </w:r>
-      <w:r>
-        <w:rPr>
-          <w:i/>
-          <w:iCs/>
-        </w:rPr>
-        <w:t>x</w:t>
-      </w:r>
-      <w:r>
-        <w:t xml:space="preserve"> </w:t>
-      </w:r>
-      <w:r>
-        <w:t>+ 2</w:t>
-      </w:r>
-      <w:r>
-        <w:rPr>
-          <w:i/>
-          <w:iCs/>
-        </w:rPr>
-        <w:t>h</w:t>
-      </w:r>
-      <w:r>
-        <w:t>.</w:t>
-      </w:r>
-    </w:p>
-    <w:p>
-      <w:r>
-        <w:t xml:space="preserve">Generation of the probable prime factor is performed in the same fashion except that there are two iteration points, the first to find a </w:t>
-      </w:r>
-      <w:r>
-        <w:t>value x meeting the criteria x &lt; 2</w:t>
-      </w:r>
-      <w:r>
-        <w:rPr>
-          <w:vertAlign w:val="superscript"/>
-        </w:rPr>
-        <w:t>nlen/2</w:t>
-      </w:r>
-      <w:r>
-        <w:t>, the second to find a prime y = x + n*modulo.</w:t>
-      </w:r>
-    </w:p>
-    <w:p>
-      <w:r>
-        <w:t>Selection of the value x is performed by making repeated trials of the seed generator with different tag values on each call. For p the tag values are pp0, pp1, pp2, etc.</w:t>
-      </w:r>
-    </w:p>
-    <w:p>
-      <w:r>
-        <w:t>The hint values for pp and p are the number of iterations required to find the result.</w:t>
-      </w:r>
-    </w:p>
-    <w:p>
-      <w:r>
-        <w:t>The tags used to generate the values p and q are</w:t>
-      </w:r>
-      <w:r>
-        <w:t>:</w:t>
-      </w:r>
-    </w:p>
-    <w:p>
-      <w:pPr>
-        <w:pStyle w:val="meta"/>
-      </w:pPr>
-      <w:r>
-        <w:t>&lt;include="..\</w:t>
-      </w:r>
-      <w:r>
-        <w:t>Generated</w:t>
-      </w:r>
-      <w:r>
-        <w:t>\UDFConstantsRSATags.md"&gt;</w:t>
-      </w:r>
-    </w:p>
-    <w:p>
-      <w:r>
-        <w:t>Note that this algorithm does not</w:t>
-      </w:r>
-      <w:r>
-        <w:t xml:space="preserve"> mandate a particular method of primality testing</w:t>
-      </w:r>
-      <w:r>
-        <w:t>.</w:t>
-      </w:r>
-    </w:p>
-    <w:p>
-      <w:pPr>
-        <w:pStyle w:val="meta"/>
-      </w:pPr>
-      <w:r>
-        <w:t>&lt;include=</w:t>
-      </w:r>
-      <w:r>
-        <w:t>"..\</w:t>
-      </w:r>
-      <w:r>
-        <w:t>Examples\</w:t>
-      </w:r>
-      <w:r>
-        <w:t>UDFDeriveRSA</w:t>
-      </w:r>
-      <w:r>
-        <w:t>.md</w:t>
-      </w:r>
-      <w:r>
-        <w:t>"</w:t>
-      </w:r>
-      <w:r>
-        <w:t>&gt;</w:t>
-      </w:r>
-    </w:p>
-    <w:p>
-      <w:pPr>
-        <w:pStyle w:val="Heading3"/>
-      </w:pPr>
-      <w:r>
-        <w:t>Any Key Algorithm</w:t>
-      </w:r>
-    </w:p>
-    <w:p>
-      <w:r>
-        <w:t xml:space="preserve">The Any </w:t>
-      </w:r>
-      <w:r>
-        <w:t xml:space="preserve">key algorithm allows a single UDF value to be used to </w:t>
-      </w:r>
-      <w:r>
-        <w:t>derive</w:t>
-      </w:r>
-      <w:r>
-        <w:t xml:space="preserve"> key pairs for multiple algorithms.</w:t>
-      </w:r>
-      <w:r>
-        <w:t xml:space="preserve"> The </w:t>
-      </w:r>
-      <w:r>
-        <w:t>IKM</w:t>
-      </w:r>
-      <w:r>
-        <w:t xml:space="preserve"> value is</w:t>
-      </w:r>
-      <w:r>
-        <w:t xml:space="preserve"> the same for each key pair derived</w:t>
-      </w:r>
-      <w:r>
-        <w:t xml:space="preserve">. The salt value is changed according to the </w:t>
-      </w:r>
-      <w:r>
-        <w:t>algorithm for which the key is to be derived.</w:t>
-      </w:r>
-    </w:p>
-    <w:p>
-      <w:pPr>
-        <w:pStyle w:val="meta"/>
-      </w:pPr>
-      <w:r>
-        <w:t>&lt;include=</w:t>
-      </w:r>
-      <w:r>
-        <w:t>"..\</w:t>
-      </w:r>
-      <w:r>
-        <w:t>Examples\</w:t>
-      </w:r>
-      <w:r>
-        <w:t>UDFDerive</w:t>
-      </w:r>
-      <w:r>
-        <w:t>Any</w:t>
-      </w:r>
-      <w:r>
-        <w:t>.md</w:t>
-      </w:r>
-      <w:r>
-        <w:t>"</w:t>
-      </w:r>
-      <w:r>
-        <w:t>&gt;</w:t>
-      </w:r>
-    </w:p>
-    <w:p>
-      <w:pPr>
-        <w:pStyle w:val="h2"/>
-      </w:pPr>
-      <w:r>
-        <w:t xml:space="preserve">Shamir </w:t>
-      </w:r>
-      <w:r>
-        <w:t xml:space="preserve">Shared </w:t>
-      </w:r>
-      <w:r>
-        <w:t>S</w:t>
-      </w:r>
-      <w:r>
-        <w:t>ecret</w:t>
-      </w:r>
-    </w:p>
-    <w:p>
-      <w:r>
-        <w:t>The UDF format MAY be used to encode shares generated by a secret sharing mechanism. The only secret sharing mechanism currently supported i</w:t>
-      </w:r>
-      <w:r>
-        <w:t>s</w:t>
-      </w:r>
-      <w:r>
-        <w:t xml:space="preserve"> the Shamir Secret Sharing mechanism </w:t>
-      </w:r>
-      <w:r>
-        <w:rPr>
-          <w:highlight w:val="white"/>
-        </w:rPr>
-        <w:t>&lt;info="</w:t>
-      </w:r>
-      <w:r>
-        <w:t>Shamir79</w:t>
-      </w:r>
-      <w:r>
-        <w:rPr>
-          <w:highlight w:val="white"/>
-        </w:rPr>
-        <w:t>"/&gt;</w:t>
-      </w:r>
-      <w:r>
-        <w:t>.</w:t>
-      </w:r>
-      <w:r>
-        <w:t xml:space="preserve"> Each secret share represents a point represents a point </w:t>
-      </w:r>
-      <w:r>
-        <w:rPr>
-          <w:i/>
-        </w:rPr>
-        <w:t>on (x, f(x))</w:t>
-      </w:r>
-      <w:r>
-        <w:t xml:space="preserve">, a polynomial in a modular field </w:t>
-      </w:r>
-      <w:r>
-        <w:rPr>
-          <w:i/>
-        </w:rPr>
-        <w:lastRenderedPageBreak/>
+        </w:rPr>
         <w:t>p</w:t>
       </w:r>
       <w:r>
@@ -5076,7 +5044,6 @@
         <w:pStyle w:val="h3"/>
       </w:pPr>
       <w:r>
-        <w:lastRenderedPageBreak/>
         <w:t>Recovery</w:t>
       </w:r>
     </w:p>
@@ -5521,7 +5488,6 @@
     </w:p>
     <w:p>
       <w:r>
-        <w:lastRenderedPageBreak/>
         <w:t>Where</w:t>
       </w:r>
     </w:p>
@@ -5997,7 +5963,6 @@
         </w:numPr>
       </w:pPr>
       <w:r>
-        <w:lastRenderedPageBreak/>
         <w:t xml:space="preserve">Truncating the Authentication value to determine the </w:t>
       </w:r>
       <w:r>
@@ -6358,6 +6323,72 @@
         <w:pStyle w:val="h2"/>
       </w:pPr>
       <w:r>
+        <w:t>Fingerprint of Fingerprints</w:t>
+      </w:r>
+    </w:p>
+    <w:p>
+      <w:r>
+        <w:t xml:space="preserve">A fingerprint of fingerprints has content type </w:t>
+      </w:r>
+      <w:r>
+        <w:rPr>
+          <w:u w:val="single"/>
+        </w:rPr>
+        <w:t>application/udf-list</w:t>
+      </w:r>
+      <w:r>
+        <w:t xml:space="preserve">. The digest value is calculated over a sequence of fingerprint entries where each entry consists of a </w:t>
+      </w:r>
+      <w:r>
+        <w:t>&lt;&lt;</w:t>
+      </w:r>
+      <w:r>
+        <w:t>length</w:t>
+      </w:r>
+      <w:r>
+        <w:t>&gt;</w:t>
+      </w:r>
+      <w:r>
+        <w:t xml:space="preserve">, </w:t>
+      </w:r>
+      <w:r>
+        <w:t>&lt;&lt;</w:t>
+      </w:r>
+      <w:r>
+        <w:t>value</w:t>
+      </w:r>
+      <w:r>
+        <w:t>&gt;</w:t>
+      </w:r>
+      <w:r>
+        <w:t xml:space="preserve"> sequence where value is the binary fingerprint value and length is the length of value in bytes.</w:t>
+      </w:r>
+    </w:p>
+    <w:p>
+      <w:pPr>
+        <w:pStyle w:val="meta"/>
+      </w:pPr>
+      <w:r>
+        <w:t>&lt;includ</w:t>
+      </w:r>
+      <w:r>
+        <w:t>e</w:t>
+      </w:r>
+      <w:r>
+        <w:t>="..\Examples\</w:t>
+      </w:r>
+      <w:r>
+        <w:t>UDFList</w:t>
+      </w:r>
+      <w:r>
+        <w:t>.md"&gt;</w:t>
+      </w:r>
+    </w:p>
+    <w:p>
+      <w:pPr>
+        <w:pStyle w:val="h2"/>
+      </w:pPr>
+      <w:r>
         <w:t>Content Type</w:t>
       </w:r>
       <w:r>
@@ -6422,7 +6453,6 @@
     </w:p>
     <w:p>
       <w:r>
-        <w:lastRenderedPageBreak/>
         <w:t>Since PKIX certificates and CLRs contain security policy information, UDF fingerprints used to identify certificates or CRLs SHOULD be presented with a minimum of 200 bits of precision. PKIX applications MUST not accept UDF fingerprints specified with less than 200 bits of precision for purposes of identifying trust anchors.</w:t>
       </w:r>
     </w:p>
@@ -6810,7 +6840,6 @@
         <w:pStyle w:val="meta"/>
       </w:pPr>
       <w:r>
-        <w:lastRenderedPageBreak/>
         <w:t>&lt;include=</w:t>
       </w:r>
       <w:r>
@@ -7267,7 +7296,6 @@
         <w:pStyle w:val="dt"/>
       </w:pPr>
       <w:r>
-        <w:lastRenderedPageBreak/>
         <w:t>Nonce</w:t>
       </w:r>
     </w:p>
@@ -7646,7 +7674,6 @@
     </w:p>
     <w:p>
       <w:r>
-        <w:lastRenderedPageBreak/>
         <w:t xml:space="preserve">Shared secret parts do not contain context information to specify which </w:t>
       </w:r>
       <w:r>
@@ -7777,11 +7804,7 @@
     </w:p>
     <w:p>
       <w:r>
-        <w:t xml:space="preserve">The UDF format provides protection against high level semantic substitution attacks by incorporating the content type into the input to the outermost fingerprint digest function. The work factor for generating a UDF fingerprint that </w:t>
-      </w:r>
-      <w:r>
-        <w:lastRenderedPageBreak/>
-        <w:t xml:space="preserve">is valid in both contexts is thus the same as the work factor for finding a second preimage </w:t>
+        <w:t xml:space="preserve">The UDF format provides protection against high level semantic substitution attacks by incorporating the content type into the input to the outermost fingerprint digest function. The work factor for generating a UDF fingerprint that is valid in both contexts is thus the same as the work factor for finding a second preimage </w:t>
       </w:r>
       <w:r>
         <w:t>in the digest function (2</w:t>
@@ -8005,7 +8028,6 @@
         <w:pStyle w:val="dt"/>
       </w:pPr>
       <w:r>
-        <w:lastRenderedPageBreak/>
         <w:t>Contact (REQUIRED)</w:t>
       </w:r>
     </w:p>
@@ -8305,7 +8327,6 @@
         <w:pStyle w:val="dd"/>
       </w:pPr>
       <w:r>
-        <w:lastRenderedPageBreak/>
         <w:t>Provisional</w:t>
       </w:r>
     </w:p>
@@ -8568,7 +8589,6 @@
         <w:pStyle w:val="dd"/>
       </w:pPr>
       <w:r>
-        <w:lastRenderedPageBreak/>
         <w:t>Deprecated alias names for this type:</w:t>
       </w:r>
       <w:r>
@@ -8835,7 +8855,6 @@
         <w:pStyle w:val="dt"/>
       </w:pPr>
       <w:r>
-        <w:lastRenderedPageBreak/>
         <w:t>Published specification:</w:t>
       </w:r>
     </w:p>
@@ -9085,7 +9104,6 @@
     </w:p>
     <w:p>
       <w:r>
-        <w:lastRenderedPageBreak/>
         <w:t xml:space="preserve">The standards document must specify the </w:t>
       </w:r>
       <w:r>
@@ -9348,7 +9366,6 @@
     </w:p>
     <w:p>
       <w:r>
-        <w:lastRenderedPageBreak/>
         <w:t xml:space="preserve">The </w:t>
       </w:r>
       <w:r>
@@ -10443,6 +10460,191 @@
       </w:r>
       <w:r>
         <w:t>&gt;</w:t>
+      </w:r>
+    </w:p>
+    <w:p>
+      <w:pPr>
+        <w:pStyle w:val="Heading1"/>
+      </w:pPr>
+      <w:bookmarkStart w:id="3" w:name="_Ref178930158"/>
+      <w:r>
+        <w:t xml:space="preserve">Appendix C: Generation </w:t>
+      </w:r>
+      <w:r>
+        <w:t>of</w:t>
+      </w:r>
+      <w:r>
+        <w:t xml:space="preserve"> auxiliary Primes</w:t>
+      </w:r>
+      <w:bookmarkEnd w:id="3"/>
+    </w:p>
+    <w:p>
+      <w:r>
+        <w:t>The method used to c</w:t>
+      </w:r>
+      <w:r>
+        <w:t>ompute</w:t>
+      </w:r>
+      <w:r>
+        <w:t xml:space="preserve"> the</w:t>
+      </w:r>
+      <w:r>
+        <w:t xml:space="preserve"> </w:t>
+      </w:r>
+      <w:r>
+        <w:t>a</w:t>
+      </w:r>
+      <w:r>
+        <w:t xml:space="preserve">uxiliary </w:t>
+      </w:r>
+      <w:r>
+        <w:t>p</w:t>
+      </w:r>
+      <w:r>
+        <w:t>rimes</w:t>
+      </w:r>
+      <w:r>
+        <w:t xml:space="preserve"> is described in FIPS 186-4r5.</w:t>
+      </w:r>
+    </w:p>
+    <w:p>
+      <w:r>
+        <w:t>Each auxiliary prime is generated by first calculating an initial candidate value x by generating a random bit string of the specified length from the seed using the corresponding tag, setting the most significant bits to zero to trim it to the exact length specified and converting the result to an integer in big-endian format.</w:t>
+      </w:r>
+    </w:p>
+    <w:p>
+      <w:r>
+        <w:t xml:space="preserve">The prime value </w:t>
+      </w:r>
+      <w:r>
+        <w:rPr>
+          <w:i/>
+          <w:iCs/>
+        </w:rPr>
+        <w:t>y</w:t>
+      </w:r>
+      <w:r>
+        <w:t xml:space="preserve"> is the first odd integer &gt;= </w:t>
+      </w:r>
+      <w:r>
+        <w:rPr>
+          <w:i/>
+          <w:iCs/>
+        </w:rPr>
+        <w:t>x</w:t>
+      </w:r>
+      <w:r>
+        <w:t xml:space="preserve"> that is prime.</w:t>
+      </w:r>
+    </w:p>
+    <w:p>
+      <w:r>
+        <w:t xml:space="preserve">If a hint </w:t>
+      </w:r>
+      <w:r>
+        <w:rPr>
+          <w:i/>
+          <w:iCs/>
+        </w:rPr>
+        <w:t>h</w:t>
+      </w:r>
+      <w:r>
+        <w:t xml:space="preserve">, is provided, the prime y is the first odd integer &gt;= </w:t>
+      </w:r>
+      <w:r>
+        <w:rPr>
+          <w:i/>
+          <w:iCs/>
+        </w:rPr>
+        <w:t>x</w:t>
+      </w:r>
+      <w:r>
+        <w:t xml:space="preserve"> + 2</w:t>
+      </w:r>
+      <w:r>
+        <w:rPr>
+          <w:i/>
+          <w:iCs/>
+        </w:rPr>
+        <w:t>h</w:t>
+      </w:r>
+      <w:r>
+        <w:t>.</w:t>
+      </w:r>
+    </w:p>
+    <w:p>
+      <w:pPr>
+        <w:pStyle w:val="Heading1"/>
+      </w:pPr>
+      <w:bookmarkStart w:id="4" w:name="_Ref178930117"/>
+      <w:r>
+        <w:t>Appendix D: Prime Generation with auxiliary Primes</w:t>
+      </w:r>
+      <w:bookmarkEnd w:id="4"/>
+    </w:p>
+    <w:p>
+      <w:r>
+        <w:t>The method used to c</w:t>
+      </w:r>
+      <w:r>
+        <w:t xml:space="preserve">ompute a </w:t>
+      </w:r>
+      <w:r>
+        <w:t>p</w:t>
+      </w:r>
+      <w:r>
+        <w:t xml:space="preserve">robable </w:t>
+      </w:r>
+      <w:r>
+        <w:t>p</w:t>
+      </w:r>
+      <w:r>
+        <w:t xml:space="preserve">rime </w:t>
+      </w:r>
+      <w:r>
+        <w:t>b</w:t>
+      </w:r>
+      <w:r>
+        <w:t xml:space="preserve">ased on </w:t>
+      </w:r>
+      <w:r>
+        <w:t>a</w:t>
+      </w:r>
+      <w:r>
+        <w:t xml:space="preserve">uxiliary </w:t>
+      </w:r>
+      <w:r>
+        <w:t>p</w:t>
+      </w:r>
+      <w:r>
+        <w:t>rimes</w:t>
+      </w:r>
+      <w:r>
+        <w:t xml:space="preserve"> is described in section B9 of FIPS 186-4r5.</w:t>
+      </w:r>
+    </w:p>
+    <w:p>
+      <w:r>
+        <w:t>Generation of the probable prime factor is performed in the same fashion except that there are two iteration points, the first to find a value x meeting the criteria x &lt; 2</w:t>
+      </w:r>
+      <w:r>
+        <w:rPr>
+          <w:vertAlign w:val="superscript"/>
+        </w:rPr>
+        <w:t>nlen/2</w:t>
+      </w:r>
+      <w:r>
+        <w:t>, the second to find a prime y = x + n*modulo.</w:t>
+      </w:r>
+    </w:p>
+    <w:p>
+      <w:r>
+        <w:t>Selection of the value x is performed by making repeated trials of the seed generator with different tag values on each call. For p the tag values are p0, p1, p2, etc.</w:t>
+      </w:r>
+    </w:p>
+    <w:p>
+      <w:r>
+        <w:t>Note that this algorithm does not mandate a particular method of primality testing.</w:t>
       </w:r>
     </w:p>
     <w:sectPr>
@@ -10478,6 +10680,95 @@
     </w:lvl>
   </w:abstractNum>
   <w:abstractNum w:abstractNumId="1" w15:restartNumberingAfterBreak="0">
+    <w:nsid w:val="08740C10"/>
+    <w:multiLevelType w:val="hybridMultilevel"/>
+    <w:tmpl w:val="158E5FC4"/>
+    <w:lvl w:ilvl="0" w:tplc="04090001">
+      <w:start w:val="1"/>
+      <w:numFmt w:val="bullet"/>
+      <w:lvlText w:val=""/>
+      <w:lvlJc w:val="left"/>
+      <w:pPr>
+        <w:ind w:left="720" w:hanging="360"/>
+      </w:pPr>
+      <w:rPr>
+        <w:rFonts w:ascii="Symbol" w:hAnsi="Symbol" w:hint="default"/>
+      </w:rPr>
+    </w:lvl>
+    <w:lvl w:ilvl="1" w:tplc="FFFFFFFF" w:tentative="1">
+      <w:start w:val="1"/>
+      <w:numFmt w:val="lowerLetter"/>
+      <w:lvlText w:val="%2."/>
+      <w:lvlJc w:val="left"/>
+      <w:pPr>
+        <w:ind w:left="1440" w:hanging="360"/>
+      </w:pPr>
+    </w:lvl>
+    <w:lvl w:ilvl="2" w:tplc="FFFFFFFF" w:tentative="1">
+      <w:start w:val="1"/>
+      <w:numFmt w:val="lowerRoman"/>
+      <w:lvlText w:val="%3."/>
+      <w:lvlJc w:val="right"/>
+      <w:pPr>
+        <w:ind w:left="2160" w:hanging="180"/>
+      </w:pPr>
+    </w:lvl>
+    <w:lvl w:ilvl="3" w:tplc="FFFFFFFF" w:tentative="1">
+      <w:start w:val="1"/>
+      <w:numFmt w:val="decimal"/>
+      <w:lvlText w:val="%4."/>
+      <w:lvlJc w:val="left"/>
+      <w:pPr>
+        <w:ind w:left="2880" w:hanging="360"/>
+      </w:pPr>
+    </w:lvl>
+    <w:lvl w:ilvl="4" w:tplc="FFFFFFFF" w:tentative="1">
+      <w:start w:val="1"/>
+      <w:numFmt w:val="lowerLetter"/>
+      <w:lvlText w:val="%5."/>
+      <w:lvlJc w:val="left"/>
+      <w:pPr>
+        <w:ind w:left="3600" w:hanging="360"/>
+      </w:pPr>
+    </w:lvl>
+    <w:lvl w:ilvl="5" w:tplc="FFFFFFFF" w:tentative="1">
+      <w:start w:val="1"/>
+      <w:numFmt w:val="lowerRoman"/>
+      <w:lvlText w:val="%6."/>
+      <w:lvlJc w:val="right"/>
+      <w:pPr>
+        <w:ind w:left="4320" w:hanging="180"/>
+      </w:pPr>
+    </w:lvl>
+    <w:lvl w:ilvl="6" w:tplc="FFFFFFFF" w:tentative="1">
+      <w:start w:val="1"/>
+      <w:numFmt w:val="decimal"/>
+      <w:lvlText w:val="%7."/>
+      <w:lvlJc w:val="left"/>
+      <w:pPr>
+        <w:ind w:left="5040" w:hanging="360"/>
+      </w:pPr>
+    </w:lvl>
+    <w:lvl w:ilvl="7" w:tplc="FFFFFFFF" w:tentative="1">
+      <w:start w:val="1"/>
+      <w:numFmt w:val="lowerLetter"/>
+      <w:lvlText w:val="%8."/>
+      <w:lvlJc w:val="left"/>
+      <w:pPr>
+        <w:ind w:left="5760" w:hanging="360"/>
+      </w:pPr>
+    </w:lvl>
+    <w:lvl w:ilvl="8" w:tplc="FFFFFFFF" w:tentative="1">
+      <w:start w:val="1"/>
+      <w:numFmt w:val="lowerRoman"/>
+      <w:lvlText w:val="%9."/>
+      <w:lvlJc w:val="right"/>
+      <w:pPr>
+        <w:ind w:left="6480" w:hanging="180"/>
+      </w:pPr>
+    </w:lvl>
+  </w:abstractNum>
+  <w:abstractNum w:abstractNumId="2" w15:restartNumberingAfterBreak="0">
     <w:nsid w:val="1BB821F4"/>
     <w:multiLevelType w:val="hybridMultilevel"/>
     <w:tmpl w:val="5156C060"/>
@@ -10590,7 +10881,7 @@
       </w:rPr>
     </w:lvl>
   </w:abstractNum>
-  <w:abstractNum w:abstractNumId="2" w15:restartNumberingAfterBreak="0">
+  <w:abstractNum w:abstractNumId="3" w15:restartNumberingAfterBreak="0">
     <w:nsid w:val="33737C2A"/>
     <w:multiLevelType w:val="hybridMultilevel"/>
     <w:tmpl w:val="6BAC3B1A"/>
@@ -10703,7 +10994,7 @@
       </w:rPr>
     </w:lvl>
   </w:abstractNum>
-  <w:abstractNum w:abstractNumId="3" w15:restartNumberingAfterBreak="0">
+  <w:abstractNum w:abstractNumId="4" w15:restartNumberingAfterBreak="0">
     <w:nsid w:val="344D1E72"/>
     <w:multiLevelType w:val="hybridMultilevel"/>
     <w:tmpl w:val="549C79A8"/>
@@ -10790,7 +11081,7 @@
       </w:pPr>
     </w:lvl>
   </w:abstractNum>
-  <w:abstractNum w:abstractNumId="4" w15:restartNumberingAfterBreak="0">
+  <w:abstractNum w:abstractNumId="5" w15:restartNumberingAfterBreak="0">
     <w:nsid w:val="35565533"/>
     <w:multiLevelType w:val="hybridMultilevel"/>
     <w:tmpl w:val="959271F6"/>
@@ -10879,7 +11170,7 @@
       </w:pPr>
     </w:lvl>
   </w:abstractNum>
-  <w:abstractNum w:abstractNumId="5" w15:restartNumberingAfterBreak="0">
+  <w:abstractNum w:abstractNumId="6" w15:restartNumberingAfterBreak="0">
     <w:nsid w:val="40A82595"/>
     <w:multiLevelType w:val="hybridMultilevel"/>
     <w:tmpl w:val="04F0B2D0"/>
@@ -10992,7 +11283,7 @@
       </w:rPr>
     </w:lvl>
   </w:abstractNum>
-  <w:abstractNum w:abstractNumId="6" w15:restartNumberingAfterBreak="0">
+  <w:abstractNum w:abstractNumId="7" w15:restartNumberingAfterBreak="0">
     <w:nsid w:val="44814179"/>
     <w:multiLevelType w:val="multilevel"/>
     <w:tmpl w:val="EB0AA5FC"/>
@@ -11141,7 +11432,7 @@
       </w:rPr>
     </w:lvl>
   </w:abstractNum>
-  <w:abstractNum w:abstractNumId="7" w15:restartNumberingAfterBreak="0">
+  <w:abstractNum w:abstractNumId="8" w15:restartNumberingAfterBreak="0">
     <w:nsid w:val="4879144C"/>
     <w:multiLevelType w:val="hybridMultilevel"/>
     <w:tmpl w:val="B8FC0F20"/>
@@ -11254,7 +11545,7 @@
       </w:rPr>
     </w:lvl>
   </w:abstractNum>
-  <w:abstractNum w:abstractNumId="8" w15:restartNumberingAfterBreak="0">
+  <w:abstractNum w:abstractNumId="9" w15:restartNumberingAfterBreak="0">
     <w:nsid w:val="498000B2"/>
     <w:multiLevelType w:val="hybridMultilevel"/>
     <w:tmpl w:val="BDAE631E"/>
@@ -11340,7 +11631,93 @@
       </w:pPr>
     </w:lvl>
   </w:abstractNum>
-  <w:abstractNum w:abstractNumId="9" w15:restartNumberingAfterBreak="0">
+  <w:abstractNum w:abstractNumId="10" w15:restartNumberingAfterBreak="0">
+    <w:nsid w:val="6A4819A2"/>
+    <w:multiLevelType w:val="hybridMultilevel"/>
+    <w:tmpl w:val="0DEED7CE"/>
+    <w:lvl w:ilvl="0" w:tplc="0409000F">
+      <w:start w:val="1"/>
+      <w:numFmt w:val="decimal"/>
+      <w:lvlText w:val="%1."/>
+      <w:lvlJc w:val="left"/>
+      <w:pPr>
+        <w:ind w:left="720" w:hanging="360"/>
+      </w:pPr>
+    </w:lvl>
+    <w:lvl w:ilvl="1" w:tplc="04090019" w:tentative="1">
+      <w:start w:val="1"/>
+      <w:numFmt w:val="lowerLetter"/>
+      <w:lvlText w:val="%2."/>
+      <w:lvlJc w:val="left"/>
+      <w:pPr>
+        <w:ind w:left="1440" w:hanging="360"/>
+      </w:pPr>
+    </w:lvl>
+    <w:lvl w:ilvl="2" w:tplc="0409001B" w:tentative="1">
+      <w:start w:val="1"/>
+      <w:numFmt w:val="lowerRoman"/>
+      <w:lvlText w:val="%3."/>
+      <w:lvlJc w:val="right"/>
+      <w:pPr>
+        <w:ind w:left="2160" w:hanging="180"/>
+      </w:pPr>
+    </w:lvl>
+    <w:lvl w:ilvl="3" w:tplc="0409000F" w:tentative="1">
+      <w:start w:val="1"/>
+      <w:numFmt w:val="decimal"/>
+      <w:lvlText w:val="%4."/>
+      <w:lvlJc w:val="left"/>
+      <w:pPr>
+        <w:ind w:left="2880" w:hanging="360"/>
+      </w:pPr>
+    </w:lvl>
+    <w:lvl w:ilvl="4" w:tplc="04090019" w:tentative="1">
+      <w:start w:val="1"/>
+      <w:numFmt w:val="lowerLetter"/>
+      <w:lvlText w:val="%5."/>
+      <w:lvlJc w:val="left"/>
+      <w:pPr>
+        <w:ind w:left="3600" w:hanging="360"/>
+      </w:pPr>
+    </w:lvl>
+    <w:lvl w:ilvl="5" w:tplc="0409001B" w:tentative="1">
+      <w:start w:val="1"/>
+      <w:numFmt w:val="lowerRoman"/>
+      <w:lvlText w:val="%6."/>
+      <w:lvlJc w:val="right"/>
+      <w:pPr>
+        <w:ind w:left="4320" w:hanging="180"/>
+      </w:pPr>
+    </w:lvl>
+    <w:lvl w:ilvl="6" w:tplc="0409000F" w:tentative="1">
+      <w:start w:val="1"/>
+      <w:numFmt w:val="decimal"/>
+      <w:lvlText w:val="%7."/>
+      <w:lvlJc w:val="left"/>
+      <w:pPr>
+        <w:ind w:left="5040" w:hanging="360"/>
+      </w:pPr>
+    </w:lvl>
+    <w:lvl w:ilvl="7" w:tplc="04090019" w:tentative="1">
+      <w:start w:val="1"/>
+      <w:numFmt w:val="lowerLetter"/>
+      <w:lvlText w:val="%8."/>
+      <w:lvlJc w:val="left"/>
+      <w:pPr>
+        <w:ind w:left="5760" w:hanging="360"/>
+      </w:pPr>
+    </w:lvl>
+    <w:lvl w:ilvl="8" w:tplc="0409001B" w:tentative="1">
+      <w:start w:val="1"/>
+      <w:numFmt w:val="lowerRoman"/>
+      <w:lvlText w:val="%9."/>
+      <w:lvlJc w:val="right"/>
+      <w:pPr>
+        <w:ind w:left="6480" w:hanging="180"/>
+      </w:pPr>
+    </w:lvl>
+  </w:abstractNum>
+  <w:abstractNum w:abstractNumId="11" w15:restartNumberingAfterBreak="0">
     <w:nsid w:val="6D702CF3"/>
     <w:multiLevelType w:val="hybridMultilevel"/>
     <w:tmpl w:val="AD622426"/>
@@ -11455,46 +11832,52 @@
     </w:lvl>
   </w:abstractNum>
   <w:num w:numId="1" w16cid:durableId="909384609">
-    <w:abstractNumId w:val="1"/>
+    <w:abstractNumId w:val="2"/>
   </w:num>
   <w:num w:numId="2" w16cid:durableId="74979804">
+    <w:abstractNumId w:val="8"/>
+  </w:num>
+  <w:num w:numId="3" w16cid:durableId="2133940983">
+    <w:abstractNumId w:val="4"/>
+  </w:num>
+  <w:num w:numId="4" w16cid:durableId="176623532">
     <w:abstractNumId w:val="7"/>
   </w:num>
-  <w:num w:numId="3" w16cid:durableId="2133940983">
+  <w:num w:numId="5" w16cid:durableId="1037660408">
     <w:abstractNumId w:val="3"/>
   </w:num>
-  <w:num w:numId="4" w16cid:durableId="176623532">
+  <w:num w:numId="6" w16cid:durableId="1476221126">
     <w:abstractNumId w:val="6"/>
-  </w:num>
-  <w:num w:numId="5" w16cid:durableId="1037660408">
-    <w:abstractNumId w:val="2"/>
-  </w:num>
-  <w:num w:numId="6" w16cid:durableId="1476221126">
-    <w:abstractNumId w:val="5"/>
   </w:num>
   <w:num w:numId="7" w16cid:durableId="1376807215">
     <w:abstractNumId w:val="0"/>
   </w:num>
   <w:num w:numId="8" w16cid:durableId="235170665">
-    <w:abstractNumId w:val="8"/>
+    <w:abstractNumId w:val="9"/>
   </w:num>
   <w:num w:numId="9" w16cid:durableId="1755514908">
-    <w:abstractNumId w:val="3"/>
+    <w:abstractNumId w:val="4"/>
     <w:lvlOverride w:ilvl="0">
       <w:startOverride w:val="1"/>
     </w:lvlOverride>
   </w:num>
   <w:num w:numId="10" w16cid:durableId="952201846">
-    <w:abstractNumId w:val="9"/>
+    <w:abstractNumId w:val="11"/>
   </w:num>
   <w:num w:numId="11" w16cid:durableId="1510023682">
-    <w:abstractNumId w:val="3"/>
+    <w:abstractNumId w:val="4"/>
     <w:lvlOverride w:ilvl="0">
       <w:startOverride w:val="1"/>
     </w:lvlOverride>
   </w:num>
   <w:num w:numId="12" w16cid:durableId="1804620782">
-    <w:abstractNumId w:val="4"/>
+    <w:abstractNumId w:val="5"/>
+  </w:num>
+  <w:num w:numId="13" w16cid:durableId="807862500">
+    <w:abstractNumId w:val="10"/>
+  </w:num>
+  <w:num w:numId="14" w16cid:durableId="80106845">
+    <w:abstractNumId w:val="1"/>
   </w:num>
 </w:numbering>
 </file>
@@ -11886,7 +12269,7 @@
   <w:style w:type="paragraph" w:default="1" w:styleId="Normal">
     <w:name w:val="Normal"/>
     <w:qFormat/>
-    <w:rsid w:val="00E749C6"/>
+    <w:rsid w:val="00B72012"/>
   </w:style>
   <w:style w:type="paragraph" w:styleId="Heading1">
     <w:name w:val="heading 1"/>
@@ -11978,6 +12361,7 @@
   <w:style w:type="character" w:default="1" w:styleId="DefaultParagraphFont">
     <w:name w:val="Default Paragraph Font"/>
     <w:uiPriority w:val="1"/>
+    <w:semiHidden/>
     <w:unhideWhenUsed/>
   </w:style>
   <w:style w:type="table" w:default="1" w:styleId="TableNormal">
@@ -12003,14 +12387,11 @@
   </w:style>
   <w:style w:type="paragraph" w:customStyle="1" w:styleId="h1">
     <w:name w:val="h1"/>
+    <w:basedOn w:val="Heading1"/>
     <w:qFormat/>
-    <w:pPr>
-      <w:outlineLvl w:val="0"/>
-    </w:pPr>
     <w:rPr>
       <w:rFonts w:ascii="Calibri Light"/>
       <w:color w:val="5B9BD5" w:themeColor="accent1"/>
-      <w:sz w:val="32"/>
     </w:rPr>
   </w:style>
   <w:style w:type="paragraph" w:customStyle="1" w:styleId="h2">
@@ -12319,6 +12700,17 @@
       <w:shd w:val="clear" w:color="auto" w:fill="E1DFDD"/>
     </w:rPr>
   </w:style>
+  <w:style w:type="paragraph" w:styleId="ListParagraph">
+    <w:name w:val="List Paragraph"/>
+    <w:basedOn w:val="Normal"/>
+    <w:uiPriority w:val="34"/>
+    <w:qFormat/>
+    <w:rsid w:val="00C024BB"/>
+    <w:pPr>
+      <w:ind w:left="720"/>
+      <w:contextualSpacing/>
+    </w:pPr>
+  </w:style>
 </w:styles>
 </file>
 

</xml_diff>